<commit_message>
Added comments and deleted old stuff
</commit_message>
<xml_diff>
--- a/docs/Nimble Analyzer Guide_ger.docx
+++ b/docs/Nimble Analyzer Guide_ger.docx
@@ -261,13 +261,23 @@
                                       <w:text/>
                                     </w:sdtPr>
                                     <w:sdtContent>
+                                      <w:proofErr w:type="spellStart"/>
                                       <w:r>
                                         <w:rPr>
                                           <w:color w:val="FFFFFF" w:themeColor="background1"/>
                                           <w:sz w:val="72"/>
                                           <w:szCs w:val="72"/>
                                         </w:rPr>
-                                        <w:t>Nimble Analyzer</w:t>
+                                        <w:t>Nimble</w:t>
+                                      </w:r>
+                                      <w:proofErr w:type="spellEnd"/>
+                                      <w:r>
+                                        <w:rPr>
+                                          <w:color w:val="FFFFFF" w:themeColor="background1"/>
+                                          <w:sz w:val="72"/>
+                                          <w:szCs w:val="72"/>
+                                        </w:rPr>
+                                        <w:t xml:space="preserve"> Analyzer</w:t>
                                       </w:r>
                                     </w:sdtContent>
                                   </w:sdt>
@@ -431,13 +441,23 @@
                                 <w:text/>
                               </w:sdtPr>
                               <w:sdtContent>
+                                <w:proofErr w:type="spellStart"/>
                                 <w:r>
                                   <w:rPr>
                                     <w:color w:val="FFFFFF" w:themeColor="background1"/>
                                     <w:sz w:val="72"/>
                                     <w:szCs w:val="72"/>
                                   </w:rPr>
-                                  <w:t>Nimble Analyzer</w:t>
+                                  <w:t>Nimble</w:t>
+                                </w:r>
+                                <w:proofErr w:type="spellEnd"/>
+                                <w:r>
+                                  <w:rPr>
+                                    <w:color w:val="FFFFFF" w:themeColor="background1"/>
+                                    <w:sz w:val="72"/>
+                                    <w:szCs w:val="72"/>
+                                  </w:rPr>
+                                  <w:t xml:space="preserve"> Analyzer</w:t>
                                 </w:r>
                               </w:sdtContent>
                             </w:sdt>
@@ -927,6 +947,19 @@
           </w:r>
         </w:p>
         <w:p>
+          <w:pPr>
+            <w:pStyle w:val="Verzeichnis1"/>
+            <w:tabs>
+              <w:tab w:val="right" w:leader="dot" w:pos="9062"/>
+            </w:tabs>
+            <w:rPr>
+              <w:rFonts w:asciiTheme="minorHAnsi" w:eastAsiaTheme="minorEastAsia" w:hAnsiTheme="minorHAnsi"/>
+              <w:noProof/>
+              <w:sz w:val="24"/>
+              <w:szCs w:val="24"/>
+              <w:lang w:eastAsia="de-DE"/>
+            </w:rPr>
+          </w:pPr>
           <w:r>
             <w:fldChar w:fldCharType="begin"/>
           </w:r>
@@ -936,14 +969,1793 @@
           <w:r>
             <w:fldChar w:fldCharType="separate"/>
           </w:r>
-          <w:r>
+          <w:hyperlink w:anchor="_Toc201154839" w:history="1">
+            <w:r>
+              <w:rPr>
+                <w:rStyle w:val="Hyperlink"/>
+                <w:noProof/>
+              </w:rPr>
+              <w:t>Nimble Analyzer</w:t>
+            </w:r>
+            <w:r>
+              <w:rPr>
+                <w:noProof/>
+                <w:webHidden/>
+              </w:rPr>
+              <w:tab/>
+            </w:r>
+            <w:r>
+              <w:rPr>
+                <w:noProof/>
+                <w:webHidden/>
+              </w:rPr>
+              <w:fldChar w:fldCharType="begin"/>
+            </w:r>
+            <w:r>
+              <w:rPr>
+                <w:noProof/>
+                <w:webHidden/>
+              </w:rPr>
+              <w:instrText xml:space="preserve"> PAGEREF _Toc201154839 \h </w:instrText>
+            </w:r>
+            <w:r>
+              <w:rPr>
+                <w:noProof/>
+                <w:webHidden/>
+              </w:rPr>
+            </w:r>
+            <w:r>
+              <w:rPr>
+                <w:noProof/>
+                <w:webHidden/>
+              </w:rPr>
+              <w:fldChar w:fldCharType="separate"/>
+            </w:r>
+            <w:r>
+              <w:rPr>
+                <w:noProof/>
+                <w:webHidden/>
+              </w:rPr>
+              <w:t>2</w:t>
+            </w:r>
+            <w:r>
+              <w:rPr>
+                <w:noProof/>
+                <w:webHidden/>
+              </w:rPr>
+              <w:fldChar w:fldCharType="end"/>
+            </w:r>
+          </w:hyperlink>
+        </w:p>
+        <w:p>
+          <w:pPr>
+            <w:pStyle w:val="Verzeichnis2"/>
+            <w:tabs>
+              <w:tab w:val="right" w:leader="dot" w:pos="9062"/>
+            </w:tabs>
             <w:rPr>
-              <w:b/>
-              <w:bCs/>
+              <w:rFonts w:asciiTheme="minorHAnsi" w:eastAsiaTheme="minorEastAsia" w:hAnsiTheme="minorHAnsi"/>
               <w:noProof/>
+              <w:sz w:val="24"/>
+              <w:szCs w:val="24"/>
+              <w:lang w:eastAsia="de-DE"/>
             </w:rPr>
-            <w:t>Es wurden keine Einträge für das Inhaltsverzeichnis gefunden.</w:t>
-          </w:r>
+          </w:pPr>
+          <w:hyperlink w:anchor="_Toc201154840" w:history="1">
+            <w:r>
+              <w:rPr>
+                <w:rStyle w:val="Hyperlink"/>
+                <w:noProof/>
+              </w:rPr>
+              <w:t>Versionsübersicht</w:t>
+            </w:r>
+            <w:r>
+              <w:rPr>
+                <w:noProof/>
+                <w:webHidden/>
+              </w:rPr>
+              <w:tab/>
+            </w:r>
+            <w:r>
+              <w:rPr>
+                <w:noProof/>
+                <w:webHidden/>
+              </w:rPr>
+              <w:fldChar w:fldCharType="begin"/>
+            </w:r>
+            <w:r>
+              <w:rPr>
+                <w:noProof/>
+                <w:webHidden/>
+              </w:rPr>
+              <w:instrText xml:space="preserve"> PAGEREF _Toc201154840 \h </w:instrText>
+            </w:r>
+            <w:r>
+              <w:rPr>
+                <w:noProof/>
+                <w:webHidden/>
+              </w:rPr>
+            </w:r>
+            <w:r>
+              <w:rPr>
+                <w:noProof/>
+                <w:webHidden/>
+              </w:rPr>
+              <w:fldChar w:fldCharType="separate"/>
+            </w:r>
+            <w:r>
+              <w:rPr>
+                <w:noProof/>
+                <w:webHidden/>
+              </w:rPr>
+              <w:t>3</w:t>
+            </w:r>
+            <w:r>
+              <w:rPr>
+                <w:noProof/>
+                <w:webHidden/>
+              </w:rPr>
+              <w:fldChar w:fldCharType="end"/>
+            </w:r>
+          </w:hyperlink>
+        </w:p>
+        <w:p>
+          <w:pPr>
+            <w:pStyle w:val="Verzeichnis3"/>
+            <w:tabs>
+              <w:tab w:val="right" w:leader="dot" w:pos="9062"/>
+            </w:tabs>
+            <w:rPr>
+              <w:rFonts w:asciiTheme="minorHAnsi" w:eastAsiaTheme="minorEastAsia" w:hAnsiTheme="minorHAnsi"/>
+              <w:noProof/>
+              <w:sz w:val="24"/>
+              <w:szCs w:val="24"/>
+              <w:lang w:eastAsia="de-DE"/>
+            </w:rPr>
+          </w:pPr>
+          <w:hyperlink w:anchor="_Toc201154841" w:history="1">
+            <w:r>
+              <w:rPr>
+                <w:rStyle w:val="Hyperlink"/>
+                <w:noProof/>
+              </w:rPr>
+              <w:t>0.0.3</w:t>
+            </w:r>
+            <w:r>
+              <w:rPr>
+                <w:noProof/>
+                <w:webHidden/>
+              </w:rPr>
+              <w:tab/>
+            </w:r>
+            <w:r>
+              <w:rPr>
+                <w:noProof/>
+                <w:webHidden/>
+              </w:rPr>
+              <w:fldChar w:fldCharType="begin"/>
+            </w:r>
+            <w:r>
+              <w:rPr>
+                <w:noProof/>
+                <w:webHidden/>
+              </w:rPr>
+              <w:instrText xml:space="preserve"> PAGEREF _Toc201154841 \h </w:instrText>
+            </w:r>
+            <w:r>
+              <w:rPr>
+                <w:noProof/>
+                <w:webHidden/>
+              </w:rPr>
+            </w:r>
+            <w:r>
+              <w:rPr>
+                <w:noProof/>
+                <w:webHidden/>
+              </w:rPr>
+              <w:fldChar w:fldCharType="separate"/>
+            </w:r>
+            <w:r>
+              <w:rPr>
+                <w:noProof/>
+                <w:webHidden/>
+              </w:rPr>
+              <w:t>3</w:t>
+            </w:r>
+            <w:r>
+              <w:rPr>
+                <w:noProof/>
+                <w:webHidden/>
+              </w:rPr>
+              <w:fldChar w:fldCharType="end"/>
+            </w:r>
+          </w:hyperlink>
+        </w:p>
+        <w:p>
+          <w:pPr>
+            <w:pStyle w:val="Verzeichnis3"/>
+            <w:tabs>
+              <w:tab w:val="right" w:leader="dot" w:pos="9062"/>
+            </w:tabs>
+            <w:rPr>
+              <w:rFonts w:asciiTheme="minorHAnsi" w:eastAsiaTheme="minorEastAsia" w:hAnsiTheme="minorHAnsi"/>
+              <w:noProof/>
+              <w:sz w:val="24"/>
+              <w:szCs w:val="24"/>
+              <w:lang w:eastAsia="de-DE"/>
+            </w:rPr>
+          </w:pPr>
+          <w:hyperlink w:anchor="_Toc201154842" w:history="1">
+            <w:r>
+              <w:rPr>
+                <w:rStyle w:val="Hyperlink"/>
+                <w:noProof/>
+              </w:rPr>
+              <w:t>0.1.0</w:t>
+            </w:r>
+            <w:r>
+              <w:rPr>
+                <w:noProof/>
+                <w:webHidden/>
+              </w:rPr>
+              <w:tab/>
+            </w:r>
+            <w:r>
+              <w:rPr>
+                <w:noProof/>
+                <w:webHidden/>
+              </w:rPr>
+              <w:fldChar w:fldCharType="begin"/>
+            </w:r>
+            <w:r>
+              <w:rPr>
+                <w:noProof/>
+                <w:webHidden/>
+              </w:rPr>
+              <w:instrText xml:space="preserve"> PAGEREF _Toc201154842 \h </w:instrText>
+            </w:r>
+            <w:r>
+              <w:rPr>
+                <w:noProof/>
+                <w:webHidden/>
+              </w:rPr>
+            </w:r>
+            <w:r>
+              <w:rPr>
+                <w:noProof/>
+                <w:webHidden/>
+              </w:rPr>
+              <w:fldChar w:fldCharType="separate"/>
+            </w:r>
+            <w:r>
+              <w:rPr>
+                <w:noProof/>
+                <w:webHidden/>
+              </w:rPr>
+              <w:t>3</w:t>
+            </w:r>
+            <w:r>
+              <w:rPr>
+                <w:noProof/>
+                <w:webHidden/>
+              </w:rPr>
+              <w:fldChar w:fldCharType="end"/>
+            </w:r>
+          </w:hyperlink>
+        </w:p>
+        <w:p>
+          <w:pPr>
+            <w:pStyle w:val="Verzeichnis1"/>
+            <w:tabs>
+              <w:tab w:val="right" w:leader="dot" w:pos="9062"/>
+            </w:tabs>
+            <w:rPr>
+              <w:rFonts w:asciiTheme="minorHAnsi" w:eastAsiaTheme="minorEastAsia" w:hAnsiTheme="minorHAnsi"/>
+              <w:noProof/>
+              <w:sz w:val="24"/>
+              <w:szCs w:val="24"/>
+              <w:lang w:eastAsia="de-DE"/>
+            </w:rPr>
+          </w:pPr>
+          <w:hyperlink w:anchor="_Toc201154843" w:history="1">
+            <w:r>
+              <w:rPr>
+                <w:rStyle w:val="Hyperlink"/>
+                <w:noProof/>
+              </w:rPr>
+              <w:t>Programmstruktur</w:t>
+            </w:r>
+            <w:r>
+              <w:rPr>
+                <w:noProof/>
+                <w:webHidden/>
+              </w:rPr>
+              <w:tab/>
+            </w:r>
+            <w:r>
+              <w:rPr>
+                <w:noProof/>
+                <w:webHidden/>
+              </w:rPr>
+              <w:fldChar w:fldCharType="begin"/>
+            </w:r>
+            <w:r>
+              <w:rPr>
+                <w:noProof/>
+                <w:webHidden/>
+              </w:rPr>
+              <w:instrText xml:space="preserve"> PAGEREF _Toc201154843 \h </w:instrText>
+            </w:r>
+            <w:r>
+              <w:rPr>
+                <w:noProof/>
+                <w:webHidden/>
+              </w:rPr>
+            </w:r>
+            <w:r>
+              <w:rPr>
+                <w:noProof/>
+                <w:webHidden/>
+              </w:rPr>
+              <w:fldChar w:fldCharType="separate"/>
+            </w:r>
+            <w:r>
+              <w:rPr>
+                <w:noProof/>
+                <w:webHidden/>
+              </w:rPr>
+              <w:t>4</w:t>
+            </w:r>
+            <w:r>
+              <w:rPr>
+                <w:noProof/>
+                <w:webHidden/>
+              </w:rPr>
+              <w:fldChar w:fldCharType="end"/>
+            </w:r>
+          </w:hyperlink>
+        </w:p>
+        <w:p>
+          <w:pPr>
+            <w:pStyle w:val="Verzeichnis2"/>
+            <w:tabs>
+              <w:tab w:val="right" w:leader="dot" w:pos="9062"/>
+            </w:tabs>
+            <w:rPr>
+              <w:rFonts w:asciiTheme="minorHAnsi" w:eastAsiaTheme="minorEastAsia" w:hAnsiTheme="minorHAnsi"/>
+              <w:noProof/>
+              <w:sz w:val="24"/>
+              <w:szCs w:val="24"/>
+              <w:lang w:eastAsia="de-DE"/>
+            </w:rPr>
+          </w:pPr>
+          <w:hyperlink w:anchor="_Toc201154844" w:history="1">
+            <w:r>
+              <w:rPr>
+                <w:rStyle w:val="Hyperlink"/>
+                <w:noProof/>
+              </w:rPr>
+              <w:t>Errors</w:t>
+            </w:r>
+            <w:r>
+              <w:rPr>
+                <w:noProof/>
+                <w:webHidden/>
+              </w:rPr>
+              <w:tab/>
+            </w:r>
+            <w:r>
+              <w:rPr>
+                <w:noProof/>
+                <w:webHidden/>
+              </w:rPr>
+              <w:fldChar w:fldCharType="begin"/>
+            </w:r>
+            <w:r>
+              <w:rPr>
+                <w:noProof/>
+                <w:webHidden/>
+              </w:rPr>
+              <w:instrText xml:space="preserve"> PAGEREF _Toc201154844 \h </w:instrText>
+            </w:r>
+            <w:r>
+              <w:rPr>
+                <w:noProof/>
+                <w:webHidden/>
+              </w:rPr>
+            </w:r>
+            <w:r>
+              <w:rPr>
+                <w:noProof/>
+                <w:webHidden/>
+              </w:rPr>
+              <w:fldChar w:fldCharType="separate"/>
+            </w:r>
+            <w:r>
+              <w:rPr>
+                <w:noProof/>
+                <w:webHidden/>
+              </w:rPr>
+              <w:t>4</w:t>
+            </w:r>
+            <w:r>
+              <w:rPr>
+                <w:noProof/>
+                <w:webHidden/>
+              </w:rPr>
+              <w:fldChar w:fldCharType="end"/>
+            </w:r>
+          </w:hyperlink>
+        </w:p>
+        <w:p>
+          <w:pPr>
+            <w:pStyle w:val="Verzeichnis1"/>
+            <w:tabs>
+              <w:tab w:val="right" w:leader="dot" w:pos="9062"/>
+            </w:tabs>
+            <w:rPr>
+              <w:rFonts w:asciiTheme="minorHAnsi" w:eastAsiaTheme="minorEastAsia" w:hAnsiTheme="minorHAnsi"/>
+              <w:noProof/>
+              <w:sz w:val="24"/>
+              <w:szCs w:val="24"/>
+              <w:lang w:eastAsia="de-DE"/>
+            </w:rPr>
+          </w:pPr>
+          <w:hyperlink w:anchor="_Toc201154845" w:history="1">
+            <w:r>
+              <w:rPr>
+                <w:rStyle w:val="Hyperlink"/>
+                <w:noProof/>
+              </w:rPr>
+              <w:t>Verwendung</w:t>
+            </w:r>
+            <w:r>
+              <w:rPr>
+                <w:noProof/>
+                <w:webHidden/>
+              </w:rPr>
+              <w:tab/>
+            </w:r>
+            <w:r>
+              <w:rPr>
+                <w:noProof/>
+                <w:webHidden/>
+              </w:rPr>
+              <w:fldChar w:fldCharType="begin"/>
+            </w:r>
+            <w:r>
+              <w:rPr>
+                <w:noProof/>
+                <w:webHidden/>
+              </w:rPr>
+              <w:instrText xml:space="preserve"> PAGEREF _Toc201154845 \h </w:instrText>
+            </w:r>
+            <w:r>
+              <w:rPr>
+                <w:noProof/>
+                <w:webHidden/>
+              </w:rPr>
+            </w:r>
+            <w:r>
+              <w:rPr>
+                <w:noProof/>
+                <w:webHidden/>
+              </w:rPr>
+              <w:fldChar w:fldCharType="separate"/>
+            </w:r>
+            <w:r>
+              <w:rPr>
+                <w:noProof/>
+                <w:webHidden/>
+              </w:rPr>
+              <w:t>5</w:t>
+            </w:r>
+            <w:r>
+              <w:rPr>
+                <w:noProof/>
+                <w:webHidden/>
+              </w:rPr>
+              <w:fldChar w:fldCharType="end"/>
+            </w:r>
+          </w:hyperlink>
+        </w:p>
+        <w:p>
+          <w:pPr>
+            <w:pStyle w:val="Verzeichnis2"/>
+            <w:tabs>
+              <w:tab w:val="right" w:leader="dot" w:pos="9062"/>
+            </w:tabs>
+            <w:rPr>
+              <w:rFonts w:asciiTheme="minorHAnsi" w:eastAsiaTheme="minorEastAsia" w:hAnsiTheme="minorHAnsi"/>
+              <w:noProof/>
+              <w:sz w:val="24"/>
+              <w:szCs w:val="24"/>
+              <w:lang w:eastAsia="de-DE"/>
+            </w:rPr>
+          </w:pPr>
+          <w:hyperlink w:anchor="_Toc201154846" w:history="1">
+            <w:r>
+              <w:rPr>
+                <w:rStyle w:val="Hyperlink"/>
+                <w:noProof/>
+              </w:rPr>
+              <w:t>Projekterstellung</w:t>
+            </w:r>
+            <w:r>
+              <w:rPr>
+                <w:noProof/>
+                <w:webHidden/>
+              </w:rPr>
+              <w:tab/>
+            </w:r>
+            <w:r>
+              <w:rPr>
+                <w:noProof/>
+                <w:webHidden/>
+              </w:rPr>
+              <w:fldChar w:fldCharType="begin"/>
+            </w:r>
+            <w:r>
+              <w:rPr>
+                <w:noProof/>
+                <w:webHidden/>
+              </w:rPr>
+              <w:instrText xml:space="preserve"> PAGEREF _Toc201154846 \h </w:instrText>
+            </w:r>
+            <w:r>
+              <w:rPr>
+                <w:noProof/>
+                <w:webHidden/>
+              </w:rPr>
+            </w:r>
+            <w:r>
+              <w:rPr>
+                <w:noProof/>
+                <w:webHidden/>
+              </w:rPr>
+              <w:fldChar w:fldCharType="separate"/>
+            </w:r>
+            <w:r>
+              <w:rPr>
+                <w:noProof/>
+                <w:webHidden/>
+              </w:rPr>
+              <w:t>5</w:t>
+            </w:r>
+            <w:r>
+              <w:rPr>
+                <w:noProof/>
+                <w:webHidden/>
+              </w:rPr>
+              <w:fldChar w:fldCharType="end"/>
+            </w:r>
+          </w:hyperlink>
+        </w:p>
+        <w:p>
+          <w:pPr>
+            <w:pStyle w:val="Verzeichnis2"/>
+            <w:tabs>
+              <w:tab w:val="right" w:leader="dot" w:pos="9062"/>
+            </w:tabs>
+            <w:rPr>
+              <w:rFonts w:asciiTheme="minorHAnsi" w:eastAsiaTheme="minorEastAsia" w:hAnsiTheme="minorHAnsi"/>
+              <w:noProof/>
+              <w:sz w:val="24"/>
+              <w:szCs w:val="24"/>
+              <w:lang w:eastAsia="de-DE"/>
+            </w:rPr>
+          </w:pPr>
+          <w:hyperlink w:anchor="_Toc201154847" w:history="1">
+            <w:r>
+              <w:rPr>
+                <w:rStyle w:val="Hyperlink"/>
+                <w:noProof/>
+              </w:rPr>
+              <w:t>Dateien in Projekt laden / speichern / entfernen</w:t>
+            </w:r>
+            <w:r>
+              <w:rPr>
+                <w:noProof/>
+                <w:webHidden/>
+              </w:rPr>
+              <w:tab/>
+            </w:r>
+            <w:r>
+              <w:rPr>
+                <w:noProof/>
+                <w:webHidden/>
+              </w:rPr>
+              <w:fldChar w:fldCharType="begin"/>
+            </w:r>
+            <w:r>
+              <w:rPr>
+                <w:noProof/>
+                <w:webHidden/>
+              </w:rPr>
+              <w:instrText xml:space="preserve"> PAGEREF _Toc201154847 \h </w:instrText>
+            </w:r>
+            <w:r>
+              <w:rPr>
+                <w:noProof/>
+                <w:webHidden/>
+              </w:rPr>
+            </w:r>
+            <w:r>
+              <w:rPr>
+                <w:noProof/>
+                <w:webHidden/>
+              </w:rPr>
+              <w:fldChar w:fldCharType="separate"/>
+            </w:r>
+            <w:r>
+              <w:rPr>
+                <w:noProof/>
+                <w:webHidden/>
+              </w:rPr>
+              <w:t>5</w:t>
+            </w:r>
+            <w:r>
+              <w:rPr>
+                <w:noProof/>
+                <w:webHidden/>
+              </w:rPr>
+              <w:fldChar w:fldCharType="end"/>
+            </w:r>
+          </w:hyperlink>
+        </w:p>
+        <w:p>
+          <w:pPr>
+            <w:pStyle w:val="Verzeichnis2"/>
+            <w:tabs>
+              <w:tab w:val="right" w:leader="dot" w:pos="9062"/>
+            </w:tabs>
+            <w:rPr>
+              <w:rFonts w:asciiTheme="minorHAnsi" w:eastAsiaTheme="minorEastAsia" w:hAnsiTheme="minorHAnsi"/>
+              <w:noProof/>
+              <w:sz w:val="24"/>
+              <w:szCs w:val="24"/>
+              <w:lang w:eastAsia="de-DE"/>
+            </w:rPr>
+          </w:pPr>
+          <w:hyperlink w:anchor="_Toc201154848" w:history="1">
+            <w:r>
+              <w:rPr>
+                <w:rStyle w:val="Hyperlink"/>
+                <w:noProof/>
+              </w:rPr>
+              <w:t>Dateieinstellungen</w:t>
+            </w:r>
+            <w:r>
+              <w:rPr>
+                <w:noProof/>
+                <w:webHidden/>
+              </w:rPr>
+              <w:tab/>
+            </w:r>
+            <w:r>
+              <w:rPr>
+                <w:noProof/>
+                <w:webHidden/>
+              </w:rPr>
+              <w:fldChar w:fldCharType="begin"/>
+            </w:r>
+            <w:r>
+              <w:rPr>
+                <w:noProof/>
+                <w:webHidden/>
+              </w:rPr>
+              <w:instrText xml:space="preserve"> PAGEREF _Toc201154848 \h </w:instrText>
+            </w:r>
+            <w:r>
+              <w:rPr>
+                <w:noProof/>
+                <w:webHidden/>
+              </w:rPr>
+            </w:r>
+            <w:r>
+              <w:rPr>
+                <w:noProof/>
+                <w:webHidden/>
+              </w:rPr>
+              <w:fldChar w:fldCharType="separate"/>
+            </w:r>
+            <w:r>
+              <w:rPr>
+                <w:noProof/>
+                <w:webHidden/>
+              </w:rPr>
+              <w:t>6</w:t>
+            </w:r>
+            <w:r>
+              <w:rPr>
+                <w:noProof/>
+                <w:webHidden/>
+              </w:rPr>
+              <w:fldChar w:fldCharType="end"/>
+            </w:r>
+          </w:hyperlink>
+        </w:p>
+        <w:p>
+          <w:pPr>
+            <w:pStyle w:val="Verzeichnis3"/>
+            <w:tabs>
+              <w:tab w:val="right" w:leader="dot" w:pos="9062"/>
+            </w:tabs>
+            <w:rPr>
+              <w:rFonts w:asciiTheme="minorHAnsi" w:eastAsiaTheme="minorEastAsia" w:hAnsiTheme="minorHAnsi"/>
+              <w:noProof/>
+              <w:sz w:val="24"/>
+              <w:szCs w:val="24"/>
+              <w:lang w:eastAsia="de-DE"/>
+            </w:rPr>
+          </w:pPr>
+          <w:hyperlink w:anchor="_Toc201154849" w:history="1">
+            <w:r>
+              <w:rPr>
+                <w:rStyle w:val="Hyperlink"/>
+                <w:noProof/>
+              </w:rPr>
+              <w:t>Werte ausblenden</w:t>
+            </w:r>
+            <w:r>
+              <w:rPr>
+                <w:noProof/>
+                <w:webHidden/>
+              </w:rPr>
+              <w:tab/>
+            </w:r>
+            <w:r>
+              <w:rPr>
+                <w:noProof/>
+                <w:webHidden/>
+              </w:rPr>
+              <w:fldChar w:fldCharType="begin"/>
+            </w:r>
+            <w:r>
+              <w:rPr>
+                <w:noProof/>
+                <w:webHidden/>
+              </w:rPr>
+              <w:instrText xml:space="preserve"> PAGEREF _Toc201154849 \h </w:instrText>
+            </w:r>
+            <w:r>
+              <w:rPr>
+                <w:noProof/>
+                <w:webHidden/>
+              </w:rPr>
+            </w:r>
+            <w:r>
+              <w:rPr>
+                <w:noProof/>
+                <w:webHidden/>
+              </w:rPr>
+              <w:fldChar w:fldCharType="separate"/>
+            </w:r>
+            <w:r>
+              <w:rPr>
+                <w:noProof/>
+                <w:webHidden/>
+              </w:rPr>
+              <w:t>6</w:t>
+            </w:r>
+            <w:r>
+              <w:rPr>
+                <w:noProof/>
+                <w:webHidden/>
+              </w:rPr>
+              <w:fldChar w:fldCharType="end"/>
+            </w:r>
+          </w:hyperlink>
+        </w:p>
+        <w:p>
+          <w:pPr>
+            <w:pStyle w:val="Verzeichnis3"/>
+            <w:tabs>
+              <w:tab w:val="right" w:leader="dot" w:pos="9062"/>
+            </w:tabs>
+            <w:rPr>
+              <w:rFonts w:asciiTheme="minorHAnsi" w:eastAsiaTheme="minorEastAsia" w:hAnsiTheme="minorHAnsi"/>
+              <w:noProof/>
+              <w:sz w:val="24"/>
+              <w:szCs w:val="24"/>
+              <w:lang w:eastAsia="de-DE"/>
+            </w:rPr>
+          </w:pPr>
+          <w:hyperlink w:anchor="_Toc201154850" w:history="1">
+            <w:r>
+              <w:rPr>
+                <w:rStyle w:val="Hyperlink"/>
+                <w:noProof/>
+              </w:rPr>
+              <w:t>Ordner mergen</w:t>
+            </w:r>
+            <w:r>
+              <w:rPr>
+                <w:noProof/>
+                <w:webHidden/>
+              </w:rPr>
+              <w:tab/>
+            </w:r>
+            <w:r>
+              <w:rPr>
+                <w:noProof/>
+                <w:webHidden/>
+              </w:rPr>
+              <w:fldChar w:fldCharType="begin"/>
+            </w:r>
+            <w:r>
+              <w:rPr>
+                <w:noProof/>
+                <w:webHidden/>
+              </w:rPr>
+              <w:instrText xml:space="preserve"> PAGEREF _Toc201154850 \h </w:instrText>
+            </w:r>
+            <w:r>
+              <w:rPr>
+                <w:noProof/>
+                <w:webHidden/>
+              </w:rPr>
+            </w:r>
+            <w:r>
+              <w:rPr>
+                <w:noProof/>
+                <w:webHidden/>
+              </w:rPr>
+              <w:fldChar w:fldCharType="separate"/>
+            </w:r>
+            <w:r>
+              <w:rPr>
+                <w:noProof/>
+                <w:webHidden/>
+              </w:rPr>
+              <w:t>6</w:t>
+            </w:r>
+            <w:r>
+              <w:rPr>
+                <w:noProof/>
+                <w:webHidden/>
+              </w:rPr>
+              <w:fldChar w:fldCharType="end"/>
+            </w:r>
+          </w:hyperlink>
+        </w:p>
+        <w:p>
+          <w:pPr>
+            <w:pStyle w:val="Verzeichnis3"/>
+            <w:tabs>
+              <w:tab w:val="right" w:leader="dot" w:pos="9062"/>
+            </w:tabs>
+            <w:rPr>
+              <w:rFonts w:asciiTheme="minorHAnsi" w:eastAsiaTheme="minorEastAsia" w:hAnsiTheme="minorHAnsi"/>
+              <w:noProof/>
+              <w:sz w:val="24"/>
+              <w:szCs w:val="24"/>
+              <w:lang w:eastAsia="de-DE"/>
+            </w:rPr>
+          </w:pPr>
+          <w:hyperlink w:anchor="_Toc201154851" w:history="1">
+            <w:r>
+              <w:rPr>
+                <w:rStyle w:val="Hyperlink"/>
+                <w:noProof/>
+              </w:rPr>
+              <w:t>Datei mergen</w:t>
+            </w:r>
+            <w:r>
+              <w:rPr>
+                <w:noProof/>
+                <w:webHidden/>
+              </w:rPr>
+              <w:tab/>
+            </w:r>
+            <w:r>
+              <w:rPr>
+                <w:noProof/>
+                <w:webHidden/>
+              </w:rPr>
+              <w:fldChar w:fldCharType="begin"/>
+            </w:r>
+            <w:r>
+              <w:rPr>
+                <w:noProof/>
+                <w:webHidden/>
+              </w:rPr>
+              <w:instrText xml:space="preserve"> PAGEREF _Toc201154851 \h </w:instrText>
+            </w:r>
+            <w:r>
+              <w:rPr>
+                <w:noProof/>
+                <w:webHidden/>
+              </w:rPr>
+            </w:r>
+            <w:r>
+              <w:rPr>
+                <w:noProof/>
+                <w:webHidden/>
+              </w:rPr>
+              <w:fldChar w:fldCharType="separate"/>
+            </w:r>
+            <w:r>
+              <w:rPr>
+                <w:noProof/>
+                <w:webHidden/>
+              </w:rPr>
+              <w:t>7</w:t>
+            </w:r>
+            <w:r>
+              <w:rPr>
+                <w:noProof/>
+                <w:webHidden/>
+              </w:rPr>
+              <w:fldChar w:fldCharType="end"/>
+            </w:r>
+          </w:hyperlink>
+        </w:p>
+        <w:p>
+          <w:pPr>
+            <w:pStyle w:val="Verzeichnis2"/>
+            <w:tabs>
+              <w:tab w:val="right" w:leader="dot" w:pos="9062"/>
+            </w:tabs>
+            <w:rPr>
+              <w:rFonts w:asciiTheme="minorHAnsi" w:eastAsiaTheme="minorEastAsia" w:hAnsiTheme="minorHAnsi"/>
+              <w:noProof/>
+              <w:sz w:val="24"/>
+              <w:szCs w:val="24"/>
+              <w:lang w:eastAsia="de-DE"/>
+            </w:rPr>
+          </w:pPr>
+          <w:hyperlink w:anchor="_Toc201154852" w:history="1">
+            <w:r>
+              <w:rPr>
+                <w:rStyle w:val="Hyperlink"/>
+                <w:noProof/>
+              </w:rPr>
+              <w:t>Datenübersicht</w:t>
+            </w:r>
+            <w:r>
+              <w:rPr>
+                <w:noProof/>
+                <w:webHidden/>
+              </w:rPr>
+              <w:tab/>
+            </w:r>
+            <w:r>
+              <w:rPr>
+                <w:noProof/>
+                <w:webHidden/>
+              </w:rPr>
+              <w:fldChar w:fldCharType="begin"/>
+            </w:r>
+            <w:r>
+              <w:rPr>
+                <w:noProof/>
+                <w:webHidden/>
+              </w:rPr>
+              <w:instrText xml:space="preserve"> PAGEREF _Toc201154852 \h </w:instrText>
+            </w:r>
+            <w:r>
+              <w:rPr>
+                <w:noProof/>
+                <w:webHidden/>
+              </w:rPr>
+            </w:r>
+            <w:r>
+              <w:rPr>
+                <w:noProof/>
+                <w:webHidden/>
+              </w:rPr>
+              <w:fldChar w:fldCharType="separate"/>
+            </w:r>
+            <w:r>
+              <w:rPr>
+                <w:noProof/>
+                <w:webHidden/>
+              </w:rPr>
+              <w:t>8</w:t>
+            </w:r>
+            <w:r>
+              <w:rPr>
+                <w:noProof/>
+                <w:webHidden/>
+              </w:rPr>
+              <w:fldChar w:fldCharType="end"/>
+            </w:r>
+          </w:hyperlink>
+        </w:p>
+        <w:p>
+          <w:pPr>
+            <w:pStyle w:val="Verzeichnis3"/>
+            <w:tabs>
+              <w:tab w:val="right" w:leader="dot" w:pos="9062"/>
+            </w:tabs>
+            <w:rPr>
+              <w:rFonts w:asciiTheme="minorHAnsi" w:eastAsiaTheme="minorEastAsia" w:hAnsiTheme="minorHAnsi"/>
+              <w:noProof/>
+              <w:sz w:val="24"/>
+              <w:szCs w:val="24"/>
+              <w:lang w:eastAsia="de-DE"/>
+            </w:rPr>
+          </w:pPr>
+          <w:hyperlink w:anchor="_Toc201154853" w:history="1">
+            <w:r>
+              <w:rPr>
+                <w:rStyle w:val="Hyperlink"/>
+                <w:noProof/>
+              </w:rPr>
+              <w:t>Ansicht wählen</w:t>
+            </w:r>
+            <w:r>
+              <w:rPr>
+                <w:noProof/>
+                <w:webHidden/>
+              </w:rPr>
+              <w:tab/>
+            </w:r>
+            <w:r>
+              <w:rPr>
+                <w:noProof/>
+                <w:webHidden/>
+              </w:rPr>
+              <w:fldChar w:fldCharType="begin"/>
+            </w:r>
+            <w:r>
+              <w:rPr>
+                <w:noProof/>
+                <w:webHidden/>
+              </w:rPr>
+              <w:instrText xml:space="preserve"> PAGEREF _Toc201154853 \h </w:instrText>
+            </w:r>
+            <w:r>
+              <w:rPr>
+                <w:noProof/>
+                <w:webHidden/>
+              </w:rPr>
+            </w:r>
+            <w:r>
+              <w:rPr>
+                <w:noProof/>
+                <w:webHidden/>
+              </w:rPr>
+              <w:fldChar w:fldCharType="separate"/>
+            </w:r>
+            <w:r>
+              <w:rPr>
+                <w:noProof/>
+                <w:webHidden/>
+              </w:rPr>
+              <w:t>8</w:t>
+            </w:r>
+            <w:r>
+              <w:rPr>
+                <w:noProof/>
+                <w:webHidden/>
+              </w:rPr>
+              <w:fldChar w:fldCharType="end"/>
+            </w:r>
+          </w:hyperlink>
+        </w:p>
+        <w:p>
+          <w:pPr>
+            <w:pStyle w:val="Verzeichnis3"/>
+            <w:tabs>
+              <w:tab w:val="right" w:leader="dot" w:pos="9062"/>
+            </w:tabs>
+            <w:rPr>
+              <w:rFonts w:asciiTheme="minorHAnsi" w:eastAsiaTheme="minorEastAsia" w:hAnsiTheme="minorHAnsi"/>
+              <w:noProof/>
+              <w:sz w:val="24"/>
+              <w:szCs w:val="24"/>
+              <w:lang w:eastAsia="de-DE"/>
+            </w:rPr>
+          </w:pPr>
+          <w:hyperlink w:anchor="_Toc201154854" w:history="1">
+            <w:r>
+              <w:rPr>
+                <w:rStyle w:val="Hyperlink"/>
+                <w:noProof/>
+              </w:rPr>
+              <w:t>Header ausblenden</w:t>
+            </w:r>
+            <w:r>
+              <w:rPr>
+                <w:noProof/>
+                <w:webHidden/>
+              </w:rPr>
+              <w:tab/>
+            </w:r>
+            <w:r>
+              <w:rPr>
+                <w:noProof/>
+                <w:webHidden/>
+              </w:rPr>
+              <w:fldChar w:fldCharType="begin"/>
+            </w:r>
+            <w:r>
+              <w:rPr>
+                <w:noProof/>
+                <w:webHidden/>
+              </w:rPr>
+              <w:instrText xml:space="preserve"> PAGEREF _Toc201154854 \h </w:instrText>
+            </w:r>
+            <w:r>
+              <w:rPr>
+                <w:noProof/>
+                <w:webHidden/>
+              </w:rPr>
+            </w:r>
+            <w:r>
+              <w:rPr>
+                <w:noProof/>
+                <w:webHidden/>
+              </w:rPr>
+              <w:fldChar w:fldCharType="separate"/>
+            </w:r>
+            <w:r>
+              <w:rPr>
+                <w:noProof/>
+                <w:webHidden/>
+              </w:rPr>
+              <w:t>9</w:t>
+            </w:r>
+            <w:r>
+              <w:rPr>
+                <w:noProof/>
+                <w:webHidden/>
+              </w:rPr>
+              <w:fldChar w:fldCharType="end"/>
+            </w:r>
+          </w:hyperlink>
+        </w:p>
+        <w:p>
+          <w:pPr>
+            <w:pStyle w:val="Verzeichnis3"/>
+            <w:tabs>
+              <w:tab w:val="right" w:leader="dot" w:pos="9062"/>
+            </w:tabs>
+            <w:rPr>
+              <w:rFonts w:asciiTheme="minorHAnsi" w:eastAsiaTheme="minorEastAsia" w:hAnsiTheme="minorHAnsi"/>
+              <w:noProof/>
+              <w:sz w:val="24"/>
+              <w:szCs w:val="24"/>
+              <w:lang w:eastAsia="de-DE"/>
+            </w:rPr>
+          </w:pPr>
+          <w:hyperlink w:anchor="_Toc201154855" w:history="1">
+            <w:r>
+              <w:rPr>
+                <w:rStyle w:val="Hyperlink"/>
+                <w:noProof/>
+              </w:rPr>
+              <w:t>Neuen Datensatz hinzufügen</w:t>
+            </w:r>
+            <w:r>
+              <w:rPr>
+                <w:noProof/>
+                <w:webHidden/>
+              </w:rPr>
+              <w:tab/>
+            </w:r>
+            <w:r>
+              <w:rPr>
+                <w:noProof/>
+                <w:webHidden/>
+              </w:rPr>
+              <w:fldChar w:fldCharType="begin"/>
+            </w:r>
+            <w:r>
+              <w:rPr>
+                <w:noProof/>
+                <w:webHidden/>
+              </w:rPr>
+              <w:instrText xml:space="preserve"> PAGEREF _Toc201154855 \h </w:instrText>
+            </w:r>
+            <w:r>
+              <w:rPr>
+                <w:noProof/>
+                <w:webHidden/>
+              </w:rPr>
+            </w:r>
+            <w:r>
+              <w:rPr>
+                <w:noProof/>
+                <w:webHidden/>
+              </w:rPr>
+              <w:fldChar w:fldCharType="separate"/>
+            </w:r>
+            <w:r>
+              <w:rPr>
+                <w:noProof/>
+                <w:webHidden/>
+              </w:rPr>
+              <w:t>9</w:t>
+            </w:r>
+            <w:r>
+              <w:rPr>
+                <w:noProof/>
+                <w:webHidden/>
+              </w:rPr>
+              <w:fldChar w:fldCharType="end"/>
+            </w:r>
+          </w:hyperlink>
+        </w:p>
+        <w:p>
+          <w:pPr>
+            <w:pStyle w:val="Verzeichnis3"/>
+            <w:tabs>
+              <w:tab w:val="right" w:leader="dot" w:pos="9062"/>
+            </w:tabs>
+            <w:rPr>
+              <w:rFonts w:asciiTheme="minorHAnsi" w:eastAsiaTheme="minorEastAsia" w:hAnsiTheme="minorHAnsi"/>
+              <w:noProof/>
+              <w:sz w:val="24"/>
+              <w:szCs w:val="24"/>
+              <w:lang w:eastAsia="de-DE"/>
+            </w:rPr>
+          </w:pPr>
+          <w:hyperlink w:anchor="_Toc201154856" w:history="1">
+            <w:r>
+              <w:rPr>
+                <w:rStyle w:val="Hyperlink"/>
+                <w:noProof/>
+              </w:rPr>
+              <w:t>Datensatz löschen</w:t>
+            </w:r>
+            <w:r>
+              <w:rPr>
+                <w:noProof/>
+                <w:webHidden/>
+              </w:rPr>
+              <w:tab/>
+            </w:r>
+            <w:r>
+              <w:rPr>
+                <w:noProof/>
+                <w:webHidden/>
+              </w:rPr>
+              <w:fldChar w:fldCharType="begin"/>
+            </w:r>
+            <w:r>
+              <w:rPr>
+                <w:noProof/>
+                <w:webHidden/>
+              </w:rPr>
+              <w:instrText xml:space="preserve"> PAGEREF _Toc201154856 \h </w:instrText>
+            </w:r>
+            <w:r>
+              <w:rPr>
+                <w:noProof/>
+                <w:webHidden/>
+              </w:rPr>
+            </w:r>
+            <w:r>
+              <w:rPr>
+                <w:noProof/>
+                <w:webHidden/>
+              </w:rPr>
+              <w:fldChar w:fldCharType="separate"/>
+            </w:r>
+            <w:r>
+              <w:rPr>
+                <w:noProof/>
+                <w:webHidden/>
+              </w:rPr>
+              <w:t>9</w:t>
+            </w:r>
+            <w:r>
+              <w:rPr>
+                <w:noProof/>
+                <w:webHidden/>
+              </w:rPr>
+              <w:fldChar w:fldCharType="end"/>
+            </w:r>
+          </w:hyperlink>
+        </w:p>
+        <w:p>
+          <w:pPr>
+            <w:pStyle w:val="Verzeichnis2"/>
+            <w:tabs>
+              <w:tab w:val="right" w:leader="dot" w:pos="9062"/>
+            </w:tabs>
+            <w:rPr>
+              <w:rFonts w:asciiTheme="minorHAnsi" w:eastAsiaTheme="minorEastAsia" w:hAnsiTheme="minorHAnsi"/>
+              <w:noProof/>
+              <w:sz w:val="24"/>
+              <w:szCs w:val="24"/>
+              <w:lang w:eastAsia="de-DE"/>
+            </w:rPr>
+          </w:pPr>
+          <w:hyperlink w:anchor="_Toc201154857" w:history="1">
+            <w:r>
+              <w:rPr>
+                <w:rStyle w:val="Hyperlink"/>
+                <w:noProof/>
+              </w:rPr>
+              <w:t>Filteroptionen</w:t>
+            </w:r>
+            <w:r>
+              <w:rPr>
+                <w:noProof/>
+                <w:webHidden/>
+              </w:rPr>
+              <w:tab/>
+            </w:r>
+            <w:r>
+              <w:rPr>
+                <w:noProof/>
+                <w:webHidden/>
+              </w:rPr>
+              <w:fldChar w:fldCharType="begin"/>
+            </w:r>
+            <w:r>
+              <w:rPr>
+                <w:noProof/>
+                <w:webHidden/>
+              </w:rPr>
+              <w:instrText xml:space="preserve"> PAGEREF _Toc201154857 \h </w:instrText>
+            </w:r>
+            <w:r>
+              <w:rPr>
+                <w:noProof/>
+                <w:webHidden/>
+              </w:rPr>
+            </w:r>
+            <w:r>
+              <w:rPr>
+                <w:noProof/>
+                <w:webHidden/>
+              </w:rPr>
+              <w:fldChar w:fldCharType="separate"/>
+            </w:r>
+            <w:r>
+              <w:rPr>
+                <w:noProof/>
+                <w:webHidden/>
+              </w:rPr>
+              <w:t>9</w:t>
+            </w:r>
+            <w:r>
+              <w:rPr>
+                <w:noProof/>
+                <w:webHidden/>
+              </w:rPr>
+              <w:fldChar w:fldCharType="end"/>
+            </w:r>
+          </w:hyperlink>
+        </w:p>
+        <w:p>
+          <w:pPr>
+            <w:pStyle w:val="Verzeichnis3"/>
+            <w:tabs>
+              <w:tab w:val="right" w:leader="dot" w:pos="9062"/>
+            </w:tabs>
+            <w:rPr>
+              <w:rFonts w:asciiTheme="minorHAnsi" w:eastAsiaTheme="minorEastAsia" w:hAnsiTheme="minorHAnsi"/>
+              <w:noProof/>
+              <w:sz w:val="24"/>
+              <w:szCs w:val="24"/>
+              <w:lang w:eastAsia="de-DE"/>
+            </w:rPr>
+          </w:pPr>
+          <w:hyperlink w:anchor="_Toc201154858" w:history="1">
+            <w:r>
+              <w:rPr>
+                <w:rStyle w:val="Hyperlink"/>
+                <w:noProof/>
+              </w:rPr>
+              <w:t>Filtern nach Stichwort</w:t>
+            </w:r>
+            <w:r>
+              <w:rPr>
+                <w:noProof/>
+                <w:webHidden/>
+              </w:rPr>
+              <w:tab/>
+            </w:r>
+            <w:r>
+              <w:rPr>
+                <w:noProof/>
+                <w:webHidden/>
+              </w:rPr>
+              <w:fldChar w:fldCharType="begin"/>
+            </w:r>
+            <w:r>
+              <w:rPr>
+                <w:noProof/>
+                <w:webHidden/>
+              </w:rPr>
+              <w:instrText xml:space="preserve"> PAGEREF _Toc201154858 \h </w:instrText>
+            </w:r>
+            <w:r>
+              <w:rPr>
+                <w:noProof/>
+                <w:webHidden/>
+              </w:rPr>
+            </w:r>
+            <w:r>
+              <w:rPr>
+                <w:noProof/>
+                <w:webHidden/>
+              </w:rPr>
+              <w:fldChar w:fldCharType="separate"/>
+            </w:r>
+            <w:r>
+              <w:rPr>
+                <w:noProof/>
+                <w:webHidden/>
+              </w:rPr>
+              <w:t>9</w:t>
+            </w:r>
+            <w:r>
+              <w:rPr>
+                <w:noProof/>
+                <w:webHidden/>
+              </w:rPr>
+              <w:fldChar w:fldCharType="end"/>
+            </w:r>
+          </w:hyperlink>
+        </w:p>
+        <w:p>
+          <w:pPr>
+            <w:pStyle w:val="Verzeichnis3"/>
+            <w:tabs>
+              <w:tab w:val="right" w:leader="dot" w:pos="9062"/>
+            </w:tabs>
+            <w:rPr>
+              <w:rFonts w:asciiTheme="minorHAnsi" w:eastAsiaTheme="minorEastAsia" w:hAnsiTheme="minorHAnsi"/>
+              <w:noProof/>
+              <w:sz w:val="24"/>
+              <w:szCs w:val="24"/>
+              <w:lang w:eastAsia="de-DE"/>
+            </w:rPr>
+          </w:pPr>
+          <w:hyperlink w:anchor="_Toc201154859" w:history="1">
+            <w:r>
+              <w:rPr>
+                <w:rStyle w:val="Hyperlink"/>
+                <w:noProof/>
+              </w:rPr>
+              <w:t>Mathematische Filteroptionen</w:t>
+            </w:r>
+            <w:r>
+              <w:rPr>
+                <w:noProof/>
+                <w:webHidden/>
+              </w:rPr>
+              <w:tab/>
+            </w:r>
+            <w:r>
+              <w:rPr>
+                <w:noProof/>
+                <w:webHidden/>
+              </w:rPr>
+              <w:fldChar w:fldCharType="begin"/>
+            </w:r>
+            <w:r>
+              <w:rPr>
+                <w:noProof/>
+                <w:webHidden/>
+              </w:rPr>
+              <w:instrText xml:space="preserve"> PAGEREF _Toc201154859 \h </w:instrText>
+            </w:r>
+            <w:r>
+              <w:rPr>
+                <w:noProof/>
+                <w:webHidden/>
+              </w:rPr>
+            </w:r>
+            <w:r>
+              <w:rPr>
+                <w:noProof/>
+                <w:webHidden/>
+              </w:rPr>
+              <w:fldChar w:fldCharType="separate"/>
+            </w:r>
+            <w:r>
+              <w:rPr>
+                <w:noProof/>
+                <w:webHidden/>
+              </w:rPr>
+              <w:t>10</w:t>
+            </w:r>
+            <w:r>
+              <w:rPr>
+                <w:noProof/>
+                <w:webHidden/>
+              </w:rPr>
+              <w:fldChar w:fldCharType="end"/>
+            </w:r>
+          </w:hyperlink>
+        </w:p>
+        <w:p>
+          <w:pPr>
+            <w:pStyle w:val="Verzeichnis3"/>
+            <w:tabs>
+              <w:tab w:val="right" w:leader="dot" w:pos="9062"/>
+            </w:tabs>
+            <w:rPr>
+              <w:rFonts w:asciiTheme="minorHAnsi" w:eastAsiaTheme="minorEastAsia" w:hAnsiTheme="minorHAnsi"/>
+              <w:noProof/>
+              <w:sz w:val="24"/>
+              <w:szCs w:val="24"/>
+              <w:lang w:eastAsia="de-DE"/>
+            </w:rPr>
+          </w:pPr>
+          <w:hyperlink w:anchor="_Toc201154860" w:history="1">
+            <w:r>
+              <w:rPr>
+                <w:rStyle w:val="Hyperlink"/>
+                <w:noProof/>
+              </w:rPr>
+              <w:t>Gefilterte Daten exportieren</w:t>
+            </w:r>
+            <w:r>
+              <w:rPr>
+                <w:noProof/>
+                <w:webHidden/>
+              </w:rPr>
+              <w:tab/>
+            </w:r>
+            <w:r>
+              <w:rPr>
+                <w:noProof/>
+                <w:webHidden/>
+              </w:rPr>
+              <w:fldChar w:fldCharType="begin"/>
+            </w:r>
+            <w:r>
+              <w:rPr>
+                <w:noProof/>
+                <w:webHidden/>
+              </w:rPr>
+              <w:instrText xml:space="preserve"> PAGEREF _Toc201154860 \h </w:instrText>
+            </w:r>
+            <w:r>
+              <w:rPr>
+                <w:noProof/>
+                <w:webHidden/>
+              </w:rPr>
+            </w:r>
+            <w:r>
+              <w:rPr>
+                <w:noProof/>
+                <w:webHidden/>
+              </w:rPr>
+              <w:fldChar w:fldCharType="separate"/>
+            </w:r>
+            <w:r>
+              <w:rPr>
+                <w:noProof/>
+                <w:webHidden/>
+              </w:rPr>
+              <w:t>11</w:t>
+            </w:r>
+            <w:r>
+              <w:rPr>
+                <w:noProof/>
+                <w:webHidden/>
+              </w:rPr>
+              <w:fldChar w:fldCharType="end"/>
+            </w:r>
+          </w:hyperlink>
+        </w:p>
+        <w:p>
+          <w:pPr>
+            <w:pStyle w:val="Verzeichnis1"/>
+            <w:tabs>
+              <w:tab w:val="right" w:leader="dot" w:pos="9062"/>
+            </w:tabs>
+            <w:rPr>
+              <w:rFonts w:asciiTheme="minorHAnsi" w:eastAsiaTheme="minorEastAsia" w:hAnsiTheme="minorHAnsi"/>
+              <w:noProof/>
+              <w:sz w:val="24"/>
+              <w:szCs w:val="24"/>
+              <w:lang w:eastAsia="de-DE"/>
+            </w:rPr>
+          </w:pPr>
+          <w:hyperlink w:anchor="_Toc201154861" w:history="1">
+            <w:r>
+              <w:rPr>
+                <w:rStyle w:val="Hyperlink"/>
+                <w:noProof/>
+              </w:rPr>
+              <w:t>Lizenz</w:t>
+            </w:r>
+            <w:r>
+              <w:rPr>
+                <w:noProof/>
+                <w:webHidden/>
+              </w:rPr>
+              <w:tab/>
+            </w:r>
+            <w:r>
+              <w:rPr>
+                <w:noProof/>
+                <w:webHidden/>
+              </w:rPr>
+              <w:fldChar w:fldCharType="begin"/>
+            </w:r>
+            <w:r>
+              <w:rPr>
+                <w:noProof/>
+                <w:webHidden/>
+              </w:rPr>
+              <w:instrText xml:space="preserve"> PAGEREF _Toc201154861 \h </w:instrText>
+            </w:r>
+            <w:r>
+              <w:rPr>
+                <w:noProof/>
+                <w:webHidden/>
+              </w:rPr>
+            </w:r>
+            <w:r>
+              <w:rPr>
+                <w:noProof/>
+                <w:webHidden/>
+              </w:rPr>
+              <w:fldChar w:fldCharType="separate"/>
+            </w:r>
+            <w:r>
+              <w:rPr>
+                <w:noProof/>
+                <w:webHidden/>
+              </w:rPr>
+              <w:t>12</w:t>
+            </w:r>
+            <w:r>
+              <w:rPr>
+                <w:noProof/>
+                <w:webHidden/>
+              </w:rPr>
+              <w:fldChar w:fldCharType="end"/>
+            </w:r>
+          </w:hyperlink>
+        </w:p>
+        <w:p>
+          <w:pPr>
+            <w:pStyle w:val="Verzeichnis1"/>
+            <w:tabs>
+              <w:tab w:val="right" w:leader="dot" w:pos="9062"/>
+            </w:tabs>
+            <w:rPr>
+              <w:rFonts w:asciiTheme="minorHAnsi" w:eastAsiaTheme="minorEastAsia" w:hAnsiTheme="minorHAnsi"/>
+              <w:noProof/>
+              <w:sz w:val="24"/>
+              <w:szCs w:val="24"/>
+              <w:lang w:eastAsia="de-DE"/>
+            </w:rPr>
+          </w:pPr>
+          <w:hyperlink w:anchor="_Toc201154862" w:history="1">
+            <w:r>
+              <w:rPr>
+                <w:rStyle w:val="Hyperlink"/>
+                <w:noProof/>
+              </w:rPr>
+              <w:t>Quellen</w:t>
+            </w:r>
+            <w:r>
+              <w:rPr>
+                <w:noProof/>
+                <w:webHidden/>
+              </w:rPr>
+              <w:tab/>
+            </w:r>
+            <w:r>
+              <w:rPr>
+                <w:noProof/>
+                <w:webHidden/>
+              </w:rPr>
+              <w:fldChar w:fldCharType="begin"/>
+            </w:r>
+            <w:r>
+              <w:rPr>
+                <w:noProof/>
+                <w:webHidden/>
+              </w:rPr>
+              <w:instrText xml:space="preserve"> PAGEREF _Toc201154862 \h </w:instrText>
+            </w:r>
+            <w:r>
+              <w:rPr>
+                <w:noProof/>
+                <w:webHidden/>
+              </w:rPr>
+            </w:r>
+            <w:r>
+              <w:rPr>
+                <w:noProof/>
+                <w:webHidden/>
+              </w:rPr>
+              <w:fldChar w:fldCharType="separate"/>
+            </w:r>
+            <w:r>
+              <w:rPr>
+                <w:noProof/>
+                <w:webHidden/>
+              </w:rPr>
+              <w:t>13</w:t>
+            </w:r>
+            <w:r>
+              <w:rPr>
+                <w:noProof/>
+                <w:webHidden/>
+              </w:rPr>
+              <w:fldChar w:fldCharType="end"/>
+            </w:r>
+          </w:hyperlink>
+        </w:p>
+        <w:p>
+          <w:pPr>
+            <w:pStyle w:val="Verzeichnis2"/>
+            <w:tabs>
+              <w:tab w:val="right" w:leader="dot" w:pos="9062"/>
+            </w:tabs>
+            <w:rPr>
+              <w:rFonts w:asciiTheme="minorHAnsi" w:eastAsiaTheme="minorEastAsia" w:hAnsiTheme="minorHAnsi"/>
+              <w:noProof/>
+              <w:sz w:val="24"/>
+              <w:szCs w:val="24"/>
+              <w:lang w:eastAsia="de-DE"/>
+            </w:rPr>
+          </w:pPr>
+          <w:hyperlink w:anchor="_Toc201154863" w:history="1">
+            <w:r>
+              <w:rPr>
+                <w:rStyle w:val="Hyperlink"/>
+                <w:noProof/>
+              </w:rPr>
+              <w:t>Externe Bibliotheken</w:t>
+            </w:r>
+            <w:r>
+              <w:rPr>
+                <w:noProof/>
+                <w:webHidden/>
+              </w:rPr>
+              <w:tab/>
+            </w:r>
+            <w:r>
+              <w:rPr>
+                <w:noProof/>
+                <w:webHidden/>
+              </w:rPr>
+              <w:fldChar w:fldCharType="begin"/>
+            </w:r>
+            <w:r>
+              <w:rPr>
+                <w:noProof/>
+                <w:webHidden/>
+              </w:rPr>
+              <w:instrText xml:space="preserve"> PAGEREF _Toc201154863 \h </w:instrText>
+            </w:r>
+            <w:r>
+              <w:rPr>
+                <w:noProof/>
+                <w:webHidden/>
+              </w:rPr>
+            </w:r>
+            <w:r>
+              <w:rPr>
+                <w:noProof/>
+                <w:webHidden/>
+              </w:rPr>
+              <w:fldChar w:fldCharType="separate"/>
+            </w:r>
+            <w:r>
+              <w:rPr>
+                <w:noProof/>
+                <w:webHidden/>
+              </w:rPr>
+              <w:t>13</w:t>
+            </w:r>
+            <w:r>
+              <w:rPr>
+                <w:noProof/>
+                <w:webHidden/>
+              </w:rPr>
+              <w:fldChar w:fldCharType="end"/>
+            </w:r>
+          </w:hyperlink>
+        </w:p>
+        <w:p>
           <w:r>
             <w:rPr>
               <w:b/>
@@ -964,14 +2776,45 @@
       <w:pPr>
         <w:pStyle w:val="berschrift1"/>
       </w:pPr>
+      <w:bookmarkStart w:id="0" w:name="_Toc201154839"/>
+      <w:proofErr w:type="spellStart"/>
       <w:r>
         <w:lastRenderedPageBreak/>
-        <w:t>Nimble Analyzer</w:t>
-      </w:r>
-    </w:p>
-    <w:p>
-      <w:r>
-        <w:t>Der Nimble Analzyer ist ein simples Programm zum Einlesen, Bearbeiten und Zusammenführen von Exceltabellen im xlsx und csv Format.</w:t>
+        <w:t>Nimble</w:t>
+      </w:r>
+      <w:proofErr w:type="spellEnd"/>
+      <w:r>
+        <w:t xml:space="preserve"> Analyzer</w:t>
+      </w:r>
+      <w:bookmarkEnd w:id="0"/>
+    </w:p>
+    <w:p>
+      <w:r>
+        <w:t xml:space="preserve">Der </w:t>
+      </w:r>
+      <w:proofErr w:type="spellStart"/>
+      <w:r>
+        <w:t>Nimble</w:t>
+      </w:r>
+      <w:proofErr w:type="spellEnd"/>
+      <w:r>
+        <w:t xml:space="preserve"> </w:t>
+      </w:r>
+      <w:proofErr w:type="spellStart"/>
+      <w:r>
+        <w:t>Analzyer</w:t>
+      </w:r>
+      <w:proofErr w:type="spellEnd"/>
+      <w:r>
+        <w:t xml:space="preserve"> ist ein simples Programm zum Einlesen, Bearbeiten und Zusammenführen von Exceltabellen im xlsx und </w:t>
+      </w:r>
+      <w:proofErr w:type="spellStart"/>
+      <w:r>
+        <w:t>csv</w:t>
+      </w:r>
+      <w:proofErr w:type="spellEnd"/>
+      <w:r>
+        <w:t xml:space="preserve"> Format.</w:t>
       </w:r>
     </w:p>
     <w:p>
@@ -1019,23 +2862,35 @@
       <w:pPr>
         <w:pStyle w:val="berschrift2"/>
       </w:pPr>
+      <w:bookmarkStart w:id="1" w:name="_Toc201154840"/>
       <w:r>
         <w:lastRenderedPageBreak/>
         <w:t>Versionsübersicht</w:t>
       </w:r>
-    </w:p>
-    <w:p>
-      <w:r>
-        <w:t>In folgender Auflistung sind für jede Version die dazukommenden Funktionen sowie Bufixes aufgelistet</w:t>
+      <w:bookmarkEnd w:id="1"/>
+    </w:p>
+    <w:p>
+      <w:r>
+        <w:t xml:space="preserve">In folgender Auflistung sind für jede Version die dazukommenden Funktionen sowie </w:t>
+      </w:r>
+      <w:proofErr w:type="spellStart"/>
+      <w:r>
+        <w:t>Bufixes</w:t>
+      </w:r>
+      <w:proofErr w:type="spellEnd"/>
+      <w:r>
+        <w:t xml:space="preserve"> aufgelistet</w:t>
       </w:r>
     </w:p>
     <w:p>
       <w:pPr>
         <w:pStyle w:val="berschrift3"/>
       </w:pPr>
+      <w:bookmarkStart w:id="2" w:name="_Toc201154841"/>
       <w:r>
         <w:t>0.0.3</w:t>
       </w:r>
+      <w:bookmarkEnd w:id="2"/>
     </w:p>
     <w:p>
       <w:r>
@@ -1059,7 +2914,15 @@
         </w:numPr>
       </w:pPr>
       <w:r>
-        <w:t>Einlesen und Bearbeiten von xlsx und csv Dateien</w:t>
+        <w:t xml:space="preserve">Einlesen und Bearbeiten von xlsx und </w:t>
+      </w:r>
+      <w:proofErr w:type="spellStart"/>
+      <w:r>
+        <w:t>csv</w:t>
+      </w:r>
+      <w:proofErr w:type="spellEnd"/>
+      <w:r>
+        <w:t xml:space="preserve"> Dateien</w:t>
       </w:r>
     </w:p>
     <w:p>
@@ -1095,7 +2958,15 @@
         </w:numPr>
       </w:pPr>
       <w:r>
-        <w:t>Exportieren in xlsx und csv Format</w:t>
+        <w:t xml:space="preserve">Exportieren in xlsx und </w:t>
+      </w:r>
+      <w:proofErr w:type="spellStart"/>
+      <w:r>
+        <w:t>csv</w:t>
+      </w:r>
+      <w:proofErr w:type="spellEnd"/>
+      <w:r>
+        <w:t xml:space="preserve"> Format</w:t>
       </w:r>
     </w:p>
     <w:p>
@@ -1145,6 +3016,100 @@
       </w:r>
     </w:p>
     <w:p>
+      <w:pPr>
+        <w:pStyle w:val="berschrift3"/>
+      </w:pPr>
+      <w:bookmarkStart w:id="3" w:name="_Toc201154842"/>
+      <w:r>
+        <w:t>0.1.0</w:t>
+      </w:r>
+      <w:bookmarkEnd w:id="3"/>
+    </w:p>
+    <w:p>
+      <w:r>
+        <w:t xml:space="preserve">Erste </w:t>
+      </w:r>
+      <w:proofErr w:type="gramStart"/>
+      <w:r>
+        <w:t>Betaversion</w:t>
+      </w:r>
+      <w:proofErr w:type="gramEnd"/>
+      <w:r>
+        <w:t xml:space="preserve"> nachdem alle Grundfunktionen gegeben sind und getestet wurden</w:t>
+      </w:r>
+    </w:p>
+    <w:p>
+      <w:r>
+        <w:t>Bugfixes:</w:t>
+      </w:r>
+    </w:p>
+    <w:p>
+      <w:pPr>
+        <w:pStyle w:val="Listenabsatz"/>
+        <w:numPr>
+          <w:ilvl w:val="0"/>
+          <w:numId w:val="4"/>
+        </w:numPr>
+      </w:pPr>
+      <w:r>
+        <w:t>Behoben, dass Projektnamen mit Sonderzeichen nicht richtig gespeichert, geladen werden</w:t>
+      </w:r>
+    </w:p>
+    <w:p>
+      <w:pPr>
+        <w:pStyle w:val="Listenabsatz"/>
+        <w:numPr>
+          <w:ilvl w:val="0"/>
+          <w:numId w:val="4"/>
+        </w:numPr>
+      </w:pPr>
+      <w:r>
+        <w:t>Behoben, dass ein eine valide Datei ohne Datensatz zu crash führt</w:t>
+      </w:r>
+    </w:p>
+    <w:p>
+      <w:pPr>
+        <w:pStyle w:val="Listenabsatz"/>
+        <w:numPr>
+          <w:ilvl w:val="0"/>
+          <w:numId w:val="4"/>
+        </w:numPr>
+      </w:pPr>
+      <w:proofErr w:type="gramStart"/>
+      <w:r>
+        <w:t>Beim speichern</w:t>
+      </w:r>
+      <w:proofErr w:type="gramEnd"/>
+      <w:r>
+        <w:t xml:space="preserve"> werden jetzt erst alle Zellen gelöscht, dass gelöschte Zeilen auch wirklich gelöscht werden (xlsx)</w:t>
+      </w:r>
+    </w:p>
+    <w:p>
+      <w:pPr>
+        <w:pStyle w:val="Listenabsatz"/>
+        <w:numPr>
+          <w:ilvl w:val="0"/>
+          <w:numId w:val="4"/>
+        </w:numPr>
+      </w:pPr>
+      <w:r>
+        <w:t xml:space="preserve">Beim auswählen von Dateien und Ordnern wird jetzt der </w:t>
+      </w:r>
+      <w:proofErr w:type="spellStart"/>
+      <w:r>
+        <w:t>string</w:t>
+      </w:r>
+      <w:proofErr w:type="spellEnd"/>
+      <w:r>
+        <w:t xml:space="preserve"> IMMER </w:t>
+      </w:r>
+      <w:proofErr w:type="spellStart"/>
+      <w:r>
+        <w:t>gefreed</w:t>
+      </w:r>
+      <w:proofErr w:type="spellEnd"/>
+    </w:p>
+    <w:p>
       <w:r>
         <w:br w:type="page"/>
       </w:r>
@@ -1153,14 +3118,21 @@
       <w:pPr>
         <w:pStyle w:val="berschrift1"/>
       </w:pPr>
+      <w:bookmarkStart w:id="4" w:name="_Toc201154843"/>
       <w:r>
         <w:lastRenderedPageBreak/>
         <w:t>Programmstruktur</w:t>
       </w:r>
-    </w:p>
-    <w:p>
-      <w:r>
-        <w:t>Nimble Analyzer wird standardmäßig in folgendem Pfad installiert:</w:t>
+      <w:bookmarkEnd w:id="4"/>
+    </w:p>
+    <w:p>
+      <w:proofErr w:type="spellStart"/>
+      <w:r>
+        <w:t>Nimble</w:t>
+      </w:r>
+      <w:proofErr w:type="spellEnd"/>
+      <w:r>
+        <w:t xml:space="preserve"> Analyzer wird standardmäßig in folgendem Pfad installiert:</w:t>
       </w:r>
       <w:r>
         <w:t xml:space="preserve"> </w:t>
@@ -1169,17 +3141,40 @@
         <w:br/>
       </w:r>
       <w:r>
-        <w:t>C:\Program Files (x86)\NimbleAnalyzer</w:t>
-      </w:r>
-    </w:p>
-    <w:p>
-      <w:r>
-        <w:t>NimbleAnalyzer/</w:t>
-      </w:r>
-    </w:p>
-    <w:p>
-      <w:r>
-        <w:t>├── backup/</w:t>
+        <w:t>C:\Program Files (x</w:t>
+      </w:r>
+      <w:proofErr w:type="gramStart"/>
+      <w:r>
+        <w:t>86)\</w:t>
+      </w:r>
+      <w:proofErr w:type="spellStart"/>
+      <w:proofErr w:type="gramEnd"/>
+      <w:r>
+        <w:t>NimbleAnalyzer</w:t>
+      </w:r>
+      <w:proofErr w:type="spellEnd"/>
+    </w:p>
+    <w:p>
+      <w:proofErr w:type="spellStart"/>
+      <w:r>
+        <w:t>NimbleAnalyzer</w:t>
+      </w:r>
+      <w:proofErr w:type="spellEnd"/>
+      <w:r>
+        <w:t>/</w:t>
+      </w:r>
+    </w:p>
+    <w:p>
+      <w:r>
+        <w:t xml:space="preserve">├── </w:t>
+      </w:r>
+      <w:proofErr w:type="spellStart"/>
+      <w:r>
+        <w:t>backup</w:t>
+      </w:r>
+      <w:proofErr w:type="spellEnd"/>
+      <w:r>
+        <w:t>/</w:t>
       </w:r>
     </w:p>
     <w:p>
@@ -1189,22 +3184,54 @@
     </w:p>
     <w:p>
       <w:r>
-        <w:t>├── fonts/</w:t>
-      </w:r>
-    </w:p>
-    <w:p>
-      <w:r>
-        <w:t>├── icons/</w:t>
-      </w:r>
-    </w:p>
-    <w:p>
-      <w:r>
-        <w:t>├── projects/</w:t>
-      </w:r>
-    </w:p>
-    <w:p>
-      <w:r>
-        <w:t>├── sheets/</w:t>
+        <w:t xml:space="preserve">├── </w:t>
+      </w:r>
+      <w:proofErr w:type="spellStart"/>
+      <w:r>
+        <w:t>fonts</w:t>
+      </w:r>
+      <w:proofErr w:type="spellEnd"/>
+      <w:r>
+        <w:t>/</w:t>
+      </w:r>
+    </w:p>
+    <w:p>
+      <w:r>
+        <w:t xml:space="preserve">├── </w:t>
+      </w:r>
+      <w:proofErr w:type="spellStart"/>
+      <w:r>
+        <w:t>icons</w:t>
+      </w:r>
+      <w:proofErr w:type="spellEnd"/>
+      <w:r>
+        <w:t>/</w:t>
+      </w:r>
+    </w:p>
+    <w:p>
+      <w:r>
+        <w:t xml:space="preserve">├── </w:t>
+      </w:r>
+      <w:proofErr w:type="spellStart"/>
+      <w:r>
+        <w:t>projects</w:t>
+      </w:r>
+      <w:proofErr w:type="spellEnd"/>
+      <w:r>
+        <w:t>/</w:t>
+      </w:r>
+    </w:p>
+    <w:p>
+      <w:r>
+        <w:t xml:space="preserve">├── </w:t>
+      </w:r>
+      <w:proofErr w:type="spellStart"/>
+      <w:r>
+        <w:t>sheets</w:t>
+      </w:r>
+      <w:proofErr w:type="spellEnd"/>
+      <w:r>
+        <w:t>/</w:t>
       </w:r>
     </w:p>
     <w:p>
@@ -1246,9 +3273,11 @@
       <w:pPr>
         <w:pStyle w:val="berschrift2"/>
       </w:pPr>
+      <w:bookmarkStart w:id="5" w:name="_Toc201154844"/>
       <w:r>
         <w:t>Errors</w:t>
       </w:r>
+      <w:bookmarkEnd w:id="5"/>
     </w:p>
     <w:p>
       <w:r>
@@ -1276,23 +3305,43 @@
       <w:pPr>
         <w:pStyle w:val="berschrift1"/>
       </w:pPr>
+      <w:bookmarkStart w:id="6" w:name="_Toc201154845"/>
       <w:r>
         <w:lastRenderedPageBreak/>
         <w:t>Verwendung</w:t>
       </w:r>
-    </w:p>
-    <w:p>
-      <w:r>
-        <w:t>In folgenden Sektionen wird auf alle einzelnen Funktionen und Einstellungen des Nimble Analyzers eingegangen.</w:t>
+      <w:bookmarkEnd w:id="6"/>
+    </w:p>
+    <w:p>
+      <w:r>
+        <w:t xml:space="preserve">In folgenden Sektionen wird auf alle einzelnen Funktionen und Einstellungen des </w:t>
+      </w:r>
+      <w:proofErr w:type="spellStart"/>
+      <w:r>
+        <w:t>Nimble</w:t>
+      </w:r>
+      <w:proofErr w:type="spellEnd"/>
+      <w:r>
+        <w:t xml:space="preserve"> </w:t>
+      </w:r>
+      <w:proofErr w:type="spellStart"/>
+      <w:r>
+        <w:t>Analyzers</w:t>
+      </w:r>
+      <w:proofErr w:type="spellEnd"/>
+      <w:r>
+        <w:t xml:space="preserve"> eingegangen.</w:t>
       </w:r>
     </w:p>
     <w:p>
       <w:pPr>
         <w:pStyle w:val="berschrift2"/>
       </w:pPr>
+      <w:bookmarkStart w:id="7" w:name="_Toc201154846"/>
       <w:r>
         <w:t>Projekterstellung</w:t>
       </w:r>
+      <w:bookmarkEnd w:id="7"/>
     </w:p>
     <w:p>
       <w:r>
@@ -1890,6 +3939,9 @@
         </mc:AlternateContent>
       </w:r>
       <w:r>
+        <w:rPr>
+          <w:noProof/>
+        </w:rPr>
         <w:drawing>
           <wp:anchor distT="0" distB="0" distL="114300" distR="114300" simplePos="0" relativeHeight="251663360" behindDoc="1" locked="0" layoutInCell="1" allowOverlap="1" wp14:anchorId="694B6102" wp14:editId="6FCE5536">
             <wp:simplePos x="0" y="0"/>
@@ -2037,6 +4089,9 @@
         <w:jc w:val="both"/>
       </w:pPr>
       <w:r>
+        <w:rPr>
+          <w:noProof/>
+        </w:rPr>
         <w:drawing>
           <wp:inline distT="0" distB="0" distL="0" distR="0" wp14:anchorId="7F577EC1" wp14:editId="6DDFE8F0">
             <wp:extent cx="5760720" cy="1394460"/>
@@ -2078,13 +4133,39 @@
       <w:pPr>
         <w:pStyle w:val="berschrift2"/>
       </w:pPr>
+      <w:bookmarkStart w:id="8" w:name="_Toc201154847"/>
       <w:r>
         <w:t>Dateien in Projekt laden / speichern / entfernen</w:t>
       </w:r>
-    </w:p>
-    <w:p>
-      <w:r>
-        <w:t>Um eine Tabelle im csv bzw. xlsx Format in das gewählte Projekt zu importieren, wird unter „Projektdateien“ die Schaltfläche „Datei hinzufügen“ (1) gewählt. Es öffnet sich ein Dateibrowser indem eine Datei mit den Endungen .csv oder .xlsx ausgewählt werden kann.</w:t>
+      <w:bookmarkEnd w:id="8"/>
+    </w:p>
+    <w:p>
+      <w:r>
+        <w:t xml:space="preserve">Um eine Tabelle im </w:t>
+      </w:r>
+      <w:proofErr w:type="spellStart"/>
+      <w:r>
+        <w:t>csv</w:t>
+      </w:r>
+      <w:proofErr w:type="spellEnd"/>
+      <w:r>
+        <w:t xml:space="preserve"> bzw. xlsx Format in das gewählte Projekt zu importieren, wird unter „Projektdateien“ die Schaltfläche „Datei hinzufügen“ (1) gewählt. Es öffnet sich ein </w:t>
+      </w:r>
+      <w:proofErr w:type="gramStart"/>
+      <w:r>
+        <w:t>Dateibrowser</w:t>
+      </w:r>
+      <w:proofErr w:type="gramEnd"/>
+      <w:r>
+        <w:t xml:space="preserve"> indem eine Datei mit den Endungen .</w:t>
+      </w:r>
+      <w:proofErr w:type="spellStart"/>
+      <w:r>
+        <w:t>csv</w:t>
+      </w:r>
+      <w:proofErr w:type="spellEnd"/>
+      <w:r>
+        <w:t xml:space="preserve"> oder .xlsx ausgewählt werden kann.</w:t>
       </w:r>
     </w:p>
     <w:p>
@@ -2900,6 +4981,9 @@
         </mc:AlternateContent>
       </w:r>
       <w:r>
+        <w:rPr>
+          <w:noProof/>
+        </w:rPr>
         <w:drawing>
           <wp:inline distT="0" distB="0" distL="0" distR="0" wp14:anchorId="3B7EE6F5" wp14:editId="54E2D9F7">
             <wp:extent cx="3905795" cy="1419423"/>
@@ -2944,23 +5028,35 @@
       <w:r>
         <w:br w:type="page"/>
       </w:r>
+      <w:bookmarkStart w:id="9" w:name="_Toc201154848"/>
       <w:r>
         <w:lastRenderedPageBreak/>
         <w:t>Dateieinstellungen</w:t>
       </w:r>
-    </w:p>
-    <w:p>
-      <w:r>
-        <w:t>Für die folgenden Einstellungen muss erwähnt werden, dass man einen Ordner sowie eine Datei gleichzeitig mergen kann. Hierbei wird ERST der Ordner und DANN die Datei importiert.</w:t>
+      <w:bookmarkEnd w:id="9"/>
+    </w:p>
+    <w:p>
+      <w:r>
+        <w:t xml:space="preserve">Für die folgenden Einstellungen muss erwähnt werden, dass man einen Ordner sowie eine Datei gleichzeitig </w:t>
+      </w:r>
+      <w:proofErr w:type="spellStart"/>
+      <w:r>
+        <w:t>mergen</w:t>
+      </w:r>
+      <w:proofErr w:type="spellEnd"/>
+      <w:r>
+        <w:t xml:space="preserve"> kann. Hierbei wird ERST der Ordner und DANN die Datei importiert.</w:t>
       </w:r>
     </w:p>
     <w:p>
       <w:pPr>
         <w:pStyle w:val="berschrift3"/>
       </w:pPr>
+      <w:bookmarkStart w:id="10" w:name="_Toc201154849"/>
       <w:r>
         <w:t>Werte ausblenden</w:t>
       </w:r>
+      <w:bookmarkEnd w:id="10"/>
     </w:p>
     <w:p>
       <w:r>
@@ -2974,6 +5070,9 @@
     </w:p>
     <w:p>
       <w:r>
+        <w:rPr>
+          <w:noProof/>
+        </w:rPr>
         <w:drawing>
           <wp:inline distT="0" distB="0" distL="0" distR="0" wp14:anchorId="4B40F7EF" wp14:editId="007E9764">
             <wp:extent cx="2915057" cy="2486372"/>
@@ -3015,9 +5114,16 @@
       <w:pPr>
         <w:pStyle w:val="berschrift3"/>
       </w:pPr>
-      <w:r>
-        <w:t>Ordner mergen</w:t>
-      </w:r>
+      <w:bookmarkStart w:id="11" w:name="_Toc201154850"/>
+      <w:r>
+        <w:t xml:space="preserve">Ordner </w:t>
+      </w:r>
+      <w:proofErr w:type="spellStart"/>
+      <w:r>
+        <w:t>mergen</w:t>
+      </w:r>
+      <w:bookmarkEnd w:id="11"/>
+      <w:proofErr w:type="spellEnd"/>
     </w:p>
     <w:p>
       <w:r>
@@ -3030,12 +5136,28 @@
         <w:t xml:space="preserve"> muss man </w:t>
       </w:r>
       <w:r>
-        <w:t>zuerst einen Ordner mit dem zu importierenden Datensatz wählen. Das geht über die Schaltfläche „Wähle einen neuen Merge-Ordner“ (1). Der gewählte Ordner wird anschließend daneben angezeigt.</w:t>
-      </w:r>
-    </w:p>
-    <w:p>
-      <w:r>
-        <w:t xml:space="preserve">Im nächsten Schritt muss man ein Template in diesem Ordner wählen, um die Mergeeinstellungen aufsetzen zu können. Das </w:t>
+        <w:t xml:space="preserve">zuerst einen Ordner mit dem zu importierenden Datensatz wählen. Das geht über die Schaltfläche „Wähle einen neuen </w:t>
+      </w:r>
+      <w:proofErr w:type="spellStart"/>
+      <w:r>
+        <w:t>Merge</w:t>
+      </w:r>
+      <w:proofErr w:type="spellEnd"/>
+      <w:r>
+        <w:t>-Ordner“ (1). Der gewählte Ordner wird anschließend daneben angezeigt.</w:t>
+      </w:r>
+    </w:p>
+    <w:p>
+      <w:r>
+        <w:t xml:space="preserve">Im nächsten Schritt muss man ein Template in diesem Ordner wählen, um die </w:t>
+      </w:r>
+      <w:proofErr w:type="spellStart"/>
+      <w:r>
+        <w:t>Mergeeinstellungen</w:t>
+      </w:r>
+      <w:proofErr w:type="spellEnd"/>
+      <w:r>
+        <w:t xml:space="preserve"> aufsetzen zu können. Das </w:t>
       </w:r>
       <w:r>
         <w:t>W</w:t>
@@ -3046,7 +5168,20 @@
     </w:p>
     <w:p>
       <w:r>
-        <w:t>Nach importieren der Dateien, wird eine .cache Datei erstellt, um diese Dateien nicht noch einmal zu importieren. Ist dies allerdings erwünscht, gibt es das die Auswahl „Cache ignorieren“.</w:t>
+        <w:t xml:space="preserve">Nach importieren der Dateien, wird </w:t>
+      </w:r>
+      <w:proofErr w:type="gramStart"/>
+      <w:r>
+        <w:t>eine .</w:t>
+      </w:r>
+      <w:proofErr w:type="spellStart"/>
+      <w:r>
+        <w:t>cache</w:t>
+      </w:r>
+      <w:proofErr w:type="spellEnd"/>
+      <w:proofErr w:type="gramEnd"/>
+      <w:r>
+        <w:t xml:space="preserve"> Datei erstellt, um diese Dateien nicht noch einmal zu importieren. Ist dies allerdings erwünscht, gibt es das die Auswahl „Cache ignorieren“.</w:t>
       </w:r>
     </w:p>
     <w:p>
@@ -3445,6 +5580,9 @@
         </mc:AlternateContent>
       </w:r>
       <w:r>
+        <w:rPr>
+          <w:noProof/>
+        </w:rPr>
         <w:drawing>
           <wp:inline distT="0" distB="0" distL="0" distR="0" wp14:anchorId="76F8C995" wp14:editId="30415E72">
             <wp:extent cx="4877481" cy="1667108"/>
@@ -3510,7 +5648,15 @@
     </w:p>
     <w:p>
       <w:r>
-        <w:t>Als Beispiel wird hier „FlashSerial“ verwendet. Das heißt, dass wenn diese Seriennummer bereits existiert, sie nicht erneut importiert wird.</w:t>
+        <w:t>Als Beispiel wird hier „</w:t>
+      </w:r>
+      <w:proofErr w:type="spellStart"/>
+      <w:r>
+        <w:t>FlashSerial</w:t>
+      </w:r>
+      <w:proofErr w:type="spellEnd"/>
+      <w:r>
+        <w:t>“ verwendet. Das heißt, dass wenn diese Seriennummer bereits existiert, sie nicht erneut importiert wird.</w:t>
       </w:r>
     </w:p>
     <w:p>
@@ -3637,7 +5783,15 @@
         </mc:AlternateContent>
       </w:r>
       <w:r>
-        <w:t>Mit der Schaltfläche „Daten Mergen“ (4) kann man nun die Dateien importieren.</w:t>
+        <w:t xml:space="preserve">Mit der Schaltfläche „Daten </w:t>
+      </w:r>
+      <w:proofErr w:type="spellStart"/>
+      <w:r>
+        <w:t>Mergen</w:t>
+      </w:r>
+      <w:proofErr w:type="spellEnd"/>
+      <w:r>
+        <w:t>“ (4) kann man nun die Dateien importieren.</w:t>
       </w:r>
     </w:p>
     <w:p>
@@ -4322,6 +6476,9 @@
         </mc:AlternateContent>
       </w:r>
       <w:r>
+        <w:rPr>
+          <w:noProof/>
+        </w:rPr>
         <w:drawing>
           <wp:inline distT="0" distB="0" distL="0" distR="0" wp14:anchorId="302C5873" wp14:editId="77626502">
             <wp:extent cx="5760720" cy="2098040"/>
@@ -4363,13 +6520,28 @@
       <w:pPr>
         <w:pStyle w:val="berschrift3"/>
       </w:pPr>
-      <w:r>
-        <w:t>Datei mergen</w:t>
-      </w:r>
-    </w:p>
-    <w:p>
-      <w:r>
-        <w:t>Um eine einzelne Datei zum Importieren hinzuzufügen, wählt man die Schaltfläche „Neue Mergefile auswählen“ (1).</w:t>
+      <w:bookmarkStart w:id="12" w:name="_Toc201154851"/>
+      <w:r>
+        <w:t xml:space="preserve">Datei </w:t>
+      </w:r>
+      <w:proofErr w:type="spellStart"/>
+      <w:r>
+        <w:t>mergen</w:t>
+      </w:r>
+      <w:bookmarkEnd w:id="12"/>
+      <w:proofErr w:type="spellEnd"/>
+    </w:p>
+    <w:p>
+      <w:r>
+        <w:t xml:space="preserve">Um eine einzelne Datei zum Importieren hinzuzufügen, wählt man die Schaltfläche „Neue </w:t>
+      </w:r>
+      <w:proofErr w:type="spellStart"/>
+      <w:r>
+        <w:t>Mergefile</w:t>
+      </w:r>
+      <w:proofErr w:type="spellEnd"/>
+      <w:r>
+        <w:t xml:space="preserve"> auswählen“ (1).</w:t>
       </w:r>
     </w:p>
     <w:p>
@@ -4573,6 +6745,9 @@
         </mc:AlternateContent>
       </w:r>
       <w:r>
+        <w:rPr>
+          <w:noProof/>
+        </w:rPr>
         <w:drawing>
           <wp:inline distT="0" distB="0" distL="0" distR="0" wp14:anchorId="7121AB0E" wp14:editId="70F280E3">
             <wp:extent cx="4820323" cy="1495634"/>
@@ -4612,7 +6787,23 @@
     </w:p>
     <w:p>
       <w:r>
-        <w:t>Anschließend kann man unter „Merge header wählen“ einstellen, welches Feld in die Projektdatei importiert werden soll (</w:t>
+        <w:t>Anschließend kann man unter „</w:t>
+      </w:r>
+      <w:proofErr w:type="spellStart"/>
+      <w:r>
+        <w:t>Merge</w:t>
+      </w:r>
+      <w:proofErr w:type="spellEnd"/>
+      <w:r>
+        <w:t xml:space="preserve"> </w:t>
+      </w:r>
+      <w:proofErr w:type="spellStart"/>
+      <w:r>
+        <w:t>header</w:t>
+      </w:r>
+      <w:proofErr w:type="spellEnd"/>
+      <w:r>
+        <w:t xml:space="preserve"> wählen“ einstellen, welches Feld in die Projektdatei importiert werden soll (</w:t>
       </w:r>
       <w:r>
         <w:t>1</w:t>
@@ -4624,7 +6815,31 @@
         <w:t>2</w:t>
       </w:r>
       <w:r>
-        <w:t>), in diesem Beispiel, wenn die FlashSerial der Projektdatei mit der Flash-Lamp Serial der Mergedatei übereinstimmt.</w:t>
+        <w:t xml:space="preserve">), in diesem Beispiel, wenn die </w:t>
+      </w:r>
+      <w:proofErr w:type="spellStart"/>
+      <w:r>
+        <w:t>FlashSerial</w:t>
+      </w:r>
+      <w:proofErr w:type="spellEnd"/>
+      <w:r>
+        <w:t xml:space="preserve"> der Projektdatei mit der Flash-</w:t>
+      </w:r>
+      <w:proofErr w:type="spellStart"/>
+      <w:r>
+        <w:t>Lamp</w:t>
+      </w:r>
+      <w:proofErr w:type="spellEnd"/>
+      <w:r>
+        <w:t xml:space="preserve"> Serial der </w:t>
+      </w:r>
+      <w:proofErr w:type="spellStart"/>
+      <w:r>
+        <w:t>Mergedatei</w:t>
+      </w:r>
+      <w:proofErr w:type="spellEnd"/>
+      <w:r>
+        <w:t xml:space="preserve"> übereinstimmt.</w:t>
       </w:r>
     </w:p>
     <w:p>
@@ -5032,12 +7247,23 @@
         </mc:AlternateContent>
       </w:r>
       <w:r>
-        <w:t>Mit der Schaltfläche „Daten Mergen“ (3) werden nun alle Daten nach den Einstellungen importiert.</w:t>
+        <w:t xml:space="preserve">Mit der Schaltfläche „Daten </w:t>
+      </w:r>
+      <w:proofErr w:type="spellStart"/>
+      <w:r>
+        <w:t>Mergen</w:t>
+      </w:r>
+      <w:proofErr w:type="spellEnd"/>
+      <w:r>
+        <w:t>“ (3) werden nun alle Daten nach den Einstellungen importiert.</w:t>
       </w:r>
       <w:r>
         <w:t xml:space="preserve"> </w:t>
       </w:r>
       <w:r>
+        <w:rPr>
+          <w:noProof/>
+        </w:rPr>
         <w:drawing>
           <wp:inline distT="0" distB="0" distL="0" distR="0" wp14:anchorId="7D11710A" wp14:editId="59BE16E6">
             <wp:extent cx="5760720" cy="1438275"/>
@@ -5088,10 +7314,12 @@
       <w:pPr>
         <w:pStyle w:val="berschrift2"/>
       </w:pPr>
+      <w:bookmarkStart w:id="13" w:name="_Toc201154852"/>
       <w:r>
         <w:lastRenderedPageBreak/>
         <w:t>Datenübersicht</w:t>
       </w:r>
+      <w:bookmarkEnd w:id="13"/>
     </w:p>
     <w:p>
       <w:r>
@@ -5107,9 +7335,11 @@
       <w:pPr>
         <w:pStyle w:val="berschrift3"/>
       </w:pPr>
+      <w:bookmarkStart w:id="14" w:name="_Toc201154853"/>
       <w:r>
         <w:t>Ansicht wählen</w:t>
       </w:r>
+      <w:bookmarkEnd w:id="14"/>
     </w:p>
     <w:p>
       <w:r>
@@ -5131,9 +7361,17 @@
         </w:numPr>
       </w:pPr>
       <w:r>
-        <w:t>Horizontal Einzel Header</w:t>
-      </w:r>
-      <w:r>
+        <w:t xml:space="preserve">Horizontal </w:t>
+      </w:r>
+      <w:proofErr w:type="gramStart"/>
+      <w:r>
+        <w:t>Einzel Header</w:t>
+      </w:r>
+      <w:proofErr w:type="gramEnd"/>
+      <w:r>
+        <w:rPr>
+          <w:noProof/>
+        </w:rPr>
         <w:drawing>
           <wp:inline distT="0" distB="0" distL="0" distR="0" wp14:anchorId="65E88F8F" wp14:editId="57C74429">
             <wp:extent cx="4324350" cy="1361369"/>
@@ -5186,6 +7424,9 @@
         <w:br/>
       </w:r>
       <w:r>
+        <w:rPr>
+          <w:noProof/>
+        </w:rPr>
         <w:drawing>
           <wp:inline distT="0" distB="0" distL="0" distR="0" wp14:anchorId="37F7ADB0" wp14:editId="602057EB">
             <wp:extent cx="4313164" cy="1323975"/>
@@ -5247,6 +7488,9 @@
         <w:br/>
       </w:r>
       <w:r>
+        <w:rPr>
+          <w:noProof/>
+        </w:rPr>
         <w:drawing>
           <wp:inline distT="0" distB="0" distL="0" distR="0" wp14:anchorId="2570BE5E" wp14:editId="74E19F56">
             <wp:extent cx="1975786" cy="1685925"/>
@@ -5299,6 +7543,9 @@
         <w:br/>
       </w:r>
       <w:r>
+        <w:rPr>
+          <w:noProof/>
+        </w:rPr>
         <w:drawing>
           <wp:inline distT="0" distB="0" distL="0" distR="0" wp14:anchorId="095ACE5F" wp14:editId="59F19D6A">
             <wp:extent cx="1975485" cy="1481614"/>
@@ -5345,10 +7592,12 @@
       <w:pPr>
         <w:pStyle w:val="berschrift3"/>
       </w:pPr>
+      <w:bookmarkStart w:id="15" w:name="_Toc201154854"/>
       <w:r>
         <w:lastRenderedPageBreak/>
         <w:t>Header ausblenden</w:t>
       </w:r>
+      <w:bookmarkEnd w:id="15"/>
     </w:p>
     <w:p>
       <w:r>
@@ -5358,6 +7607,9 @@
         <w:br/>
       </w:r>
       <w:r>
+        <w:rPr>
+          <w:noProof/>
+        </w:rPr>
         <w:drawing>
           <wp:inline distT="0" distB="0" distL="0" distR="0" wp14:anchorId="623453F8" wp14:editId="44DC68F7">
             <wp:extent cx="2181225" cy="1625106"/>
@@ -5399,9 +7651,11 @@
       <w:pPr>
         <w:pStyle w:val="berschrift3"/>
       </w:pPr>
+      <w:bookmarkStart w:id="16" w:name="_Toc201154855"/>
       <w:r>
         <w:t>Neuen Datensatz hinzufügen</w:t>
       </w:r>
+      <w:bookmarkEnd w:id="16"/>
     </w:p>
     <w:p>
       <w:r>
@@ -5411,6 +7665,9 @@
         <w:br/>
       </w:r>
       <w:r>
+        <w:rPr>
+          <w:noProof/>
+        </w:rPr>
         <w:drawing>
           <wp:inline distT="0" distB="0" distL="0" distR="0" wp14:anchorId="73A9D8CD" wp14:editId="0B6AE345">
             <wp:extent cx="5760720" cy="438150"/>
@@ -5452,9 +7709,11 @@
       <w:pPr>
         <w:pStyle w:val="berschrift3"/>
       </w:pPr>
+      <w:bookmarkStart w:id="17" w:name="_Toc201154856"/>
       <w:r>
         <w:t>Datensatz löschen</w:t>
       </w:r>
+      <w:bookmarkEnd w:id="17"/>
     </w:p>
     <w:p>
       <w:r>
@@ -5465,9 +7724,11 @@
       <w:pPr>
         <w:pStyle w:val="berschrift2"/>
       </w:pPr>
+      <w:bookmarkStart w:id="18" w:name="_Toc201154857"/>
       <w:r>
         <w:t>Filteroptionen</w:t>
       </w:r>
+      <w:bookmarkEnd w:id="18"/>
     </w:p>
     <w:p>
       <w:r>
@@ -5500,6 +7761,9 @@
     </w:p>
     <w:p>
       <w:r>
+        <w:rPr>
+          <w:noProof/>
+        </w:rPr>
         <w:drawing>
           <wp:inline distT="0" distB="0" distL="0" distR="0" wp14:anchorId="2DAF0104" wp14:editId="65760997">
             <wp:extent cx="2876550" cy="1369458"/>
@@ -5541,17 +7805,30 @@
       <w:pPr>
         <w:pStyle w:val="berschrift3"/>
       </w:pPr>
+      <w:bookmarkStart w:id="19" w:name="_Toc201154858"/>
       <w:r>
         <w:t>Filtern nach Stichwort</w:t>
       </w:r>
-    </w:p>
-    <w:p>
-      <w:r>
-        <w:t>Um nach einem Stichwort zu filtern, gibt man dies einfach in das Eingabefeld mit dem Hinweis „stichwort“ ein.</w:t>
-      </w:r>
-    </w:p>
-    <w:p>
-      <w:r>
+      <w:bookmarkEnd w:id="19"/>
+    </w:p>
+    <w:p>
+      <w:r>
+        <w:t>Um nach einem Stichwort zu filtern, gibt man dies einfach in das Eingabefeld mit dem Hinweis „</w:t>
+      </w:r>
+      <w:proofErr w:type="spellStart"/>
+      <w:r>
+        <w:t>stichwort</w:t>
+      </w:r>
+      <w:proofErr w:type="spellEnd"/>
+      <w:r>
+        <w:t>“ ein.</w:t>
+      </w:r>
+    </w:p>
+    <w:p>
+      <w:r>
+        <w:rPr>
+          <w:noProof/>
+        </w:rPr>
         <w:drawing>
           <wp:inline distT="0" distB="0" distL="0" distR="0" wp14:anchorId="492B277B" wp14:editId="55F5C128">
             <wp:extent cx="4400550" cy="1023497"/>
@@ -5591,7 +7868,15 @@
     </w:p>
     <w:p>
       <w:r>
-        <w:t>Im obigen Beispiel wird „3975“ in den Filter eingetragen. Nun werden nur die Datensätze angezeigt, welche diesen Wert in einer ihrer Zellen beinhaltet. In diesem Beispiel ist es die FlashSerial.</w:t>
+        <w:t xml:space="preserve">Im obigen Beispiel wird „3975“ in den Filter eingetragen. Nun werden nur die Datensätze angezeigt, welche diesen Wert in einer ihrer Zellen beinhaltet. In diesem Beispiel ist es die </w:t>
+      </w:r>
+      <w:proofErr w:type="spellStart"/>
+      <w:r>
+        <w:t>FlashSerial</w:t>
+      </w:r>
+      <w:proofErr w:type="spellEnd"/>
+      <w:r>
+        <w:t>.</w:t>
       </w:r>
     </w:p>
     <w:p>
@@ -5603,10 +7888,12 @@
       <w:pPr>
         <w:pStyle w:val="berschrift3"/>
       </w:pPr>
+      <w:bookmarkStart w:id="20" w:name="_Toc201154859"/>
       <w:r>
         <w:lastRenderedPageBreak/>
         <w:t>Mathematische Filteroptionen</w:t>
       </w:r>
+      <w:bookmarkEnd w:id="20"/>
     </w:p>
     <w:p>
       <w:r>
@@ -5615,6 +7902,9 @@
     </w:p>
     <w:p>
       <w:r>
+        <w:rPr>
+          <w:noProof/>
+        </w:rPr>
         <w:drawing>
           <wp:inline distT="0" distB="0" distL="0" distR="0" wp14:anchorId="08B73B17" wp14:editId="34A522D4">
             <wp:extent cx="3390900" cy="1740175"/>
@@ -5659,6 +7949,9 @@
     </w:p>
     <w:p>
       <w:r>
+        <w:rPr>
+          <w:noProof/>
+        </w:rPr>
         <w:drawing>
           <wp:inline distT="0" distB="0" distL="0" distR="0" wp14:anchorId="3EEC6D7A" wp14:editId="7D603C0C">
             <wp:extent cx="3381375" cy="2158499"/>
@@ -5783,18 +8076,31 @@
       <w:pPr>
         <w:pStyle w:val="berschrift3"/>
       </w:pPr>
+      <w:bookmarkStart w:id="21" w:name="_Toc201154860"/>
       <w:r>
         <w:lastRenderedPageBreak/>
         <w:t>Gefilterte Daten exportieren</w:t>
       </w:r>
-    </w:p>
-    <w:p>
-      <w:r>
-        <w:t>Mit der Schaltfläche „Gefilterte Daten exportieren“ kann man nun alle gefilterten Datensätze in eine ausgewählte .csv oder .xlsx Datei exportieren.</w:t>
-      </w:r>
-    </w:p>
-    <w:p>
-      <w:r>
+      <w:bookmarkEnd w:id="21"/>
+    </w:p>
+    <w:p>
+      <w:r>
+        <w:t>Mit der Schaltfläche „Gefilterte Daten exportieren“ kann man nun alle gefilterten Datensätze in eine ausgewählte .</w:t>
+      </w:r>
+      <w:proofErr w:type="spellStart"/>
+      <w:r>
+        <w:t>csv</w:t>
+      </w:r>
+      <w:proofErr w:type="spellEnd"/>
+      <w:r>
+        <w:t xml:space="preserve"> oder .xlsx Datei exportieren.</w:t>
+      </w:r>
+    </w:p>
+    <w:p>
+      <w:r>
+        <w:rPr>
+          <w:noProof/>
+        </w:rPr>
         <w:drawing>
           <wp:inline distT="0" distB="0" distL="0" distR="0" wp14:anchorId="3A44C9C0" wp14:editId="237FE658">
             <wp:extent cx="3991532" cy="1705213"/>
@@ -5841,10 +8147,12 @@
       <w:pPr>
         <w:pStyle w:val="berschrift1"/>
       </w:pPr>
+      <w:bookmarkStart w:id="22" w:name="_Toc201154861"/>
       <w:r>
         <w:lastRenderedPageBreak/>
         <w:t>Lizenz</w:t>
       </w:r>
+      <w:bookmarkEnd w:id="22"/>
     </w:p>
     <w:p>
       <w:r>
@@ -5860,43 +8168,552 @@
     <w:p/>
     <w:p>
       <w:r>
-        <w:t>Permission is hereby granted, free of charge, to any person obtaining a copy</w:t>
-      </w:r>
-    </w:p>
-    <w:p>
-      <w:r>
-        <w:t>of this software and associated documentation files (the "Software"), to deal</w:t>
-      </w:r>
-    </w:p>
-    <w:p>
-      <w:r>
-        <w:t>in the Software without restriction, including without limitation the rights</w:t>
-      </w:r>
-    </w:p>
-    <w:p>
-      <w:r>
-        <w:t>to use, copy, modify, merge, publish, distribute, sublicense, and/or sell</w:t>
-      </w:r>
-    </w:p>
-    <w:p>
-      <w:r>
-        <w:t>copies of the Software, and to permit persons to whom the Software is</w:t>
-      </w:r>
-    </w:p>
-    <w:p>
-      <w:r>
-        <w:t>furnished to do so, subject to the following conditions:</w:t>
+        <w:t xml:space="preserve">Permission </w:t>
+      </w:r>
+      <w:proofErr w:type="spellStart"/>
+      <w:r>
+        <w:t>is</w:t>
+      </w:r>
+      <w:proofErr w:type="spellEnd"/>
+      <w:r>
+        <w:t xml:space="preserve"> </w:t>
+      </w:r>
+      <w:proofErr w:type="spellStart"/>
+      <w:r>
+        <w:t>hereby</w:t>
+      </w:r>
+      <w:proofErr w:type="spellEnd"/>
+      <w:r>
+        <w:t xml:space="preserve"> </w:t>
+      </w:r>
+      <w:proofErr w:type="spellStart"/>
+      <w:r>
+        <w:t>granted</w:t>
+      </w:r>
+      <w:proofErr w:type="spellEnd"/>
+      <w:r>
+        <w:t xml:space="preserve">, </w:t>
+      </w:r>
+      <w:proofErr w:type="spellStart"/>
+      <w:r>
+        <w:t>free</w:t>
+      </w:r>
+      <w:proofErr w:type="spellEnd"/>
+      <w:r>
+        <w:t xml:space="preserve"> </w:t>
+      </w:r>
+      <w:proofErr w:type="spellStart"/>
+      <w:r>
+        <w:t>of</w:t>
+      </w:r>
+      <w:proofErr w:type="spellEnd"/>
+      <w:r>
+        <w:t xml:space="preserve"> </w:t>
+      </w:r>
+      <w:proofErr w:type="spellStart"/>
+      <w:r>
+        <w:t>charge</w:t>
+      </w:r>
+      <w:proofErr w:type="spellEnd"/>
+      <w:r>
+        <w:t xml:space="preserve">, </w:t>
+      </w:r>
+      <w:proofErr w:type="spellStart"/>
+      <w:r>
+        <w:t>to</w:t>
+      </w:r>
+      <w:proofErr w:type="spellEnd"/>
+      <w:r>
+        <w:t xml:space="preserve"> </w:t>
+      </w:r>
+      <w:proofErr w:type="spellStart"/>
+      <w:r>
+        <w:t>any</w:t>
+      </w:r>
+      <w:proofErr w:type="spellEnd"/>
+      <w:r>
+        <w:t xml:space="preserve"> </w:t>
+      </w:r>
+      <w:proofErr w:type="spellStart"/>
+      <w:r>
+        <w:t>person</w:t>
+      </w:r>
+      <w:proofErr w:type="spellEnd"/>
+      <w:r>
+        <w:t xml:space="preserve"> </w:t>
+      </w:r>
+      <w:proofErr w:type="spellStart"/>
+      <w:r>
+        <w:t>obtaining</w:t>
+      </w:r>
+      <w:proofErr w:type="spellEnd"/>
+      <w:r>
+        <w:t xml:space="preserve"> a </w:t>
+      </w:r>
+      <w:proofErr w:type="spellStart"/>
+      <w:r>
+        <w:t>copy</w:t>
+      </w:r>
+      <w:proofErr w:type="spellEnd"/>
+    </w:p>
+    <w:p>
+      <w:proofErr w:type="spellStart"/>
+      <w:r>
+        <w:t>of</w:t>
+      </w:r>
+      <w:proofErr w:type="spellEnd"/>
+      <w:r>
+        <w:t xml:space="preserve"> </w:t>
+      </w:r>
+      <w:proofErr w:type="spellStart"/>
+      <w:r>
+        <w:t>this</w:t>
+      </w:r>
+      <w:proofErr w:type="spellEnd"/>
+      <w:r>
+        <w:t xml:space="preserve"> </w:t>
+      </w:r>
+      <w:proofErr w:type="spellStart"/>
+      <w:r>
+        <w:t>software</w:t>
+      </w:r>
+      <w:proofErr w:type="spellEnd"/>
+      <w:r>
+        <w:t xml:space="preserve"> and </w:t>
+      </w:r>
+      <w:proofErr w:type="spellStart"/>
+      <w:r>
+        <w:t>associated</w:t>
+      </w:r>
+      <w:proofErr w:type="spellEnd"/>
+      <w:r>
+        <w:t xml:space="preserve"> </w:t>
+      </w:r>
+      <w:proofErr w:type="spellStart"/>
+      <w:r>
+        <w:t>documentation</w:t>
+      </w:r>
+      <w:proofErr w:type="spellEnd"/>
+      <w:r>
+        <w:t xml:space="preserve"> </w:t>
+      </w:r>
+      <w:proofErr w:type="spellStart"/>
+      <w:r>
+        <w:t>files</w:t>
+      </w:r>
+      <w:proofErr w:type="spellEnd"/>
+      <w:r>
+        <w:t xml:space="preserve"> (</w:t>
+      </w:r>
+      <w:proofErr w:type="spellStart"/>
+      <w:r>
+        <w:t>the</w:t>
+      </w:r>
+      <w:proofErr w:type="spellEnd"/>
+      <w:r>
+        <w:t xml:space="preserve"> "Software"), </w:t>
+      </w:r>
+      <w:proofErr w:type="spellStart"/>
+      <w:r>
+        <w:t>to</w:t>
+      </w:r>
+      <w:proofErr w:type="spellEnd"/>
+      <w:r>
+        <w:t xml:space="preserve"> deal</w:t>
+      </w:r>
+    </w:p>
+    <w:p>
+      <w:r>
+        <w:t xml:space="preserve">in </w:t>
+      </w:r>
+      <w:proofErr w:type="spellStart"/>
+      <w:r>
+        <w:t>the</w:t>
+      </w:r>
+      <w:proofErr w:type="spellEnd"/>
+      <w:r>
+        <w:t xml:space="preserve"> Software </w:t>
+      </w:r>
+      <w:proofErr w:type="spellStart"/>
+      <w:r>
+        <w:t>without</w:t>
+      </w:r>
+      <w:proofErr w:type="spellEnd"/>
+      <w:r>
+        <w:t xml:space="preserve"> </w:t>
+      </w:r>
+      <w:proofErr w:type="spellStart"/>
+      <w:r>
+        <w:t>restriction</w:t>
+      </w:r>
+      <w:proofErr w:type="spellEnd"/>
+      <w:r>
+        <w:t xml:space="preserve">, </w:t>
+      </w:r>
+      <w:proofErr w:type="spellStart"/>
+      <w:r>
+        <w:t>including</w:t>
+      </w:r>
+      <w:proofErr w:type="spellEnd"/>
+      <w:r>
+        <w:t xml:space="preserve"> </w:t>
+      </w:r>
+      <w:proofErr w:type="spellStart"/>
+      <w:r>
+        <w:t>without</w:t>
+      </w:r>
+      <w:proofErr w:type="spellEnd"/>
+      <w:r>
+        <w:t xml:space="preserve"> </w:t>
+      </w:r>
+      <w:proofErr w:type="spellStart"/>
+      <w:r>
+        <w:t>limitation</w:t>
+      </w:r>
+      <w:proofErr w:type="spellEnd"/>
+      <w:r>
+        <w:t xml:space="preserve"> </w:t>
+      </w:r>
+      <w:proofErr w:type="spellStart"/>
+      <w:r>
+        <w:t>the</w:t>
+      </w:r>
+      <w:proofErr w:type="spellEnd"/>
+      <w:r>
+        <w:t xml:space="preserve"> </w:t>
+      </w:r>
+      <w:proofErr w:type="spellStart"/>
+      <w:r>
+        <w:t>rights</w:t>
+      </w:r>
+      <w:proofErr w:type="spellEnd"/>
+    </w:p>
+    <w:p>
+      <w:proofErr w:type="spellStart"/>
+      <w:r>
+        <w:t>to</w:t>
+      </w:r>
+      <w:proofErr w:type="spellEnd"/>
+      <w:r>
+        <w:t xml:space="preserve"> </w:t>
+      </w:r>
+      <w:proofErr w:type="spellStart"/>
+      <w:r>
+        <w:t>use</w:t>
+      </w:r>
+      <w:proofErr w:type="spellEnd"/>
+      <w:r>
+        <w:t xml:space="preserve">, </w:t>
+      </w:r>
+      <w:proofErr w:type="spellStart"/>
+      <w:r>
+        <w:t>copy</w:t>
+      </w:r>
+      <w:proofErr w:type="spellEnd"/>
+      <w:r>
+        <w:t xml:space="preserve">, </w:t>
+      </w:r>
+      <w:proofErr w:type="spellStart"/>
+      <w:r>
+        <w:t>modify</w:t>
+      </w:r>
+      <w:proofErr w:type="spellEnd"/>
+      <w:r>
+        <w:t xml:space="preserve">, </w:t>
+      </w:r>
+      <w:proofErr w:type="spellStart"/>
+      <w:r>
+        <w:t>merge</w:t>
+      </w:r>
+      <w:proofErr w:type="spellEnd"/>
+      <w:r>
+        <w:t xml:space="preserve">, publish, </w:t>
+      </w:r>
+      <w:proofErr w:type="spellStart"/>
+      <w:r>
+        <w:t>distribute</w:t>
+      </w:r>
+      <w:proofErr w:type="spellEnd"/>
+      <w:r>
+        <w:t xml:space="preserve">, </w:t>
+      </w:r>
+      <w:proofErr w:type="spellStart"/>
+      <w:r>
+        <w:t>sublicense</w:t>
+      </w:r>
+      <w:proofErr w:type="spellEnd"/>
+      <w:r>
+        <w:t>, and/</w:t>
+      </w:r>
+      <w:proofErr w:type="spellStart"/>
+      <w:r>
+        <w:t>or</w:t>
+      </w:r>
+      <w:proofErr w:type="spellEnd"/>
+      <w:r>
+        <w:t xml:space="preserve"> </w:t>
+      </w:r>
+      <w:proofErr w:type="spellStart"/>
+      <w:r>
+        <w:t>sell</w:t>
+      </w:r>
+      <w:proofErr w:type="spellEnd"/>
+    </w:p>
+    <w:p>
+      <w:proofErr w:type="spellStart"/>
+      <w:r>
+        <w:t>copies</w:t>
+      </w:r>
+      <w:proofErr w:type="spellEnd"/>
+      <w:r>
+        <w:t xml:space="preserve"> </w:t>
+      </w:r>
+      <w:proofErr w:type="spellStart"/>
+      <w:r>
+        <w:t>of</w:t>
+      </w:r>
+      <w:proofErr w:type="spellEnd"/>
+      <w:r>
+        <w:t xml:space="preserve"> </w:t>
+      </w:r>
+      <w:proofErr w:type="spellStart"/>
+      <w:r>
+        <w:t>the</w:t>
+      </w:r>
+      <w:proofErr w:type="spellEnd"/>
+      <w:r>
+        <w:t xml:space="preserve"> Software, and </w:t>
+      </w:r>
+      <w:proofErr w:type="spellStart"/>
+      <w:r>
+        <w:t>to</w:t>
+      </w:r>
+      <w:proofErr w:type="spellEnd"/>
+      <w:r>
+        <w:t xml:space="preserve"> </w:t>
+      </w:r>
+      <w:proofErr w:type="spellStart"/>
+      <w:r>
+        <w:t>permit</w:t>
+      </w:r>
+      <w:proofErr w:type="spellEnd"/>
+      <w:r>
+        <w:t xml:space="preserve"> </w:t>
+      </w:r>
+      <w:proofErr w:type="spellStart"/>
+      <w:r>
+        <w:t>persons</w:t>
+      </w:r>
+      <w:proofErr w:type="spellEnd"/>
+      <w:r>
+        <w:t xml:space="preserve"> </w:t>
+      </w:r>
+      <w:proofErr w:type="spellStart"/>
+      <w:r>
+        <w:t>to</w:t>
+      </w:r>
+      <w:proofErr w:type="spellEnd"/>
+      <w:r>
+        <w:t xml:space="preserve"> </w:t>
+      </w:r>
+      <w:proofErr w:type="spellStart"/>
+      <w:r>
+        <w:t>whom</w:t>
+      </w:r>
+      <w:proofErr w:type="spellEnd"/>
+      <w:r>
+        <w:t xml:space="preserve"> </w:t>
+      </w:r>
+      <w:proofErr w:type="spellStart"/>
+      <w:r>
+        <w:t>the</w:t>
+      </w:r>
+      <w:proofErr w:type="spellEnd"/>
+      <w:r>
+        <w:t xml:space="preserve"> Software </w:t>
+      </w:r>
+      <w:proofErr w:type="spellStart"/>
+      <w:r>
+        <w:t>is</w:t>
+      </w:r>
+      <w:proofErr w:type="spellEnd"/>
+    </w:p>
+    <w:p>
+      <w:proofErr w:type="spellStart"/>
+      <w:r>
+        <w:t>furnished</w:t>
+      </w:r>
+      <w:proofErr w:type="spellEnd"/>
+      <w:r>
+        <w:t xml:space="preserve"> </w:t>
+      </w:r>
+      <w:proofErr w:type="spellStart"/>
+      <w:r>
+        <w:t>to</w:t>
+      </w:r>
+      <w:proofErr w:type="spellEnd"/>
+      <w:r>
+        <w:t xml:space="preserve"> do so, </w:t>
+      </w:r>
+      <w:proofErr w:type="spellStart"/>
+      <w:r>
+        <w:t>subject</w:t>
+      </w:r>
+      <w:proofErr w:type="spellEnd"/>
+      <w:r>
+        <w:t xml:space="preserve"> </w:t>
+      </w:r>
+      <w:proofErr w:type="spellStart"/>
+      <w:r>
+        <w:t>to</w:t>
+      </w:r>
+      <w:proofErr w:type="spellEnd"/>
+      <w:r>
+        <w:t xml:space="preserve"> </w:t>
+      </w:r>
+      <w:proofErr w:type="spellStart"/>
+      <w:r>
+        <w:t>the</w:t>
+      </w:r>
+      <w:proofErr w:type="spellEnd"/>
+      <w:r>
+        <w:t xml:space="preserve"> </w:t>
+      </w:r>
+      <w:proofErr w:type="spellStart"/>
+      <w:r>
+        <w:t>following</w:t>
+      </w:r>
+      <w:proofErr w:type="spellEnd"/>
+      <w:r>
+        <w:t xml:space="preserve"> </w:t>
+      </w:r>
+      <w:proofErr w:type="spellStart"/>
+      <w:r>
+        <w:t>conditions</w:t>
+      </w:r>
+      <w:proofErr w:type="spellEnd"/>
+      <w:r>
+        <w:t>:</w:t>
       </w:r>
     </w:p>
     <w:p/>
     <w:p>
       <w:r>
-        <w:t>The above copyright notice and this permission notice shall be included in all</w:t>
-      </w:r>
-    </w:p>
-    <w:p>
-      <w:r>
-        <w:t>copies or substantial portions of the Software.</w:t>
+        <w:t xml:space="preserve">The </w:t>
+      </w:r>
+      <w:proofErr w:type="spellStart"/>
+      <w:r>
+        <w:t>above</w:t>
+      </w:r>
+      <w:proofErr w:type="spellEnd"/>
+      <w:r>
+        <w:t xml:space="preserve"> </w:t>
+      </w:r>
+      <w:proofErr w:type="spellStart"/>
+      <w:r>
+        <w:t>copyright</w:t>
+      </w:r>
+      <w:proofErr w:type="spellEnd"/>
+      <w:r>
+        <w:t xml:space="preserve"> </w:t>
+      </w:r>
+      <w:proofErr w:type="spellStart"/>
+      <w:r>
+        <w:t>notice</w:t>
+      </w:r>
+      <w:proofErr w:type="spellEnd"/>
+      <w:r>
+        <w:t xml:space="preserve"> and </w:t>
+      </w:r>
+      <w:proofErr w:type="spellStart"/>
+      <w:r>
+        <w:t>this</w:t>
+      </w:r>
+      <w:proofErr w:type="spellEnd"/>
+      <w:r>
+        <w:t xml:space="preserve"> </w:t>
+      </w:r>
+      <w:proofErr w:type="spellStart"/>
+      <w:r>
+        <w:t>permission</w:t>
+      </w:r>
+      <w:proofErr w:type="spellEnd"/>
+      <w:r>
+        <w:t xml:space="preserve"> </w:t>
+      </w:r>
+      <w:proofErr w:type="spellStart"/>
+      <w:r>
+        <w:t>notice</w:t>
+      </w:r>
+      <w:proofErr w:type="spellEnd"/>
+      <w:r>
+        <w:t xml:space="preserve"> </w:t>
+      </w:r>
+      <w:proofErr w:type="spellStart"/>
+      <w:r>
+        <w:t>shall</w:t>
+      </w:r>
+      <w:proofErr w:type="spellEnd"/>
+      <w:r>
+        <w:t xml:space="preserve"> </w:t>
+      </w:r>
+      <w:proofErr w:type="spellStart"/>
+      <w:r>
+        <w:t>be</w:t>
+      </w:r>
+      <w:proofErr w:type="spellEnd"/>
+      <w:r>
+        <w:t xml:space="preserve"> </w:t>
+      </w:r>
+      <w:proofErr w:type="spellStart"/>
+      <w:r>
+        <w:t>included</w:t>
+      </w:r>
+      <w:proofErr w:type="spellEnd"/>
+      <w:r>
+        <w:t xml:space="preserve"> in all</w:t>
+      </w:r>
+    </w:p>
+    <w:p>
+      <w:proofErr w:type="spellStart"/>
+      <w:r>
+        <w:t>copies</w:t>
+      </w:r>
+      <w:proofErr w:type="spellEnd"/>
+      <w:r>
+        <w:t xml:space="preserve"> </w:t>
+      </w:r>
+      <w:proofErr w:type="spellStart"/>
+      <w:r>
+        <w:t>or</w:t>
+      </w:r>
+      <w:proofErr w:type="spellEnd"/>
+      <w:r>
+        <w:t xml:space="preserve"> substantial </w:t>
+      </w:r>
+      <w:proofErr w:type="spellStart"/>
+      <w:r>
+        <w:t>portions</w:t>
+      </w:r>
+      <w:proofErr w:type="spellEnd"/>
+      <w:r>
+        <w:t xml:space="preserve"> </w:t>
+      </w:r>
+      <w:proofErr w:type="spellStart"/>
+      <w:r>
+        <w:t>of</w:t>
+      </w:r>
+      <w:proofErr w:type="spellEnd"/>
+      <w:r>
+        <w:t xml:space="preserve"> </w:t>
+      </w:r>
+      <w:proofErr w:type="spellStart"/>
+      <w:r>
+        <w:t>the</w:t>
+      </w:r>
+      <w:proofErr w:type="spellEnd"/>
+      <w:r>
+        <w:t xml:space="preserve"> Software.</w:t>
       </w:r>
     </w:p>
     <w:p/>
@@ -5944,10 +8761,12 @@
       <w:pPr>
         <w:pStyle w:val="berschrift1"/>
       </w:pPr>
+      <w:bookmarkStart w:id="23" w:name="_Toc201154862"/>
       <w:r>
         <w:lastRenderedPageBreak/>
         <w:t>Quellen</w:t>
       </w:r>
+      <w:bookmarkEnd w:id="23"/>
     </w:p>
     <w:p>
       <w:r>
@@ -5966,13 +8785,20 @@
       <w:pPr>
         <w:pStyle w:val="berschrift2"/>
       </w:pPr>
+      <w:bookmarkStart w:id="24" w:name="_Toc201154863"/>
       <w:r>
         <w:t>Externe Bibliotheken</w:t>
       </w:r>
-    </w:p>
-    <w:p>
-      <w:r>
-        <w:t xml:space="preserve">ImGui: </w:t>
+      <w:bookmarkEnd w:id="24"/>
+    </w:p>
+    <w:p>
+      <w:proofErr w:type="spellStart"/>
+      <w:r>
+        <w:t>ImGui</w:t>
+      </w:r>
+      <w:proofErr w:type="spellEnd"/>
+      <w:r>
+        <w:t xml:space="preserve">: </w:t>
       </w:r>
       <w:hyperlink r:id="rId32" w:history="1">
         <w:r>
@@ -6004,12 +8830,22 @@
         </w:numPr>
       </w:pPr>
       <w:r>
-        <w:t>Input handling</w:t>
-      </w:r>
-    </w:p>
-    <w:p>
-      <w:r>
-        <w:t xml:space="preserve">Nativefiledialog-extended: </w:t>
+        <w:t xml:space="preserve">Input </w:t>
+      </w:r>
+      <w:proofErr w:type="spellStart"/>
+      <w:r>
+        <w:t>handling</w:t>
+      </w:r>
+      <w:proofErr w:type="spellEnd"/>
+    </w:p>
+    <w:p>
+      <w:proofErr w:type="spellStart"/>
+      <w:r>
+        <w:t>Nativefiledialog</w:t>
+      </w:r>
+      <w:proofErr w:type="spellEnd"/>
+      <w:r>
+        <w:t xml:space="preserve">-extended: </w:t>
       </w:r>
       <w:hyperlink r:id="rId33" w:history="1">
         <w:r>
@@ -6045,8 +8881,13 @@
       </w:r>
     </w:p>
     <w:p>
-      <w:r>
-        <w:t xml:space="preserve">Raylib: </w:t>
+      <w:proofErr w:type="spellStart"/>
+      <w:r>
+        <w:t>Raylib</w:t>
+      </w:r>
+      <w:proofErr w:type="spellEnd"/>
+      <w:r>
+        <w:t xml:space="preserve">: </w:t>
       </w:r>
       <w:hyperlink r:id="rId34" w:history="1">
         <w:r>
@@ -6070,8 +8911,13 @@
       </w:r>
     </w:p>
     <w:p>
-      <w:r>
-        <w:t xml:space="preserve">rlImGui: </w:t>
+      <w:proofErr w:type="spellStart"/>
+      <w:r>
+        <w:t>rlImGui</w:t>
+      </w:r>
+      <w:proofErr w:type="spellEnd"/>
+      <w:r>
+        <w:t xml:space="preserve">: </w:t>
       </w:r>
       <w:hyperlink r:id="rId35" w:history="1">
         <w:r>
@@ -6091,12 +8937,46 @@
         </w:numPr>
       </w:pPr>
       <w:r>
-        <w:t>Port of ImGui for Raylib</w:t>
-      </w:r>
-    </w:p>
-    <w:p>
-      <w:r>
-        <w:t xml:space="preserve">xlnt: </w:t>
+        <w:t xml:space="preserve">Port </w:t>
+      </w:r>
+      <w:proofErr w:type="spellStart"/>
+      <w:r>
+        <w:t>of</w:t>
+      </w:r>
+      <w:proofErr w:type="spellEnd"/>
+      <w:r>
+        <w:t xml:space="preserve"> </w:t>
+      </w:r>
+      <w:proofErr w:type="spellStart"/>
+      <w:r>
+        <w:t>ImGui</w:t>
+      </w:r>
+      <w:proofErr w:type="spellEnd"/>
+      <w:r>
+        <w:t xml:space="preserve"> </w:t>
+      </w:r>
+      <w:proofErr w:type="spellStart"/>
+      <w:r>
+        <w:t>for</w:t>
+      </w:r>
+      <w:proofErr w:type="spellEnd"/>
+      <w:r>
+        <w:t xml:space="preserve"> </w:t>
+      </w:r>
+      <w:proofErr w:type="spellStart"/>
+      <w:r>
+        <w:t>Raylib</w:t>
+      </w:r>
+      <w:proofErr w:type="spellEnd"/>
+    </w:p>
+    <w:p>
+      <w:proofErr w:type="spellStart"/>
+      <w:r>
+        <w:t>xlnt</w:t>
+      </w:r>
+      <w:proofErr w:type="spellEnd"/>
+      <w:r>
+        <w:t xml:space="preserve">: </w:t>
       </w:r>
       <w:hyperlink r:id="rId36" w:history="1">
         <w:r>
@@ -6116,7 +8996,15 @@
         </w:numPr>
       </w:pPr>
       <w:r>
-        <w:t>Handling .xlsx (Excel files)</w:t>
+        <w:t xml:space="preserve">Handling .xlsx (Excel </w:t>
+      </w:r>
+      <w:proofErr w:type="spellStart"/>
+      <w:r>
+        <w:t>files</w:t>
+      </w:r>
+      <w:proofErr w:type="spellEnd"/>
+      <w:r>
+        <w:t>)</w:t>
       </w:r>
     </w:p>
     <w:sectPr>
@@ -6177,7 +9065,7 @@
       <w:rPr>
         <w:noProof/>
       </w:rPr>
-      <w:t>16.06.2025</w:t>
+      <w:t>18.06.2025</w:t>
     </w:r>
     <w:r>
       <w:fldChar w:fldCharType="end"/>
@@ -6185,8 +9073,13 @@
     <w:r>
       <w:ptab w:relativeTo="margin" w:alignment="center" w:leader="none"/>
     </w:r>
+    <w:proofErr w:type="spellStart"/>
     <w:r>
-      <w:t>Nimble Analyzer Doc_ger.docx</w:t>
+      <w:t>Nimble</w:t>
+    </w:r>
+    <w:proofErr w:type="spellEnd"/>
+    <w:r>
+      <w:t xml:space="preserve"> Analyzer Doc_ger.docx</w:t>
     </w:r>
     <w:r>
       <w:ptab w:relativeTo="margin" w:alignment="right" w:leader="none"/>
@@ -6360,8 +9253,13 @@
         </wp:anchor>
       </w:drawing>
     </w:r>
+    <w:proofErr w:type="spellStart"/>
     <w:r>
-      <w:t>Nimble Analyzer Guide</w:t>
+      <w:t>Nimble</w:t>
+    </w:r>
+    <w:proofErr w:type="spellEnd"/>
+    <w:r>
+      <w:t xml:space="preserve"> Analyzer Guide</w:t>
     </w:r>
     <w:r>
       <w:t xml:space="preserve"> </w:t>
@@ -6381,7 +9279,7 @@
     <mc:AlternateContent>
       <mc:Choice Requires="v">
         <w:pict>
-          <v:shapetype w14:anchorId="1F7C2BD2" id="_x0000_t75" coordsize="21600,21600" o:spt="75" o:preferrelative="t" path="m@4@5l@4@11@9@11@9@5xe" filled="f" stroked="f">
+          <v:shapetype w14:anchorId="0FF91024" id="_x0000_t75" coordsize="21600,21600" o:spt="75" o:preferrelative="t" path="m@4@5l@4@11@9@11@9@5xe" filled="f" stroked="f">
             <v:stroke joinstyle="miter"/>
             <v:formulas>
               <v:f eqn="if lineDrawn pixelLineWidth 0"/>
@@ -6407,10 +9305,10 @@
       </mc:Choice>
       <mc:Fallback>
         <w:drawing>
-          <wp:inline distT="0" distB="0" distL="0" distR="0" wp14:anchorId="0CBF7C6F" wp14:editId="291574C2">
+          <wp:inline distT="0" distB="0" distL="0" distR="0" wp14:anchorId="754116C7" wp14:editId="5D13C8B4">
             <wp:extent cx="55880" cy="64770"/>
             <wp:effectExtent l="0" t="0" r="0" b="0"/>
-            <wp:docPr id="631709039" name="Grafik 8"/>
+            <wp:docPr id="442643440" name="Grafik 8"/>
             <wp:cNvGraphicFramePr>
               <a:graphicFrameLocks xmlns:a="http://schemas.openxmlformats.org/drawingml/2006/main" noChangeAspect="1"/>
             </wp:cNvGraphicFramePr>
@@ -7022,7 +9920,7 @@
   <w:abstractNum w:abstractNumId="5" w15:restartNumberingAfterBreak="0">
     <w:nsid w:val="609163D4"/>
     <w:multiLevelType w:val="hybridMultilevel"/>
-    <w:tmpl w:val="F2F6695C"/>
+    <w:tmpl w:val="25F8EF8E"/>
     <w:lvl w:ilvl="0" w:tplc="04070001">
       <w:start w:val="1"/>
       <w:numFmt w:val="bullet"/>
@@ -8416,6 +11314,44 @@
       <w:shd w:val="clear" w:color="auto" w:fill="E1DFDD"/>
     </w:rPr>
   </w:style>
+  <w:style w:type="paragraph" w:styleId="Verzeichnis1">
+    <w:name w:val="toc 1"/>
+    <w:basedOn w:val="Standard"/>
+    <w:next w:val="Standard"/>
+    <w:autoRedefine/>
+    <w:uiPriority w:val="39"/>
+    <w:unhideWhenUsed/>
+    <w:rsid w:val="00217FD0"/>
+    <w:pPr>
+      <w:spacing w:after="100"/>
+    </w:pPr>
+  </w:style>
+  <w:style w:type="paragraph" w:styleId="Verzeichnis2">
+    <w:name w:val="toc 2"/>
+    <w:basedOn w:val="Standard"/>
+    <w:next w:val="Standard"/>
+    <w:autoRedefine/>
+    <w:uiPriority w:val="39"/>
+    <w:unhideWhenUsed/>
+    <w:rsid w:val="00217FD0"/>
+    <w:pPr>
+      <w:spacing w:after="100"/>
+      <w:ind w:left="200"/>
+    </w:pPr>
+  </w:style>
+  <w:style w:type="paragraph" w:styleId="Verzeichnis3">
+    <w:name w:val="toc 3"/>
+    <w:basedOn w:val="Standard"/>
+    <w:next w:val="Standard"/>
+    <w:autoRedefine/>
+    <w:uiPriority w:val="39"/>
+    <w:unhideWhenUsed/>
+    <w:rsid w:val="00217FD0"/>
+    <w:pPr>
+      <w:spacing w:after="100"/>
+      <w:ind w:left="400"/>
+    </w:pPr>
+  </w:style>
 </w:styles>
 </file>
 

</xml_diff>

<commit_message>
bugfixes with project loading
</commit_message>
<xml_diff>
--- a/docs/Nimble Analyzer Guide_ger.docx
+++ b/docs/Nimble Analyzer Guide_ger.docx
@@ -978,7 +978,7 @@
           <w:r>
             <w:fldChar w:fldCharType="separate"/>
           </w:r>
-          <w:hyperlink w:anchor="_Toc202961840" w:history="1">
+          <w:hyperlink w:anchor="_Toc203132811" w:history="1">
             <w:r>
               <w:rPr>
                 <w:rStyle w:val="Hyperlink"/>
@@ -1005,7 +1005,7 @@
                 <w:noProof/>
                 <w:webHidden/>
               </w:rPr>
-              <w:instrText xml:space="preserve"> PAGEREF _Toc202961840 \h </w:instrText>
+              <w:instrText xml:space="preserve"> PAGEREF _Toc203132811 \h </w:instrText>
             </w:r>
             <w:r>
               <w:rPr>
@@ -1050,7 +1050,7 @@
               <w:lang w:eastAsia="de-DE"/>
             </w:rPr>
           </w:pPr>
-          <w:hyperlink w:anchor="_Toc202961841" w:history="1">
+          <w:hyperlink w:anchor="_Toc203132812" w:history="1">
             <w:r>
               <w:rPr>
                 <w:rStyle w:val="Hyperlink"/>
@@ -1077,7 +1077,7 @@
                 <w:noProof/>
                 <w:webHidden/>
               </w:rPr>
-              <w:instrText xml:space="preserve"> PAGEREF _Toc202961841 \h </w:instrText>
+              <w:instrText xml:space="preserve"> PAGEREF _Toc203132812 \h </w:instrText>
             </w:r>
             <w:r>
               <w:rPr>
@@ -1122,7 +1122,7 @@
               <w:lang w:eastAsia="de-DE"/>
             </w:rPr>
           </w:pPr>
-          <w:hyperlink w:anchor="_Toc202961842" w:history="1">
+          <w:hyperlink w:anchor="_Toc203132813" w:history="1">
             <w:r>
               <w:rPr>
                 <w:rStyle w:val="Hyperlink"/>
@@ -1149,7 +1149,7 @@
                 <w:noProof/>
                 <w:webHidden/>
               </w:rPr>
-              <w:instrText xml:space="preserve"> PAGEREF _Toc202961842 \h </w:instrText>
+              <w:instrText xml:space="preserve"> PAGEREF _Toc203132813 \h </w:instrText>
             </w:r>
             <w:r>
               <w:rPr>
@@ -1194,7 +1194,7 @@
               <w:lang w:eastAsia="de-DE"/>
             </w:rPr>
           </w:pPr>
-          <w:hyperlink w:anchor="_Toc202961843" w:history="1">
+          <w:hyperlink w:anchor="_Toc203132814" w:history="1">
             <w:r>
               <w:rPr>
                 <w:rStyle w:val="Hyperlink"/>
@@ -1221,7 +1221,7 @@
                 <w:noProof/>
                 <w:webHidden/>
               </w:rPr>
-              <w:instrText xml:space="preserve"> PAGEREF _Toc202961843 \h </w:instrText>
+              <w:instrText xml:space="preserve"> PAGEREF _Toc203132814 \h </w:instrText>
             </w:r>
             <w:r>
               <w:rPr>
@@ -1266,7 +1266,7 @@
               <w:lang w:eastAsia="de-DE"/>
             </w:rPr>
           </w:pPr>
-          <w:hyperlink w:anchor="_Toc202961844" w:history="1">
+          <w:hyperlink w:anchor="_Toc203132815" w:history="1">
             <w:r>
               <w:rPr>
                 <w:rStyle w:val="Hyperlink"/>
@@ -1293,7 +1293,7 @@
                 <w:noProof/>
                 <w:webHidden/>
               </w:rPr>
-              <w:instrText xml:space="preserve"> PAGEREF _Toc202961844 \h </w:instrText>
+              <w:instrText xml:space="preserve"> PAGEREF _Toc203132815 \h </w:instrText>
             </w:r>
             <w:r>
               <w:rPr>
@@ -1338,7 +1338,7 @@
               <w:lang w:eastAsia="de-DE"/>
             </w:rPr>
           </w:pPr>
-          <w:hyperlink w:anchor="_Toc202961845" w:history="1">
+          <w:hyperlink w:anchor="_Toc203132816" w:history="1">
             <w:r>
               <w:rPr>
                 <w:rStyle w:val="Hyperlink"/>
@@ -1365,7 +1365,7 @@
                 <w:noProof/>
                 <w:webHidden/>
               </w:rPr>
-              <w:instrText xml:space="preserve"> PAGEREF _Toc202961845 \h </w:instrText>
+              <w:instrText xml:space="preserve"> PAGEREF _Toc203132816 \h </w:instrText>
             </w:r>
             <w:r>
               <w:rPr>
@@ -1410,7 +1410,7 @@
               <w:lang w:eastAsia="de-DE"/>
             </w:rPr>
           </w:pPr>
-          <w:hyperlink w:anchor="_Toc202961846" w:history="1">
+          <w:hyperlink w:anchor="_Toc203132817" w:history="1">
             <w:r>
               <w:rPr>
                 <w:rStyle w:val="Hyperlink"/>
@@ -1437,7 +1437,7 @@
                 <w:noProof/>
                 <w:webHidden/>
               </w:rPr>
-              <w:instrText xml:space="preserve"> PAGEREF _Toc202961846 \h </w:instrText>
+              <w:instrText xml:space="preserve"> PAGEREF _Toc203132817 \h </w:instrText>
             </w:r>
             <w:r>
               <w:rPr>
@@ -1482,7 +1482,7 @@
               <w:lang w:eastAsia="de-DE"/>
             </w:rPr>
           </w:pPr>
-          <w:hyperlink w:anchor="_Toc202961847" w:history="1">
+          <w:hyperlink w:anchor="_Toc203132818" w:history="1">
             <w:r>
               <w:rPr>
                 <w:rStyle w:val="Hyperlink"/>
@@ -1509,7 +1509,7 @@
                 <w:noProof/>
                 <w:webHidden/>
               </w:rPr>
-              <w:instrText xml:space="preserve"> PAGEREF _Toc202961847 \h </w:instrText>
+              <w:instrText xml:space="preserve"> PAGEREF _Toc203132818 \h </w:instrText>
             </w:r>
             <w:r>
               <w:rPr>
@@ -1554,7 +1554,7 @@
               <w:lang w:eastAsia="de-DE"/>
             </w:rPr>
           </w:pPr>
-          <w:hyperlink w:anchor="_Toc202961848" w:history="1">
+          <w:hyperlink w:anchor="_Toc203132819" w:history="1">
             <w:r>
               <w:rPr>
                 <w:rStyle w:val="Hyperlink"/>
@@ -1581,7 +1581,7 @@
                 <w:noProof/>
                 <w:webHidden/>
               </w:rPr>
-              <w:instrText xml:space="preserve"> PAGEREF _Toc202961848 \h </w:instrText>
+              <w:instrText xml:space="preserve"> PAGEREF _Toc203132819 \h </w:instrText>
             </w:r>
             <w:r>
               <w:rPr>
@@ -1626,7 +1626,7 @@
               <w:lang w:eastAsia="de-DE"/>
             </w:rPr>
           </w:pPr>
-          <w:hyperlink w:anchor="_Toc202961849" w:history="1">
+          <w:hyperlink w:anchor="_Toc203132820" w:history="1">
             <w:r>
               <w:rPr>
                 <w:rStyle w:val="Hyperlink"/>
@@ -1653,7 +1653,7 @@
                 <w:noProof/>
                 <w:webHidden/>
               </w:rPr>
-              <w:instrText xml:space="preserve"> PAGEREF _Toc202961849 \h </w:instrText>
+              <w:instrText xml:space="preserve"> PAGEREF _Toc203132820 \h </w:instrText>
             </w:r>
             <w:r>
               <w:rPr>
@@ -1698,7 +1698,7 @@
               <w:lang w:eastAsia="de-DE"/>
             </w:rPr>
           </w:pPr>
-          <w:hyperlink w:anchor="_Toc202961850" w:history="1">
+          <w:hyperlink w:anchor="_Toc203132821" w:history="1">
             <w:r>
               <w:rPr>
                 <w:rStyle w:val="Hyperlink"/>
@@ -1725,7 +1725,7 @@
                 <w:noProof/>
                 <w:webHidden/>
               </w:rPr>
-              <w:instrText xml:space="preserve"> PAGEREF _Toc202961850 \h </w:instrText>
+              <w:instrText xml:space="preserve"> PAGEREF _Toc203132821 \h </w:instrText>
             </w:r>
             <w:r>
               <w:rPr>
@@ -1770,7 +1770,7 @@
               <w:lang w:eastAsia="de-DE"/>
             </w:rPr>
           </w:pPr>
-          <w:hyperlink w:anchor="_Toc202961851" w:history="1">
+          <w:hyperlink w:anchor="_Toc203132822" w:history="1">
             <w:r>
               <w:rPr>
                 <w:rStyle w:val="Hyperlink"/>
@@ -1797,7 +1797,7 @@
                 <w:noProof/>
                 <w:webHidden/>
               </w:rPr>
-              <w:instrText xml:space="preserve"> PAGEREF _Toc202961851 \h </w:instrText>
+              <w:instrText xml:space="preserve"> PAGEREF _Toc203132822 \h </w:instrText>
             </w:r>
             <w:r>
               <w:rPr>
@@ -1842,7 +1842,7 @@
               <w:lang w:eastAsia="de-DE"/>
             </w:rPr>
           </w:pPr>
-          <w:hyperlink w:anchor="_Toc202961852" w:history="1">
+          <w:hyperlink w:anchor="_Toc203132823" w:history="1">
             <w:r>
               <w:rPr>
                 <w:rStyle w:val="Hyperlink"/>
@@ -1869,7 +1869,79 @@
                 <w:noProof/>
                 <w:webHidden/>
               </w:rPr>
-              <w:instrText xml:space="preserve"> PAGEREF _Toc202961852 \h </w:instrText>
+              <w:instrText xml:space="preserve"> PAGEREF _Toc203132823 \h </w:instrText>
+            </w:r>
+            <w:r>
+              <w:rPr>
+                <w:noProof/>
+                <w:webHidden/>
+              </w:rPr>
+            </w:r>
+            <w:r>
+              <w:rPr>
+                <w:noProof/>
+                <w:webHidden/>
+              </w:rPr>
+              <w:fldChar w:fldCharType="separate"/>
+            </w:r>
+            <w:r>
+              <w:rPr>
+                <w:noProof/>
+                <w:webHidden/>
+              </w:rPr>
+              <w:t>5</w:t>
+            </w:r>
+            <w:r>
+              <w:rPr>
+                <w:noProof/>
+                <w:webHidden/>
+              </w:rPr>
+              <w:fldChar w:fldCharType="end"/>
+            </w:r>
+          </w:hyperlink>
+        </w:p>
+        <w:p>
+          <w:pPr>
+            <w:pStyle w:val="Verzeichnis3"/>
+            <w:tabs>
+              <w:tab w:val="right" w:leader="dot" w:pos="9062"/>
+            </w:tabs>
+            <w:rPr>
+              <w:rFonts w:asciiTheme="minorHAnsi" w:eastAsiaTheme="minorEastAsia" w:hAnsiTheme="minorHAnsi"/>
+              <w:noProof/>
+              <w:sz w:val="24"/>
+              <w:szCs w:val="24"/>
+              <w:lang w:eastAsia="de-DE"/>
+            </w:rPr>
+          </w:pPr>
+          <w:hyperlink w:anchor="_Toc203132824" w:history="1">
+            <w:r>
+              <w:rPr>
+                <w:rStyle w:val="Hyperlink"/>
+                <w:noProof/>
+              </w:rPr>
+              <w:t>0.2.0</w:t>
+            </w:r>
+            <w:r>
+              <w:rPr>
+                <w:noProof/>
+                <w:webHidden/>
+              </w:rPr>
+              <w:tab/>
+            </w:r>
+            <w:r>
+              <w:rPr>
+                <w:noProof/>
+                <w:webHidden/>
+              </w:rPr>
+              <w:fldChar w:fldCharType="begin"/>
+            </w:r>
+            <w:r>
+              <w:rPr>
+                <w:noProof/>
+                <w:webHidden/>
+              </w:rPr>
+              <w:instrText xml:space="preserve"> PAGEREF _Toc203132824 \h </w:instrText>
             </w:r>
             <w:r>
               <w:rPr>
@@ -1914,7 +1986,7 @@
               <w:lang w:eastAsia="de-DE"/>
             </w:rPr>
           </w:pPr>
-          <w:hyperlink w:anchor="_Toc202961853" w:history="1">
+          <w:hyperlink w:anchor="_Toc203132825" w:history="1">
             <w:r>
               <w:rPr>
                 <w:rStyle w:val="Hyperlink"/>
@@ -1941,7 +2013,7 @@
                 <w:noProof/>
                 <w:webHidden/>
               </w:rPr>
-              <w:instrText xml:space="preserve"> PAGEREF _Toc202961853 \h </w:instrText>
+              <w:instrText xml:space="preserve"> PAGEREF _Toc203132825 \h </w:instrText>
             </w:r>
             <w:r>
               <w:rPr>
@@ -1986,7 +2058,7 @@
               <w:lang w:eastAsia="de-DE"/>
             </w:rPr>
           </w:pPr>
-          <w:hyperlink w:anchor="_Toc202961854" w:history="1">
+          <w:hyperlink w:anchor="_Toc203132826" w:history="1">
             <w:r>
               <w:rPr>
                 <w:rStyle w:val="Hyperlink"/>
@@ -2013,7 +2085,7 @@
                 <w:noProof/>
                 <w:webHidden/>
               </w:rPr>
-              <w:instrText xml:space="preserve"> PAGEREF _Toc202961854 \h </w:instrText>
+              <w:instrText xml:space="preserve"> PAGEREF _Toc203132826 \h </w:instrText>
             </w:r>
             <w:r>
               <w:rPr>
@@ -2058,7 +2130,7 @@
               <w:lang w:eastAsia="de-DE"/>
             </w:rPr>
           </w:pPr>
-          <w:hyperlink w:anchor="_Toc202961855" w:history="1">
+          <w:hyperlink w:anchor="_Toc203132827" w:history="1">
             <w:r>
               <w:rPr>
                 <w:rStyle w:val="Hyperlink"/>
@@ -2085,7 +2157,7 @@
                 <w:noProof/>
                 <w:webHidden/>
               </w:rPr>
-              <w:instrText xml:space="preserve"> PAGEREF _Toc202961855 \h </w:instrText>
+              <w:instrText xml:space="preserve"> PAGEREF _Toc203132827 \h </w:instrText>
             </w:r>
             <w:r>
               <w:rPr>
@@ -2130,7 +2202,7 @@
               <w:lang w:eastAsia="de-DE"/>
             </w:rPr>
           </w:pPr>
-          <w:hyperlink w:anchor="_Toc202961856" w:history="1">
+          <w:hyperlink w:anchor="_Toc203132828" w:history="1">
             <w:r>
               <w:rPr>
                 <w:rStyle w:val="Hyperlink"/>
@@ -2157,7 +2229,7 @@
                 <w:noProof/>
                 <w:webHidden/>
               </w:rPr>
-              <w:instrText xml:space="preserve"> PAGEREF _Toc202961856 \h </w:instrText>
+              <w:instrText xml:space="preserve"> PAGEREF _Toc203132828 \h </w:instrText>
             </w:r>
             <w:r>
               <w:rPr>
@@ -2202,7 +2274,7 @@
               <w:lang w:eastAsia="de-DE"/>
             </w:rPr>
           </w:pPr>
-          <w:hyperlink w:anchor="_Toc202961857" w:history="1">
+          <w:hyperlink w:anchor="_Toc203132829" w:history="1">
             <w:r>
               <w:rPr>
                 <w:rStyle w:val="Hyperlink"/>
@@ -2229,7 +2301,7 @@
                 <w:noProof/>
                 <w:webHidden/>
               </w:rPr>
-              <w:instrText xml:space="preserve"> PAGEREF _Toc202961857 \h </w:instrText>
+              <w:instrText xml:space="preserve"> PAGEREF _Toc203132829 \h </w:instrText>
             </w:r>
             <w:r>
               <w:rPr>
@@ -2274,7 +2346,7 @@
               <w:lang w:eastAsia="de-DE"/>
             </w:rPr>
           </w:pPr>
-          <w:hyperlink w:anchor="_Toc202961858" w:history="1">
+          <w:hyperlink w:anchor="_Toc203132830" w:history="1">
             <w:r>
               <w:rPr>
                 <w:rStyle w:val="Hyperlink"/>
@@ -2301,7 +2373,7 @@
                 <w:noProof/>
                 <w:webHidden/>
               </w:rPr>
-              <w:instrText xml:space="preserve"> PAGEREF _Toc202961858 \h </w:instrText>
+              <w:instrText xml:space="preserve"> PAGEREF _Toc203132830 \h </w:instrText>
             </w:r>
             <w:r>
               <w:rPr>
@@ -2346,7 +2418,7 @@
               <w:lang w:eastAsia="de-DE"/>
             </w:rPr>
           </w:pPr>
-          <w:hyperlink w:anchor="_Toc202961859" w:history="1">
+          <w:hyperlink w:anchor="_Toc203132831" w:history="1">
             <w:r>
               <w:rPr>
                 <w:rStyle w:val="Hyperlink"/>
@@ -2373,7 +2445,7 @@
                 <w:noProof/>
                 <w:webHidden/>
               </w:rPr>
-              <w:instrText xml:space="preserve"> PAGEREF _Toc202961859 \h </w:instrText>
+              <w:instrText xml:space="preserve"> PAGEREF _Toc203132831 \h </w:instrText>
             </w:r>
             <w:r>
               <w:rPr>
@@ -2418,7 +2490,7 @@
               <w:lang w:eastAsia="de-DE"/>
             </w:rPr>
           </w:pPr>
-          <w:hyperlink w:anchor="_Toc202961860" w:history="1">
+          <w:hyperlink w:anchor="_Toc203132832" w:history="1">
             <w:r>
               <w:rPr>
                 <w:rStyle w:val="Hyperlink"/>
@@ -2445,7 +2517,7 @@
                 <w:noProof/>
                 <w:webHidden/>
               </w:rPr>
-              <w:instrText xml:space="preserve"> PAGEREF _Toc202961860 \h </w:instrText>
+              <w:instrText xml:space="preserve"> PAGEREF _Toc203132832 \h </w:instrText>
             </w:r>
             <w:r>
               <w:rPr>
@@ -2490,7 +2562,7 @@
               <w:lang w:eastAsia="de-DE"/>
             </w:rPr>
           </w:pPr>
-          <w:hyperlink w:anchor="_Toc202961861" w:history="1">
+          <w:hyperlink w:anchor="_Toc203132833" w:history="1">
             <w:r>
               <w:rPr>
                 <w:rStyle w:val="Hyperlink"/>
@@ -2517,7 +2589,7 @@
                 <w:noProof/>
                 <w:webHidden/>
               </w:rPr>
-              <w:instrText xml:space="preserve"> PAGEREF _Toc202961861 \h </w:instrText>
+              <w:instrText xml:space="preserve"> PAGEREF _Toc203132833 \h </w:instrText>
             </w:r>
             <w:r>
               <w:rPr>
@@ -2562,7 +2634,7 @@
               <w:lang w:eastAsia="de-DE"/>
             </w:rPr>
           </w:pPr>
-          <w:hyperlink w:anchor="_Toc202961862" w:history="1">
+          <w:hyperlink w:anchor="_Toc203132834" w:history="1">
             <w:r>
               <w:rPr>
                 <w:rStyle w:val="Hyperlink"/>
@@ -2589,7 +2661,7 @@
                 <w:noProof/>
                 <w:webHidden/>
               </w:rPr>
-              <w:instrText xml:space="preserve"> PAGEREF _Toc202961862 \h </w:instrText>
+              <w:instrText xml:space="preserve"> PAGEREF _Toc203132834 \h </w:instrText>
             </w:r>
             <w:r>
               <w:rPr>
@@ -2634,7 +2706,7 @@
               <w:lang w:eastAsia="de-DE"/>
             </w:rPr>
           </w:pPr>
-          <w:hyperlink w:anchor="_Toc202961863" w:history="1">
+          <w:hyperlink w:anchor="_Toc203132835" w:history="1">
             <w:r>
               <w:rPr>
                 <w:rStyle w:val="Hyperlink"/>
@@ -2661,7 +2733,7 @@
                 <w:noProof/>
                 <w:webHidden/>
               </w:rPr>
-              <w:instrText xml:space="preserve"> PAGEREF _Toc202961863 \h </w:instrText>
+              <w:instrText xml:space="preserve"> PAGEREF _Toc203132835 \h </w:instrText>
             </w:r>
             <w:r>
               <w:rPr>
@@ -2706,7 +2778,7 @@
               <w:lang w:eastAsia="de-DE"/>
             </w:rPr>
           </w:pPr>
-          <w:hyperlink w:anchor="_Toc202961864" w:history="1">
+          <w:hyperlink w:anchor="_Toc203132836" w:history="1">
             <w:r>
               <w:rPr>
                 <w:rStyle w:val="Hyperlink"/>
@@ -2733,7 +2805,7 @@
                 <w:noProof/>
                 <w:webHidden/>
               </w:rPr>
-              <w:instrText xml:space="preserve"> PAGEREF _Toc202961864 \h </w:instrText>
+              <w:instrText xml:space="preserve"> PAGEREF _Toc203132836 \h </w:instrText>
             </w:r>
             <w:r>
               <w:rPr>
@@ -2778,7 +2850,7 @@
               <w:lang w:eastAsia="de-DE"/>
             </w:rPr>
           </w:pPr>
-          <w:hyperlink w:anchor="_Toc202961865" w:history="1">
+          <w:hyperlink w:anchor="_Toc203132837" w:history="1">
             <w:r>
               <w:rPr>
                 <w:rStyle w:val="Hyperlink"/>
@@ -2805,7 +2877,7 @@
                 <w:noProof/>
                 <w:webHidden/>
               </w:rPr>
-              <w:instrText xml:space="preserve"> PAGEREF _Toc202961865 \h </w:instrText>
+              <w:instrText xml:space="preserve"> PAGEREF _Toc203132837 \h </w:instrText>
             </w:r>
             <w:r>
               <w:rPr>
@@ -2850,7 +2922,7 @@
               <w:lang w:eastAsia="de-DE"/>
             </w:rPr>
           </w:pPr>
-          <w:hyperlink w:anchor="_Toc202961866" w:history="1">
+          <w:hyperlink w:anchor="_Toc203132838" w:history="1">
             <w:r>
               <w:rPr>
                 <w:rStyle w:val="Hyperlink"/>
@@ -2877,7 +2949,7 @@
                 <w:noProof/>
                 <w:webHidden/>
               </w:rPr>
-              <w:instrText xml:space="preserve"> PAGEREF _Toc202961866 \h </w:instrText>
+              <w:instrText xml:space="preserve"> PAGEREF _Toc203132838 \h </w:instrText>
             </w:r>
             <w:r>
               <w:rPr>
@@ -2922,7 +2994,7 @@
               <w:lang w:eastAsia="de-DE"/>
             </w:rPr>
           </w:pPr>
-          <w:hyperlink w:anchor="_Toc202961867" w:history="1">
+          <w:hyperlink w:anchor="_Toc203132839" w:history="1">
             <w:r>
               <w:rPr>
                 <w:rStyle w:val="Hyperlink"/>
@@ -2949,7 +3021,7 @@
                 <w:noProof/>
                 <w:webHidden/>
               </w:rPr>
-              <w:instrText xml:space="preserve"> PAGEREF _Toc202961867 \h </w:instrText>
+              <w:instrText xml:space="preserve"> PAGEREF _Toc203132839 \h </w:instrText>
             </w:r>
             <w:r>
               <w:rPr>
@@ -2994,7 +3066,7 @@
               <w:lang w:eastAsia="de-DE"/>
             </w:rPr>
           </w:pPr>
-          <w:hyperlink w:anchor="_Toc202961868" w:history="1">
+          <w:hyperlink w:anchor="_Toc203132840" w:history="1">
             <w:r>
               <w:rPr>
                 <w:rStyle w:val="Hyperlink"/>
@@ -3021,7 +3093,7 @@
                 <w:noProof/>
                 <w:webHidden/>
               </w:rPr>
-              <w:instrText xml:space="preserve"> PAGEREF _Toc202961868 \h </w:instrText>
+              <w:instrText xml:space="preserve"> PAGEREF _Toc203132840 \h </w:instrText>
             </w:r>
             <w:r>
               <w:rPr>
@@ -3066,7 +3138,7 @@
               <w:lang w:eastAsia="de-DE"/>
             </w:rPr>
           </w:pPr>
-          <w:hyperlink w:anchor="_Toc202961869" w:history="1">
+          <w:hyperlink w:anchor="_Toc203132841" w:history="1">
             <w:r>
               <w:rPr>
                 <w:rStyle w:val="Hyperlink"/>
@@ -3093,7 +3165,7 @@
                 <w:noProof/>
                 <w:webHidden/>
               </w:rPr>
-              <w:instrText xml:space="preserve"> PAGEREF _Toc202961869 \h </w:instrText>
+              <w:instrText xml:space="preserve"> PAGEREF _Toc203132841 \h </w:instrText>
             </w:r>
             <w:r>
               <w:rPr>
@@ -3138,7 +3210,7 @@
               <w:lang w:eastAsia="de-DE"/>
             </w:rPr>
           </w:pPr>
-          <w:hyperlink w:anchor="_Toc202961870" w:history="1">
+          <w:hyperlink w:anchor="_Toc203132842" w:history="1">
             <w:r>
               <w:rPr>
                 <w:rStyle w:val="Hyperlink"/>
@@ -3165,7 +3237,7 @@
                 <w:noProof/>
                 <w:webHidden/>
               </w:rPr>
-              <w:instrText xml:space="preserve"> PAGEREF _Toc202961870 \h </w:instrText>
+              <w:instrText xml:space="preserve"> PAGEREF _Toc203132842 \h </w:instrText>
             </w:r>
             <w:r>
               <w:rPr>
@@ -3210,7 +3282,7 @@
               <w:lang w:eastAsia="de-DE"/>
             </w:rPr>
           </w:pPr>
-          <w:hyperlink w:anchor="_Toc202961871" w:history="1">
+          <w:hyperlink w:anchor="_Toc203132843" w:history="1">
             <w:r>
               <w:rPr>
                 <w:rStyle w:val="Hyperlink"/>
@@ -3237,7 +3309,7 @@
                 <w:noProof/>
                 <w:webHidden/>
               </w:rPr>
-              <w:instrText xml:space="preserve"> PAGEREF _Toc202961871 \h </w:instrText>
+              <w:instrText xml:space="preserve"> PAGEREF _Toc203132843 \h </w:instrText>
             </w:r>
             <w:r>
               <w:rPr>
@@ -3282,7 +3354,7 @@
               <w:lang w:eastAsia="de-DE"/>
             </w:rPr>
           </w:pPr>
-          <w:hyperlink w:anchor="_Toc202961872" w:history="1">
+          <w:hyperlink w:anchor="_Toc203132844" w:history="1">
             <w:r>
               <w:rPr>
                 <w:rStyle w:val="Hyperlink"/>
@@ -3309,7 +3381,7 @@
                 <w:noProof/>
                 <w:webHidden/>
               </w:rPr>
-              <w:instrText xml:space="preserve"> PAGEREF _Toc202961872 \h </w:instrText>
+              <w:instrText xml:space="preserve"> PAGEREF _Toc203132844 \h </w:instrText>
             </w:r>
             <w:r>
               <w:rPr>
@@ -3354,7 +3426,7 @@
               <w:lang w:eastAsia="de-DE"/>
             </w:rPr>
           </w:pPr>
-          <w:hyperlink w:anchor="_Toc202961873" w:history="1">
+          <w:hyperlink w:anchor="_Toc203132845" w:history="1">
             <w:r>
               <w:rPr>
                 <w:rStyle w:val="Hyperlink"/>
@@ -3381,7 +3453,7 @@
                 <w:noProof/>
                 <w:webHidden/>
               </w:rPr>
-              <w:instrText xml:space="preserve"> PAGEREF _Toc202961873 \h </w:instrText>
+              <w:instrText xml:space="preserve"> PAGEREF _Toc203132845 \h </w:instrText>
             </w:r>
             <w:r>
               <w:rPr>
@@ -3426,7 +3498,7 @@
               <w:lang w:eastAsia="de-DE"/>
             </w:rPr>
           </w:pPr>
-          <w:hyperlink w:anchor="_Toc202961874" w:history="1">
+          <w:hyperlink w:anchor="_Toc203132846" w:history="1">
             <w:r>
               <w:rPr>
                 <w:rStyle w:val="Hyperlink"/>
@@ -3453,7 +3525,7 @@
                 <w:noProof/>
                 <w:webHidden/>
               </w:rPr>
-              <w:instrText xml:space="preserve"> PAGEREF _Toc202961874 \h </w:instrText>
+              <w:instrText xml:space="preserve"> PAGEREF _Toc203132846 \h </w:instrText>
             </w:r>
             <w:r>
               <w:rPr>
@@ -3498,7 +3570,7 @@
               <w:lang w:eastAsia="de-DE"/>
             </w:rPr>
           </w:pPr>
-          <w:hyperlink w:anchor="_Toc202961875" w:history="1">
+          <w:hyperlink w:anchor="_Toc203132847" w:history="1">
             <w:r>
               <w:rPr>
                 <w:rStyle w:val="Hyperlink"/>
@@ -3525,7 +3597,7 @@
                 <w:noProof/>
                 <w:webHidden/>
               </w:rPr>
-              <w:instrText xml:space="preserve"> PAGEREF _Toc202961875 \h </w:instrText>
+              <w:instrText xml:space="preserve"> PAGEREF _Toc203132847 \h </w:instrText>
             </w:r>
             <w:r>
               <w:rPr>
@@ -3577,7 +3649,7 @@
       <w:pPr>
         <w:pStyle w:val="berschrift1"/>
       </w:pPr>
-      <w:bookmarkStart w:id="0" w:name="_Toc202961840"/>
+      <w:bookmarkStart w:id="0" w:name="_Toc203132811"/>
       <w:proofErr w:type="spellStart"/>
       <w:r>
         <w:lastRenderedPageBreak/>
@@ -3661,7 +3733,7 @@
       <w:pPr>
         <w:pStyle w:val="berschrift2"/>
       </w:pPr>
-      <w:bookmarkStart w:id="1" w:name="_Toc202961841"/>
+      <w:bookmarkStart w:id="1" w:name="_Toc203132812"/>
       <w:r>
         <w:lastRenderedPageBreak/>
         <w:t>Versionsübersicht</w:t>
@@ -3685,7 +3757,7 @@
       <w:pPr>
         <w:pStyle w:val="berschrift3"/>
       </w:pPr>
-      <w:bookmarkStart w:id="2" w:name="_Toc202961842"/>
+      <w:bookmarkStart w:id="2" w:name="_Toc203132813"/>
       <w:r>
         <w:t>0.0.3</w:t>
       </w:r>
@@ -3818,7 +3890,7 @@
       <w:pPr>
         <w:pStyle w:val="berschrift3"/>
       </w:pPr>
-      <w:bookmarkStart w:id="3" w:name="_Toc202961843"/>
+      <w:bookmarkStart w:id="3" w:name="_Toc203132814"/>
       <w:r>
         <w:t>0.1.0</w:t>
       </w:r>
@@ -3876,8 +3948,13 @@
       </w:pPr>
       <w:proofErr w:type="gramStart"/>
       <w:r>
-        <w:t>Beim speichern</w:t>
-      </w:r>
+        <w:t xml:space="preserve">Beim </w:t>
+      </w:r>
+      <w:proofErr w:type="spellStart"/>
+      <w:r>
+        <w:t>speichern</w:t>
+      </w:r>
+      <w:proofErr w:type="spellEnd"/>
       <w:proofErr w:type="gramEnd"/>
       <w:r>
         <w:t xml:space="preserve"> werden jetzt erst alle Zellen gelöscht, dass gelöschte Zeilen auch wirklich gelöscht werden (xlsx)</w:t>
@@ -3892,7 +3969,15 @@
         </w:numPr>
       </w:pPr>
       <w:r>
-        <w:t xml:space="preserve">Beim auswählen von Dateien und Ordnern wird jetzt der </w:t>
+        <w:t xml:space="preserve">Beim </w:t>
+      </w:r>
+      <w:proofErr w:type="spellStart"/>
+      <w:r>
+        <w:t>auswählen</w:t>
+      </w:r>
+      <w:proofErr w:type="spellEnd"/>
+      <w:r>
+        <w:t xml:space="preserve"> von Dateien und Ordnern wird jetzt der </w:t>
       </w:r>
       <w:proofErr w:type="spellStart"/>
       <w:r>
@@ -3912,7 +3997,7 @@
       <w:pPr>
         <w:pStyle w:val="berschrift3"/>
       </w:pPr>
-      <w:bookmarkStart w:id="4" w:name="_Toc202961844"/>
+      <w:bookmarkStart w:id="4" w:name="_Toc203132815"/>
       <w:r>
         <w:t>0.1.1</w:t>
       </w:r>
@@ -4713,8 +4798,9 @@
       <w:pPr>
         <w:pStyle w:val="berschrift3"/>
       </w:pPr>
-      <w:bookmarkStart w:id="5" w:name="_Toc202961845"/>
-      <w:r>
+      <w:bookmarkStart w:id="5" w:name="_Toc203132816"/>
+      <w:r>
+        <w:lastRenderedPageBreak/>
         <w:t>0.1.2</w:t>
       </w:r>
       <w:bookmarkEnd w:id="5"/>
@@ -5192,7 +5278,7 @@
       <w:pPr>
         <w:pStyle w:val="berschrift3"/>
       </w:pPr>
-      <w:bookmarkStart w:id="6" w:name="_Toc202961846"/>
+      <w:bookmarkStart w:id="6" w:name="_Toc203132817"/>
       <w:r>
         <w:t>0.1.3</w:t>
       </w:r>
@@ -5337,7 +5423,7 @@
       <w:pPr>
         <w:pStyle w:val="berschrift3"/>
       </w:pPr>
-      <w:bookmarkStart w:id="7" w:name="_Toc202961847"/>
+      <w:bookmarkStart w:id="7" w:name="_Toc203132818"/>
       <w:r>
         <w:t>0.1.4</w:t>
       </w:r>
@@ -5579,7 +5665,7 @@
       <w:pPr>
         <w:pStyle w:val="berschrift3"/>
       </w:pPr>
-      <w:bookmarkStart w:id="8" w:name="_Toc202961848"/>
+      <w:bookmarkStart w:id="8" w:name="_Toc203132819"/>
       <w:r>
         <w:t>0.1.5</w:t>
       </w:r>
@@ -5813,7 +5899,7 @@
       <w:pPr>
         <w:pStyle w:val="berschrift3"/>
       </w:pPr>
-      <w:bookmarkStart w:id="9" w:name="_Toc202961849"/>
+      <w:bookmarkStart w:id="9" w:name="_Toc203132820"/>
       <w:r>
         <w:t>0.1.6</w:t>
       </w:r>
@@ -5998,7 +6084,7 @@
       <w:pPr>
         <w:pStyle w:val="berschrift3"/>
       </w:pPr>
-      <w:bookmarkStart w:id="10" w:name="_Toc202961850"/>
+      <w:bookmarkStart w:id="10" w:name="_Toc203132821"/>
       <w:r>
         <w:t>0.1.7</w:t>
       </w:r>
@@ -6316,8 +6402,9 @@
       <w:pPr>
         <w:pStyle w:val="berschrift3"/>
       </w:pPr>
-      <w:bookmarkStart w:id="11" w:name="_Toc202961851"/>
-      <w:r>
+      <w:bookmarkStart w:id="11" w:name="_Toc203132822"/>
+      <w:r>
+        <w:lastRenderedPageBreak/>
         <w:t>0.1.8</w:t>
       </w:r>
       <w:bookmarkEnd w:id="11"/>
@@ -6444,7 +6531,7 @@
       <w:pPr>
         <w:pStyle w:val="berschrift3"/>
       </w:pPr>
-      <w:bookmarkStart w:id="12" w:name="_Toc202961852"/>
+      <w:bookmarkStart w:id="12" w:name="_Toc203132823"/>
       <w:r>
         <w:t>0.1.9</w:t>
       </w:r>
@@ -6634,13 +6721,7 @@
           <w:rPr>
             <w:rStyle w:val="Hyperlink"/>
           </w:rPr>
-          <w:t>N</w:t>
-        </w:r>
-        <w:r>
-          <w:rPr>
-            <w:rStyle w:val="Hyperlink"/>
-          </w:rPr>
-          <w:t>imbleAnalyzer</w:t>
+          <w:t>NimbleAnalyzer</w:t>
         </w:r>
         <w:proofErr w:type="spellEnd"/>
         <w:r>
@@ -6868,6 +6949,934 @@
       <w:proofErr w:type="spellEnd"/>
     </w:p>
     <w:p>
+      <w:pPr>
+        <w:pStyle w:val="berschrift3"/>
+      </w:pPr>
+      <w:bookmarkStart w:id="13" w:name="_Toc203132824"/>
+      <w:r>
+        <w:t>0.2.0</w:t>
+      </w:r>
+      <w:bookmarkEnd w:id="13"/>
+    </w:p>
+    <w:p>
+      <w:r>
+        <w:t>Features:</w:t>
+      </w:r>
+    </w:p>
+    <w:p>
+      <w:pPr>
+        <w:pStyle w:val="Listenabsatz"/>
+        <w:numPr>
+          <w:ilvl w:val="0"/>
+          <w:numId w:val="37"/>
+        </w:numPr>
+      </w:pPr>
+      <w:proofErr w:type="spellStart"/>
+      <w:r>
+        <w:t>Added</w:t>
+      </w:r>
+      <w:proofErr w:type="spellEnd"/>
+      <w:r>
+        <w:t xml:space="preserve"> a </w:t>
+      </w:r>
+      <w:proofErr w:type="spellStart"/>
+      <w:r>
+        <w:t>new</w:t>
+      </w:r>
+      <w:proofErr w:type="spellEnd"/>
+      <w:r>
+        <w:t xml:space="preserve"> </w:t>
+      </w:r>
+      <w:proofErr w:type="spellStart"/>
+      <w:r>
+        <w:t>checkbox</w:t>
+      </w:r>
+      <w:proofErr w:type="spellEnd"/>
+      <w:r>
+        <w:t xml:space="preserve"> </w:t>
+      </w:r>
+      <w:proofErr w:type="spellStart"/>
+      <w:r>
+        <w:t>to</w:t>
+      </w:r>
+      <w:proofErr w:type="spellEnd"/>
+      <w:r>
+        <w:t xml:space="preserve"> turn on </w:t>
+      </w:r>
+      <w:proofErr w:type="spellStart"/>
+      <w:r>
+        <w:t>timings</w:t>
+      </w:r>
+      <w:proofErr w:type="spellEnd"/>
+      <w:r>
+        <w:t xml:space="preserve"> </w:t>
+      </w:r>
+      <w:proofErr w:type="spellStart"/>
+      <w:r>
+        <w:t>for</w:t>
+      </w:r>
+      <w:proofErr w:type="spellEnd"/>
+      <w:r>
+        <w:t xml:space="preserve"> </w:t>
+      </w:r>
+      <w:proofErr w:type="spellStart"/>
+      <w:r>
+        <w:t>console</w:t>
+      </w:r>
+      <w:proofErr w:type="spellEnd"/>
+      <w:r>
+        <w:t xml:space="preserve"> </w:t>
+      </w:r>
+      <w:proofErr w:type="spellStart"/>
+      <w:r>
+        <w:t>logging</w:t>
+      </w:r>
+      <w:proofErr w:type="spellEnd"/>
+      <w:r>
+        <w:t xml:space="preserve"> so </w:t>
+      </w:r>
+      <w:proofErr w:type="spellStart"/>
+      <w:r>
+        <w:t>it</w:t>
+      </w:r>
+      <w:proofErr w:type="spellEnd"/>
+      <w:r>
+        <w:t xml:space="preserve"> </w:t>
+      </w:r>
+      <w:proofErr w:type="spellStart"/>
+      <w:r>
+        <w:t>shows</w:t>
+      </w:r>
+      <w:proofErr w:type="spellEnd"/>
+      <w:r>
+        <w:t xml:space="preserve"> </w:t>
+      </w:r>
+      <w:proofErr w:type="spellStart"/>
+      <w:r>
+        <w:t>loading</w:t>
+      </w:r>
+      <w:proofErr w:type="spellEnd"/>
+      <w:r>
+        <w:t xml:space="preserve"> </w:t>
+      </w:r>
+      <w:proofErr w:type="spellStart"/>
+      <w:r>
+        <w:t>times</w:t>
+      </w:r>
+      <w:proofErr w:type="spellEnd"/>
+      <w:r>
+        <w:t xml:space="preserve"> </w:t>
+      </w:r>
+      <w:proofErr w:type="spellStart"/>
+      <w:r>
+        <w:t>for</w:t>
+      </w:r>
+      <w:proofErr w:type="spellEnd"/>
+      <w:r>
+        <w:t xml:space="preserve"> </w:t>
+      </w:r>
+      <w:proofErr w:type="spellStart"/>
+      <w:r>
+        <w:t>files</w:t>
+      </w:r>
+      <w:proofErr w:type="spellEnd"/>
+    </w:p>
+    <w:p>
+      <w:proofErr w:type="spellStart"/>
+      <w:r>
+        <w:t>Changes</w:t>
+      </w:r>
+      <w:proofErr w:type="spellEnd"/>
+      <w:r>
+        <w:t>:</w:t>
+      </w:r>
+    </w:p>
+    <w:p>
+      <w:pPr>
+        <w:pStyle w:val="Listenabsatz"/>
+        <w:numPr>
+          <w:ilvl w:val="0"/>
+          <w:numId w:val="37"/>
+        </w:numPr>
+      </w:pPr>
+      <w:proofErr w:type="spellStart"/>
+      <w:r>
+        <w:t>Changed</w:t>
+      </w:r>
+      <w:proofErr w:type="spellEnd"/>
+      <w:r>
+        <w:t xml:space="preserve"> </w:t>
+      </w:r>
+      <w:proofErr w:type="spellStart"/>
+      <w:r>
+        <w:t>the</w:t>
+      </w:r>
+      <w:proofErr w:type="spellEnd"/>
+      <w:r>
+        <w:t xml:space="preserve"> </w:t>
+      </w:r>
+      <w:proofErr w:type="spellStart"/>
+      <w:r>
+        <w:t>overlay</w:t>
+      </w:r>
+      <w:proofErr w:type="spellEnd"/>
+      <w:r>
+        <w:t xml:space="preserve"> </w:t>
+      </w:r>
+      <w:proofErr w:type="spellStart"/>
+      <w:r>
+        <w:t>to</w:t>
+      </w:r>
+      <w:proofErr w:type="spellEnd"/>
+      <w:r>
+        <w:t xml:space="preserve"> </w:t>
+      </w:r>
+      <w:proofErr w:type="spellStart"/>
+      <w:r>
+        <w:t>have</w:t>
+      </w:r>
+      <w:proofErr w:type="spellEnd"/>
+      <w:r>
+        <w:t xml:space="preserve"> "Daten </w:t>
+      </w:r>
+      <w:proofErr w:type="spellStart"/>
+      <w:r>
+        <w:t>Mergen</w:t>
+      </w:r>
+      <w:proofErr w:type="spellEnd"/>
+      <w:r>
+        <w:t xml:space="preserve">" </w:t>
+      </w:r>
+      <w:proofErr w:type="spellStart"/>
+      <w:r>
+        <w:t>under</w:t>
+      </w:r>
+      <w:proofErr w:type="spellEnd"/>
+      <w:r>
+        <w:t xml:space="preserve"> </w:t>
+      </w:r>
+      <w:proofErr w:type="spellStart"/>
+      <w:r>
+        <w:t>selected</w:t>
+      </w:r>
+      <w:proofErr w:type="spellEnd"/>
+      <w:r>
+        <w:t xml:space="preserve"> </w:t>
+      </w:r>
+      <w:proofErr w:type="spellStart"/>
+      <w:r>
+        <w:t>file</w:t>
+      </w:r>
+      <w:proofErr w:type="spellEnd"/>
+      <w:r>
+        <w:t xml:space="preserve"> </w:t>
+      </w:r>
+      <w:proofErr w:type="spellStart"/>
+      <w:r>
+        <w:t>instead</w:t>
+      </w:r>
+      <w:proofErr w:type="spellEnd"/>
+      <w:r>
+        <w:t xml:space="preserve"> </w:t>
+      </w:r>
+      <w:proofErr w:type="spellStart"/>
+      <w:r>
+        <w:t>of</w:t>
+      </w:r>
+      <w:proofErr w:type="spellEnd"/>
+      <w:r>
+        <w:t xml:space="preserve"> </w:t>
+      </w:r>
+      <w:proofErr w:type="spellStart"/>
+      <w:r>
+        <w:t>being</w:t>
+      </w:r>
+      <w:proofErr w:type="spellEnd"/>
+      <w:r>
+        <w:t xml:space="preserve"> in Settings </w:t>
+      </w:r>
+      <w:proofErr w:type="spellStart"/>
+      <w:r>
+        <w:t>menu</w:t>
+      </w:r>
+      <w:proofErr w:type="spellEnd"/>
+    </w:p>
+    <w:p>
+      <w:pPr>
+        <w:pStyle w:val="Listenabsatz"/>
+        <w:numPr>
+          <w:ilvl w:val="0"/>
+          <w:numId w:val="37"/>
+        </w:numPr>
+      </w:pPr>
+      <w:proofErr w:type="spellStart"/>
+      <w:r>
+        <w:t>Removed</w:t>
+      </w:r>
+      <w:proofErr w:type="spellEnd"/>
+      <w:r>
+        <w:t xml:space="preserve"> "Header ausblenden" in Project </w:t>
+      </w:r>
+      <w:proofErr w:type="spellStart"/>
+      <w:r>
+        <w:t>selection</w:t>
+      </w:r>
+      <w:proofErr w:type="spellEnd"/>
+      <w:r>
+        <w:t xml:space="preserve"> </w:t>
+      </w:r>
+      <w:proofErr w:type="spellStart"/>
+      <w:r>
+        <w:t>window</w:t>
+      </w:r>
+      <w:proofErr w:type="spellEnd"/>
+      <w:r>
+        <w:t xml:space="preserve"> </w:t>
+      </w:r>
+      <w:proofErr w:type="spellStart"/>
+      <w:r>
+        <w:t>as</w:t>
+      </w:r>
+      <w:proofErr w:type="spellEnd"/>
+      <w:r>
+        <w:t xml:space="preserve"> </w:t>
+      </w:r>
+      <w:proofErr w:type="spellStart"/>
+      <w:r>
+        <w:t>it</w:t>
+      </w:r>
+      <w:proofErr w:type="spellEnd"/>
+      <w:r>
+        <w:t xml:space="preserve"> </w:t>
+      </w:r>
+      <w:proofErr w:type="spellStart"/>
+      <w:r>
+        <w:t>made</w:t>
+      </w:r>
+      <w:proofErr w:type="spellEnd"/>
+      <w:r>
+        <w:t xml:space="preserve"> </w:t>
+      </w:r>
+      <w:proofErr w:type="spellStart"/>
+      <w:r>
+        <w:t>no</w:t>
+      </w:r>
+      <w:proofErr w:type="spellEnd"/>
+      <w:r>
+        <w:t xml:space="preserve"> sense </w:t>
+      </w:r>
+      <w:proofErr w:type="spellStart"/>
+      <w:r>
+        <w:t>here</w:t>
+      </w:r>
+      <w:proofErr w:type="spellEnd"/>
+    </w:p>
+    <w:p>
+      <w:pPr>
+        <w:pStyle w:val="Listenabsatz"/>
+        <w:numPr>
+          <w:ilvl w:val="0"/>
+          <w:numId w:val="37"/>
+        </w:numPr>
+      </w:pPr>
+      <w:proofErr w:type="spellStart"/>
+      <w:r>
+        <w:t>Cleaned</w:t>
+      </w:r>
+      <w:proofErr w:type="spellEnd"/>
+      <w:r>
+        <w:t xml:space="preserve"> </w:t>
+      </w:r>
+      <w:proofErr w:type="spellStart"/>
+      <w:r>
+        <w:t>the</w:t>
+      </w:r>
+      <w:proofErr w:type="spellEnd"/>
+      <w:r>
+        <w:t xml:space="preserve"> </w:t>
+      </w:r>
+      <w:proofErr w:type="spellStart"/>
+      <w:r>
+        <w:t>console</w:t>
+      </w:r>
+      <w:proofErr w:type="spellEnd"/>
+      <w:r>
+        <w:t xml:space="preserve"> </w:t>
+      </w:r>
+      <w:proofErr w:type="spellStart"/>
+      <w:r>
+        <w:t>output</w:t>
+      </w:r>
+      <w:proofErr w:type="spellEnd"/>
+      <w:r>
+        <w:t xml:space="preserve"> </w:t>
+      </w:r>
+      <w:proofErr w:type="spellStart"/>
+      <w:r>
+        <w:t>to</w:t>
+      </w:r>
+      <w:proofErr w:type="spellEnd"/>
+      <w:r>
+        <w:t xml:space="preserve"> </w:t>
+      </w:r>
+      <w:proofErr w:type="spellStart"/>
+      <w:r>
+        <w:t>show</w:t>
+      </w:r>
+      <w:proofErr w:type="spellEnd"/>
+      <w:r>
+        <w:t xml:space="preserve"> </w:t>
+      </w:r>
+      <w:proofErr w:type="spellStart"/>
+      <w:r>
+        <w:t>less</w:t>
+      </w:r>
+      <w:proofErr w:type="spellEnd"/>
+      <w:r>
+        <w:t xml:space="preserve"> </w:t>
+      </w:r>
+      <w:proofErr w:type="spellStart"/>
+      <w:r>
+        <w:t>dev</w:t>
+      </w:r>
+      <w:proofErr w:type="spellEnd"/>
+      <w:r>
+        <w:t xml:space="preserve"> </w:t>
+      </w:r>
+      <w:proofErr w:type="spellStart"/>
+      <w:r>
+        <w:t>information</w:t>
+      </w:r>
+      <w:proofErr w:type="spellEnd"/>
+    </w:p>
+    <w:p>
+      <w:r>
+        <w:t>Bugfixes:</w:t>
+      </w:r>
+    </w:p>
+    <w:p>
+      <w:pPr>
+        <w:pStyle w:val="Listenabsatz"/>
+        <w:numPr>
+          <w:ilvl w:val="0"/>
+          <w:numId w:val="37"/>
+        </w:numPr>
+      </w:pPr>
+      <w:r>
+        <w:t xml:space="preserve">Fixed a </w:t>
+      </w:r>
+      <w:proofErr w:type="spellStart"/>
+      <w:r>
+        <w:t>bug</w:t>
+      </w:r>
+      <w:proofErr w:type="spellEnd"/>
+      <w:r>
+        <w:t xml:space="preserve"> </w:t>
+      </w:r>
+      <w:proofErr w:type="spellStart"/>
+      <w:r>
+        <w:t>when</w:t>
+      </w:r>
+      <w:proofErr w:type="spellEnd"/>
+      <w:r>
+        <w:t xml:space="preserve"> </w:t>
+      </w:r>
+      <w:proofErr w:type="spellStart"/>
+      <w:r>
+        <w:t>saving</w:t>
+      </w:r>
+      <w:proofErr w:type="spellEnd"/>
+      <w:r>
+        <w:t xml:space="preserve"> </w:t>
+      </w:r>
+      <w:proofErr w:type="spellStart"/>
+      <w:r>
+        <w:t>csv</w:t>
+      </w:r>
+      <w:proofErr w:type="spellEnd"/>
+      <w:r>
+        <w:t xml:space="preserve"> </w:t>
+      </w:r>
+      <w:proofErr w:type="spellStart"/>
+      <w:r>
+        <w:t>file</w:t>
+      </w:r>
+      <w:proofErr w:type="spellEnd"/>
+      <w:r>
+        <w:t xml:space="preserve"> </w:t>
+      </w:r>
+      <w:proofErr w:type="spellStart"/>
+      <w:r>
+        <w:t>as</w:t>
+      </w:r>
+      <w:proofErr w:type="spellEnd"/>
+      <w:r>
+        <w:t xml:space="preserve"> xlsx </w:t>
+      </w:r>
+      <w:proofErr w:type="spellStart"/>
+      <w:r>
+        <w:t>caused</w:t>
+      </w:r>
+      <w:proofErr w:type="spellEnd"/>
+      <w:r>
+        <w:t xml:space="preserve"> </w:t>
+      </w:r>
+      <w:proofErr w:type="spellStart"/>
+      <w:r>
+        <w:t>by</w:t>
+      </w:r>
+      <w:proofErr w:type="spellEnd"/>
+      <w:r>
+        <w:t xml:space="preserve"> </w:t>
+      </w:r>
+      <w:proofErr w:type="spellStart"/>
+      <w:r>
+        <w:t>trying</w:t>
+      </w:r>
+      <w:proofErr w:type="spellEnd"/>
+      <w:r>
+        <w:t xml:space="preserve"> </w:t>
+      </w:r>
+      <w:proofErr w:type="spellStart"/>
+      <w:r>
+        <w:t>to</w:t>
+      </w:r>
+      <w:proofErr w:type="spellEnd"/>
+      <w:r>
+        <w:t xml:space="preserve"> not </w:t>
+      </w:r>
+      <w:proofErr w:type="spellStart"/>
+      <w:r>
+        <w:t>overwrite</w:t>
+      </w:r>
+      <w:proofErr w:type="spellEnd"/>
+    </w:p>
+    <w:p>
+      <w:pPr>
+        <w:pStyle w:val="Listenabsatz"/>
+        <w:numPr>
+          <w:ilvl w:val="0"/>
+          <w:numId w:val="37"/>
+        </w:numPr>
+      </w:pPr>
+      <w:r>
+        <w:t xml:space="preserve">Fixed a </w:t>
+      </w:r>
+      <w:proofErr w:type="spellStart"/>
+      <w:r>
+        <w:t>bug</w:t>
+      </w:r>
+      <w:proofErr w:type="spellEnd"/>
+      <w:r>
+        <w:t xml:space="preserve"> </w:t>
+      </w:r>
+      <w:proofErr w:type="spellStart"/>
+      <w:r>
+        <w:t>for</w:t>
+      </w:r>
+      <w:proofErr w:type="spellEnd"/>
+      <w:r>
+        <w:t xml:space="preserve"> </w:t>
+      </w:r>
+      <w:proofErr w:type="spellStart"/>
+      <w:r>
+        <w:t>floating</w:t>
+      </w:r>
+      <w:proofErr w:type="spellEnd"/>
+      <w:r>
+        <w:t xml:space="preserve"> </w:t>
+      </w:r>
+      <w:proofErr w:type="spellStart"/>
+      <w:r>
+        <w:t>point</w:t>
+      </w:r>
+      <w:proofErr w:type="spellEnd"/>
+      <w:r>
+        <w:t xml:space="preserve"> </w:t>
+      </w:r>
+      <w:proofErr w:type="spellStart"/>
+      <w:r>
+        <w:t>precision</w:t>
+      </w:r>
+      <w:proofErr w:type="spellEnd"/>
+      <w:r>
+        <w:t xml:space="preserve"> </w:t>
+      </w:r>
+      <w:proofErr w:type="spellStart"/>
+      <w:r>
+        <w:t>values</w:t>
+      </w:r>
+      <w:proofErr w:type="spellEnd"/>
+      <w:r>
+        <w:t xml:space="preserve"> </w:t>
+      </w:r>
+      <w:proofErr w:type="spellStart"/>
+      <w:r>
+        <w:t>getting</w:t>
+      </w:r>
+      <w:proofErr w:type="spellEnd"/>
+      <w:r>
+        <w:t xml:space="preserve"> </w:t>
+      </w:r>
+      <w:proofErr w:type="spellStart"/>
+      <w:r>
+        <w:t>overwritting</w:t>
+      </w:r>
+      <w:proofErr w:type="spellEnd"/>
+      <w:r>
+        <w:t xml:space="preserve"> </w:t>
+      </w:r>
+      <w:proofErr w:type="spellStart"/>
+      <w:r>
+        <w:t>even</w:t>
+      </w:r>
+      <w:proofErr w:type="spellEnd"/>
+      <w:r>
+        <w:t xml:space="preserve"> </w:t>
+      </w:r>
+      <w:proofErr w:type="spellStart"/>
+      <w:r>
+        <w:t>tho</w:t>
+      </w:r>
+      <w:proofErr w:type="spellEnd"/>
+      <w:r>
+        <w:t xml:space="preserve"> </w:t>
+      </w:r>
+      <w:proofErr w:type="spellStart"/>
+      <w:r>
+        <w:t>they</w:t>
+      </w:r>
+      <w:proofErr w:type="spellEnd"/>
+      <w:r>
+        <w:t xml:space="preserve"> </w:t>
+      </w:r>
+      <w:proofErr w:type="spellStart"/>
+      <w:r>
+        <w:t>were</w:t>
+      </w:r>
+      <w:proofErr w:type="spellEnd"/>
+      <w:r>
+        <w:t xml:space="preserve"> </w:t>
+      </w:r>
+      <w:proofErr w:type="spellStart"/>
+      <w:r>
+        <w:t>the</w:t>
+      </w:r>
+      <w:proofErr w:type="spellEnd"/>
+      <w:r>
+        <w:t xml:space="preserve"> same</w:t>
+      </w:r>
+    </w:p>
+    <w:p>
+      <w:pPr>
+        <w:pStyle w:val="Listenabsatz"/>
+        <w:numPr>
+          <w:ilvl w:val="0"/>
+          <w:numId w:val="37"/>
+        </w:numPr>
+      </w:pPr>
+      <w:r>
+        <w:t xml:space="preserve">Fixed a </w:t>
+      </w:r>
+      <w:proofErr w:type="spellStart"/>
+      <w:r>
+        <w:t>bug</w:t>
+      </w:r>
+      <w:proofErr w:type="spellEnd"/>
+      <w:r>
+        <w:t xml:space="preserve"> </w:t>
+      </w:r>
+      <w:proofErr w:type="spellStart"/>
+      <w:r>
+        <w:t>when</w:t>
+      </w:r>
+      <w:proofErr w:type="spellEnd"/>
+      <w:r>
+        <w:t xml:space="preserve"> </w:t>
+      </w:r>
+      <w:proofErr w:type="spellStart"/>
+      <w:r>
+        <w:t>saving</w:t>
+      </w:r>
+      <w:proofErr w:type="spellEnd"/>
+      <w:r>
+        <w:t xml:space="preserve"> </w:t>
+      </w:r>
+      <w:proofErr w:type="spellStart"/>
+      <w:r>
+        <w:t>integers</w:t>
+      </w:r>
+      <w:proofErr w:type="spellEnd"/>
+      <w:r>
+        <w:t xml:space="preserve"> </w:t>
+      </w:r>
+      <w:proofErr w:type="spellStart"/>
+      <w:r>
+        <w:t>that</w:t>
+      </w:r>
+      <w:proofErr w:type="spellEnd"/>
+      <w:r>
+        <w:t xml:space="preserve"> </w:t>
+      </w:r>
+      <w:proofErr w:type="spellStart"/>
+      <w:r>
+        <w:t>should</w:t>
+      </w:r>
+      <w:proofErr w:type="spellEnd"/>
+      <w:r>
+        <w:t xml:space="preserve"> </w:t>
+      </w:r>
+      <w:proofErr w:type="spellStart"/>
+      <w:r>
+        <w:t>be</w:t>
+      </w:r>
+      <w:proofErr w:type="spellEnd"/>
+      <w:r>
+        <w:t xml:space="preserve"> </w:t>
+      </w:r>
+      <w:proofErr w:type="spellStart"/>
+      <w:r>
+        <w:t>strings</w:t>
+      </w:r>
+      <w:proofErr w:type="spellEnd"/>
+      <w:r>
+        <w:t xml:space="preserve"> (0039 </w:t>
+      </w:r>
+      <w:proofErr w:type="spellStart"/>
+      <w:r>
+        <w:t>for</w:t>
+      </w:r>
+      <w:proofErr w:type="spellEnd"/>
+      <w:r>
+        <w:t xml:space="preserve"> </w:t>
+      </w:r>
+      <w:proofErr w:type="spellStart"/>
+      <w:r>
+        <w:t>example</w:t>
+      </w:r>
+      <w:proofErr w:type="spellEnd"/>
+      <w:r>
+        <w:t>)</w:t>
+      </w:r>
+    </w:p>
+    <w:p>
+      <w:pPr>
+        <w:pStyle w:val="Listenabsatz"/>
+        <w:numPr>
+          <w:ilvl w:val="0"/>
+          <w:numId w:val="37"/>
+        </w:numPr>
+      </w:pPr>
+      <w:r>
+        <w:t xml:space="preserve">Fixed a </w:t>
+      </w:r>
+      <w:proofErr w:type="spellStart"/>
+      <w:r>
+        <w:t>bug</w:t>
+      </w:r>
+      <w:proofErr w:type="spellEnd"/>
+      <w:r>
+        <w:t xml:space="preserve"> </w:t>
+      </w:r>
+      <w:proofErr w:type="spellStart"/>
+      <w:r>
+        <w:t>where</w:t>
+      </w:r>
+      <w:proofErr w:type="spellEnd"/>
+      <w:r>
+        <w:t xml:space="preserve"> </w:t>
+      </w:r>
+      <w:proofErr w:type="spellStart"/>
+      <w:r>
+        <w:t>integers</w:t>
+      </w:r>
+      <w:proofErr w:type="spellEnd"/>
+      <w:r>
+        <w:t xml:space="preserve"> </w:t>
+      </w:r>
+      <w:proofErr w:type="spellStart"/>
+      <w:r>
+        <w:t>got</w:t>
+      </w:r>
+      <w:proofErr w:type="spellEnd"/>
+      <w:r>
+        <w:t xml:space="preserve"> </w:t>
+      </w:r>
+      <w:proofErr w:type="spellStart"/>
+      <w:r>
+        <w:t>saved</w:t>
+      </w:r>
+      <w:proofErr w:type="spellEnd"/>
+      <w:r>
+        <w:t xml:space="preserve"> </w:t>
+      </w:r>
+      <w:proofErr w:type="spellStart"/>
+      <w:r>
+        <w:t>as</w:t>
+      </w:r>
+      <w:proofErr w:type="spellEnd"/>
+      <w:r>
+        <w:t xml:space="preserve"> </w:t>
+      </w:r>
+      <w:proofErr w:type="spellStart"/>
+      <w:r>
+        <w:t>float</w:t>
+      </w:r>
+      <w:proofErr w:type="spellEnd"/>
+      <w:r>
+        <w:t xml:space="preserve"> (1000 =&gt; 1000,000)</w:t>
+      </w:r>
+    </w:p>
+    <w:p>
+      <w:pPr>
+        <w:pStyle w:val="Listenabsatz"/>
+        <w:numPr>
+          <w:ilvl w:val="0"/>
+          <w:numId w:val="37"/>
+        </w:numPr>
+      </w:pPr>
+      <w:r>
+        <w:t xml:space="preserve">Fixed crash </w:t>
+      </w:r>
+      <w:proofErr w:type="spellStart"/>
+      <w:r>
+        <w:t>when</w:t>
+      </w:r>
+      <w:proofErr w:type="spellEnd"/>
+      <w:r>
+        <w:t xml:space="preserve"> </w:t>
+      </w:r>
+      <w:proofErr w:type="spellStart"/>
+      <w:r>
+        <w:t>trying</w:t>
+      </w:r>
+      <w:proofErr w:type="spellEnd"/>
+      <w:r>
+        <w:t xml:space="preserve"> </w:t>
+      </w:r>
+      <w:proofErr w:type="spellStart"/>
+      <w:r>
+        <w:t>to</w:t>
+      </w:r>
+      <w:proofErr w:type="spellEnd"/>
+      <w:r>
+        <w:t xml:space="preserve"> </w:t>
+      </w:r>
+      <w:proofErr w:type="spellStart"/>
+      <w:r>
+        <w:t>ignore</w:t>
+      </w:r>
+      <w:proofErr w:type="spellEnd"/>
+      <w:r>
+        <w:t xml:space="preserve"> </w:t>
+      </w:r>
+      <w:proofErr w:type="spellStart"/>
+      <w:r>
+        <w:t>cache</w:t>
+      </w:r>
+      <w:proofErr w:type="spellEnd"/>
+      <w:r>
+        <w:t xml:space="preserve"> after </w:t>
+      </w:r>
+      <w:proofErr w:type="spellStart"/>
+      <w:r>
+        <w:t>program</w:t>
+      </w:r>
+      <w:proofErr w:type="spellEnd"/>
+      <w:r>
+        <w:t xml:space="preserve"> </w:t>
+      </w:r>
+      <w:proofErr w:type="spellStart"/>
+      <w:r>
+        <w:t>start</w:t>
+      </w:r>
+      <w:proofErr w:type="spellEnd"/>
+      <w:r>
+        <w:t xml:space="preserve"> </w:t>
+      </w:r>
+      <w:proofErr w:type="spellStart"/>
+      <w:r>
+        <w:t>cause</w:t>
+      </w:r>
+      <w:proofErr w:type="spellEnd"/>
+      <w:r>
+        <w:t xml:space="preserve"> </w:t>
+      </w:r>
+      <w:proofErr w:type="spellStart"/>
+      <w:r>
+        <w:t>of</w:t>
+      </w:r>
+      <w:proofErr w:type="spellEnd"/>
+      <w:r>
+        <w:t xml:space="preserve"> "Bad </w:t>
+      </w:r>
+      <w:proofErr w:type="spellStart"/>
+      <w:r>
+        <w:t>allocation</w:t>
+      </w:r>
+      <w:proofErr w:type="spellEnd"/>
+      <w:r>
+        <w:t>"</w:t>
+      </w:r>
+    </w:p>
+    <w:p>
+      <w:pPr>
+        <w:pStyle w:val="Listenabsatz"/>
+        <w:numPr>
+          <w:ilvl w:val="1"/>
+          <w:numId w:val="37"/>
+        </w:numPr>
+      </w:pPr>
+      <w:r>
+        <w:t xml:space="preserve">Need </w:t>
+      </w:r>
+      <w:proofErr w:type="spellStart"/>
+      <w:r>
+        <w:t>to</w:t>
+      </w:r>
+      <w:proofErr w:type="spellEnd"/>
+      <w:r>
+        <w:t xml:space="preserve"> </w:t>
+      </w:r>
+      <w:proofErr w:type="spellStart"/>
+      <w:r>
+        <w:t>revisit</w:t>
+      </w:r>
+      <w:proofErr w:type="spellEnd"/>
+      <w:r>
+        <w:t xml:space="preserve"> </w:t>
+      </w:r>
+      <w:proofErr w:type="spellStart"/>
+      <w:r>
+        <w:t>as</w:t>
+      </w:r>
+      <w:proofErr w:type="spellEnd"/>
+      <w:r>
+        <w:t xml:space="preserve"> </w:t>
+      </w:r>
+      <w:proofErr w:type="spellStart"/>
+      <w:r>
+        <w:t>it</w:t>
+      </w:r>
+      <w:proofErr w:type="spellEnd"/>
+      <w:r>
+        <w:t xml:space="preserve"> just was a </w:t>
+      </w:r>
+      <w:proofErr w:type="spellStart"/>
+      <w:r>
+        <w:t>huge</w:t>
+      </w:r>
+      <w:proofErr w:type="spellEnd"/>
+      <w:r>
+        <w:t xml:space="preserve"> </w:t>
+      </w:r>
+      <w:proofErr w:type="spellStart"/>
+      <w:r>
+        <w:t>workaround</w:t>
+      </w:r>
+      <w:proofErr w:type="spellEnd"/>
+    </w:p>
+    <w:p>
       <w:r>
         <w:br w:type="page"/>
       </w:r>
@@ -6876,12 +7885,12 @@
       <w:pPr>
         <w:pStyle w:val="berschrift1"/>
       </w:pPr>
-      <w:bookmarkStart w:id="13" w:name="_Toc202961853"/>
+      <w:bookmarkStart w:id="14" w:name="_Toc203132825"/>
       <w:r>
         <w:lastRenderedPageBreak/>
         <w:t>Programmstruktur</w:t>
       </w:r>
-      <w:bookmarkEnd w:id="13"/>
+      <w:bookmarkEnd w:id="14"/>
     </w:p>
     <w:p>
       <w:proofErr w:type="spellStart"/>
@@ -7031,11 +8040,11 @@
       <w:pPr>
         <w:pStyle w:val="berschrift2"/>
       </w:pPr>
-      <w:bookmarkStart w:id="14" w:name="_Toc202961854"/>
+      <w:bookmarkStart w:id="15" w:name="_Toc203132826"/>
       <w:r>
         <w:t>Errors</w:t>
       </w:r>
-      <w:bookmarkEnd w:id="14"/>
+      <w:bookmarkEnd w:id="15"/>
     </w:p>
     <w:p>
       <w:r>
@@ -7057,11 +8066,11 @@
       <w:pPr>
         <w:pStyle w:val="berschrift2"/>
       </w:pPr>
-      <w:bookmarkStart w:id="15" w:name="_Toc202961855"/>
+      <w:bookmarkStart w:id="16" w:name="_Toc203132827"/>
       <w:r>
         <w:t>Updates</w:t>
       </w:r>
-      <w:bookmarkEnd w:id="15"/>
+      <w:bookmarkEnd w:id="16"/>
     </w:p>
     <w:p>
       <w:r>
@@ -7103,12 +8112,12 @@
       <w:pPr>
         <w:pStyle w:val="berschrift1"/>
       </w:pPr>
-      <w:bookmarkStart w:id="16" w:name="_Toc202961856"/>
+      <w:bookmarkStart w:id="17" w:name="_Toc203132828"/>
       <w:r>
         <w:lastRenderedPageBreak/>
         <w:t>Verwendung</w:t>
       </w:r>
-      <w:bookmarkEnd w:id="16"/>
+      <w:bookmarkEnd w:id="17"/>
     </w:p>
     <w:p>
       <w:r>
@@ -7135,11 +8144,11 @@
       <w:pPr>
         <w:pStyle w:val="berschrift2"/>
       </w:pPr>
-      <w:bookmarkStart w:id="17" w:name="_Toc202961857"/>
+      <w:bookmarkStart w:id="18" w:name="_Toc203132829"/>
       <w:r>
         <w:t>Projekterstellung</w:t>
       </w:r>
-      <w:bookmarkEnd w:id="17"/>
+      <w:bookmarkEnd w:id="18"/>
     </w:p>
     <w:p>
       <w:r>
@@ -7891,10 +8900,10 @@
           <w:noProof/>
         </w:rPr>
         <w:drawing>
-          <wp:inline distT="0" distB="0" distL="0" distR="0" wp14:anchorId="7F577EC1" wp14:editId="6DDFE8F0">
-            <wp:extent cx="5760720" cy="1394460"/>
-            <wp:effectExtent l="0" t="0" r="0" b="0"/>
-            <wp:docPr id="2056695394" name="Grafik 1" descr="Ein Bild, das Text, Schrift, Screenshot enthält.&#10;&#10;KI-generierte Inhalte können fehlerhaft sein."/>
+          <wp:inline distT="0" distB="0" distL="0" distR="0" wp14:anchorId="71829927" wp14:editId="639577BA">
+            <wp:extent cx="5760720" cy="1363980"/>
+            <wp:effectExtent l="0" t="0" r="0" b="7620"/>
+            <wp:docPr id="1250657610" name="Grafik 1" descr="Ein Bild, das Text, Schrift, Screenshot enthält.&#10;&#10;KI-generierte Inhalte können fehlerhaft sein."/>
             <wp:cNvGraphicFramePr>
               <a:graphicFrameLocks xmlns:a="http://schemas.openxmlformats.org/drawingml/2006/main" noChangeAspect="1"/>
             </wp:cNvGraphicFramePr>
@@ -7902,7 +8911,7 @@
               <a:graphicData uri="http://schemas.openxmlformats.org/drawingml/2006/picture">
                 <pic:pic xmlns:pic="http://schemas.openxmlformats.org/drawingml/2006/picture">
                   <pic:nvPicPr>
-                    <pic:cNvPr id="2056695394" name="Grafik 1" descr="Ein Bild, das Text, Schrift, Screenshot enthält.&#10;&#10;KI-generierte Inhalte können fehlerhaft sein."/>
+                    <pic:cNvPr id="1250657610" name="Grafik 1" descr="Ein Bild, das Text, Schrift, Screenshot enthält.&#10;&#10;KI-generierte Inhalte können fehlerhaft sein."/>
                     <pic:cNvPicPr/>
                   </pic:nvPicPr>
                   <pic:blipFill>
@@ -7914,7 +8923,7 @@
                   <pic:spPr>
                     <a:xfrm>
                       <a:off x="0" y="0"/>
-                      <a:ext cx="5760720" cy="1394460"/>
+                      <a:ext cx="5760720" cy="1363980"/>
                     </a:xfrm>
                     <a:prstGeom prst="rect">
                       <a:avLst/>
@@ -7931,11 +8940,11 @@
       <w:pPr>
         <w:pStyle w:val="berschrift2"/>
       </w:pPr>
-      <w:bookmarkStart w:id="18" w:name="_Toc202961858"/>
+      <w:bookmarkStart w:id="19" w:name="_Toc203132830"/>
       <w:r>
         <w:t>Dateien in Projekt laden / speichern / entfernen</w:t>
       </w:r>
-      <w:bookmarkEnd w:id="18"/>
+      <w:bookmarkEnd w:id="19"/>
     </w:p>
     <w:p>
       <w:r>
@@ -7987,6 +8996,19 @@
     <w:p>
       <w:r>
         <w:t>Mit Der Schaltfläche „Datei speichern“ (4) wird die geöffnete Datei gespeichert und überschrieben.</w:t>
+      </w:r>
+    </w:p>
+    <w:p>
+      <w:r>
+        <w:t xml:space="preserve">Über „Daten </w:t>
+      </w:r>
+      <w:proofErr w:type="spellStart"/>
+      <w:r>
+        <w:t>Mergen</w:t>
+      </w:r>
+      <w:proofErr w:type="spellEnd"/>
+      <w:r>
+        <w:t>“ (5) können alle Daten nach Einstellungen importiert werden.</w:t>
       </w:r>
     </w:p>
     <w:p>
@@ -7997,13 +9019,210 @@
         <mc:AlternateContent>
           <mc:Choice Requires="wps">
             <w:drawing>
-              <wp:anchor distT="0" distB="0" distL="114300" distR="114300" simplePos="0" relativeHeight="251683840" behindDoc="0" locked="0" layoutInCell="1" allowOverlap="1" wp14:anchorId="5005EA84" wp14:editId="7C1E561D">
+              <wp:anchor distT="45720" distB="45720" distL="114300" distR="114300" simplePos="0" relativeHeight="251732992" behindDoc="0" locked="0" layoutInCell="1" allowOverlap="1" wp14:anchorId="371567AD" wp14:editId="6270A45E">
                 <wp:simplePos x="0" y="0"/>
                 <wp:positionH relativeFrom="column">
-                  <wp:posOffset>889000</wp:posOffset>
+                  <wp:posOffset>2119630</wp:posOffset>
                 </wp:positionH>
                 <wp:positionV relativeFrom="paragraph">
-                  <wp:posOffset>994080</wp:posOffset>
+                  <wp:posOffset>644525</wp:posOffset>
+                </wp:positionV>
+                <wp:extent cx="247650" cy="285750"/>
+                <wp:effectExtent l="0" t="0" r="0" b="0"/>
+                <wp:wrapNone/>
+                <wp:docPr id="1575206467" name="Textfeld 2"/>
+                <wp:cNvGraphicFramePr>
+                  <a:graphicFrameLocks xmlns:a="http://schemas.openxmlformats.org/drawingml/2006/main"/>
+                </wp:cNvGraphicFramePr>
+                <a:graphic xmlns:a="http://schemas.openxmlformats.org/drawingml/2006/main">
+                  <a:graphicData uri="http://schemas.microsoft.com/office/word/2010/wordprocessingShape">
+                    <wps:wsp>
+                      <wps:cNvSpPr txBox="1">
+                        <a:spLocks noChangeArrowheads="1"/>
+                      </wps:cNvSpPr>
+                      <wps:spPr bwMode="auto">
+                        <a:xfrm>
+                          <a:off x="0" y="0"/>
+                          <a:ext cx="247650" cy="285750"/>
+                        </a:xfrm>
+                        <a:prstGeom prst="rect">
+                          <a:avLst/>
+                        </a:prstGeom>
+                        <a:noFill/>
+                        <a:ln w="9525">
+                          <a:noFill/>
+                          <a:miter lim="800000"/>
+                          <a:headEnd/>
+                          <a:tailEnd/>
+                        </a:ln>
+                      </wps:spPr>
+                      <wps:txbx>
+                        <w:txbxContent>
+                          <w:p>
+                            <w:pPr>
+                              <w:rPr>
+                                <w:b/>
+                                <w:bCs/>
+                                <w:color w:val="EE0000"/>
+                                <w:sz w:val="24"/>
+                                <w:szCs w:val="24"/>
+                              </w:rPr>
+                            </w:pPr>
+                            <w:r>
+                              <w:rPr>
+                                <w:b/>
+                                <w:bCs/>
+                                <w:color w:val="EE0000"/>
+                                <w:sz w:val="24"/>
+                                <w:szCs w:val="24"/>
+                              </w:rPr>
+                              <w:t>5</w:t>
+                            </w:r>
+                          </w:p>
+                        </w:txbxContent>
+                      </wps:txbx>
+                      <wps:bodyPr rot="0" vert="horz" wrap="square" lIns="91440" tIns="45720" rIns="91440" bIns="45720" anchor="t" anchorCtr="0">
+                        <a:noAutofit/>
+                      </wps:bodyPr>
+                    </wps:wsp>
+                  </a:graphicData>
+                </a:graphic>
+                <wp14:sizeRelH relativeFrom="margin">
+                  <wp14:pctWidth>0</wp14:pctWidth>
+                </wp14:sizeRelH>
+                <wp14:sizeRelV relativeFrom="margin">
+                  <wp14:pctHeight>0</wp14:pctHeight>
+                </wp14:sizeRelV>
+              </wp:anchor>
+            </w:drawing>
+          </mc:Choice>
+          <mc:Fallback>
+            <w:pict>
+              <v:shape w14:anchorId="371567AD" id="_x0000_s1034" type="#_x0000_t202" style="position:absolute;margin-left:166.9pt;margin-top:50.75pt;width:19.5pt;height:22.5pt;z-index:251732992;visibility:visible;mso-wrap-style:square;mso-width-percent:0;mso-height-percent:0;mso-wrap-distance-left:9pt;mso-wrap-distance-top:3.6pt;mso-wrap-distance-right:9pt;mso-wrap-distance-bottom:3.6pt;mso-position-horizontal:absolute;mso-position-horizontal-relative:text;mso-position-vertical:absolute;mso-position-vertical-relative:text;mso-width-percent:0;mso-height-percent:0;mso-width-relative:margin;mso-height-relative:margin;v-text-anchor:top" o:gfxdata="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" filled="f" stroked="f">
+                <v:textbox>
+                  <w:txbxContent>
+                    <w:p>
+                      <w:pPr>
+                        <w:rPr>
+                          <w:b/>
+                          <w:bCs/>
+                          <w:color w:val="EE0000"/>
+                          <w:sz w:val="24"/>
+                          <w:szCs w:val="24"/>
+                        </w:rPr>
+                      </w:pPr>
+                      <w:r>
+                        <w:rPr>
+                          <w:b/>
+                          <w:bCs/>
+                          <w:color w:val="EE0000"/>
+                          <w:sz w:val="24"/>
+                          <w:szCs w:val="24"/>
+                        </w:rPr>
+                        <w:t>5</w:t>
+                      </w:r>
+                    </w:p>
+                  </w:txbxContent>
+                </v:textbox>
+              </v:shape>
+            </w:pict>
+          </mc:Fallback>
+        </mc:AlternateContent>
+      </w:r>
+      <w:r>
+        <w:rPr>
+          <w:noProof/>
+        </w:rPr>
+        <mc:AlternateContent>
+          <mc:Choice Requires="wps">
+            <w:drawing>
+              <wp:anchor distT="0" distB="0" distL="114300" distR="114300" simplePos="0" relativeHeight="251730944" behindDoc="0" locked="0" layoutInCell="1" allowOverlap="1" wp14:anchorId="04A8BDEF" wp14:editId="670CA865">
+                <wp:simplePos x="0" y="0"/>
+                <wp:positionH relativeFrom="column">
+                  <wp:posOffset>1776730</wp:posOffset>
+                </wp:positionH>
+                <wp:positionV relativeFrom="paragraph">
+                  <wp:posOffset>911226</wp:posOffset>
+                </wp:positionV>
+                <wp:extent cx="1085850" cy="285750"/>
+                <wp:effectExtent l="19050" t="19050" r="19050" b="19050"/>
+                <wp:wrapNone/>
+                <wp:docPr id="177385875" name="Rechteck 6"/>
+                <wp:cNvGraphicFramePr/>
+                <a:graphic xmlns:a="http://schemas.openxmlformats.org/drawingml/2006/main">
+                  <a:graphicData uri="http://schemas.microsoft.com/office/word/2010/wordprocessingShape">
+                    <wps:wsp>
+                      <wps:cNvSpPr/>
+                      <wps:spPr>
+                        <a:xfrm>
+                          <a:off x="0" y="0"/>
+                          <a:ext cx="1085850" cy="285750"/>
+                        </a:xfrm>
+                        <a:prstGeom prst="rect">
+                          <a:avLst/>
+                        </a:prstGeom>
+                        <a:noFill/>
+                        <a:ln w="38100">
+                          <a:solidFill>
+                            <a:srgbClr val="EE0000"/>
+                          </a:solidFill>
+                        </a:ln>
+                      </wps:spPr>
+                      <wps:style>
+                        <a:lnRef idx="2">
+                          <a:schemeClr val="accent1">
+                            <a:shade val="15000"/>
+                          </a:schemeClr>
+                        </a:lnRef>
+                        <a:fillRef idx="1">
+                          <a:schemeClr val="accent1"/>
+                        </a:fillRef>
+                        <a:effectRef idx="0">
+                          <a:schemeClr val="accent1"/>
+                        </a:effectRef>
+                        <a:fontRef idx="minor">
+                          <a:schemeClr val="lt1"/>
+                        </a:fontRef>
+                      </wps:style>
+                      <wps:bodyPr rot="0" spcFirstLastPara="0" vertOverflow="overflow" horzOverflow="overflow" vert="horz" wrap="square" lIns="91440" tIns="45720" rIns="91440" bIns="45720" numCol="1" spcCol="0" rtlCol="0" fromWordArt="0" anchor="ctr" anchorCtr="0" forceAA="0" compatLnSpc="1">
+                        <a:prstTxWarp prst="textNoShape">
+                          <a:avLst/>
+                        </a:prstTxWarp>
+                        <a:noAutofit/>
+                      </wps:bodyPr>
+                    </wps:wsp>
+                  </a:graphicData>
+                </a:graphic>
+                <wp14:sizeRelH relativeFrom="margin">
+                  <wp14:pctWidth>0</wp14:pctWidth>
+                </wp14:sizeRelH>
+                <wp14:sizeRelV relativeFrom="margin">
+                  <wp14:pctHeight>0</wp14:pctHeight>
+                </wp14:sizeRelV>
+              </wp:anchor>
+            </w:drawing>
+          </mc:Choice>
+          <mc:Fallback>
+            <w:pict>
+              <v:rect w14:anchorId="0EDEC585" id="Rechteck 6" o:spid="_x0000_s1026" style="position:absolute;margin-left:139.9pt;margin-top:71.75pt;width:85.5pt;height:22.5pt;z-index:251730944;visibility:visible;mso-wrap-style:square;mso-width-percent:0;mso-height-percent:0;mso-wrap-distance-left:9pt;mso-wrap-distance-top:0;mso-wrap-distance-right:9pt;mso-wrap-distance-bottom:0;mso-position-horizontal:absolute;mso-position-horizontal-relative:text;mso-position-vertical:absolute;mso-position-vertical-relative:text;mso-width-percent:0;mso-height-percent:0;mso-width-relative:margin;mso-height-relative:margin;v-text-anchor:middle" o:gfxdata="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" filled="f" strokecolor="#e00" strokeweight="3pt"/>
+            </w:pict>
+          </mc:Fallback>
+        </mc:AlternateContent>
+      </w:r>
+      <w:r>
+        <w:rPr>
+          <w:noProof/>
+        </w:rPr>
+        <mc:AlternateContent>
+          <mc:Choice Requires="wps">
+            <w:drawing>
+              <wp:anchor distT="0" distB="0" distL="114300" distR="114300" simplePos="0" relativeHeight="251683840" behindDoc="0" locked="0" layoutInCell="1" allowOverlap="1" wp14:anchorId="5005EA84" wp14:editId="2A24575E">
+                <wp:simplePos x="0" y="0"/>
+                <wp:positionH relativeFrom="column">
+                  <wp:posOffset>898525</wp:posOffset>
+                </wp:positionH>
+                <wp:positionV relativeFrom="paragraph">
+                  <wp:posOffset>869950</wp:posOffset>
                 </wp:positionV>
                 <wp:extent cx="381000" cy="409575"/>
                 <wp:effectExtent l="19050" t="19050" r="19050" b="28575"/>
@@ -8065,7 +9284,7 @@
           </mc:Choice>
           <mc:Fallback>
             <w:pict>
-              <v:rect w14:anchorId="3D5220C9" id="Rechteck 6" o:spid="_x0000_s1026" style="position:absolute;margin-left:70pt;margin-top:78.25pt;width:30pt;height:32.25pt;z-index:251683840;visibility:visible;mso-wrap-style:square;mso-width-percent:0;mso-height-percent:0;mso-wrap-distance-left:9pt;mso-wrap-distance-top:0;mso-wrap-distance-right:9pt;mso-wrap-distance-bottom:0;mso-position-horizontal:absolute;mso-position-horizontal-relative:text;mso-position-vertical:absolute;mso-position-vertical-relative:text;mso-width-percent:0;mso-height-percent:0;mso-width-relative:margin;mso-height-relative:margin;v-text-anchor:middle" o:gfxdata="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" filled="f" strokecolor="#e00" strokeweight="3pt"/>
+              <v:rect w14:anchorId="6CB685EF" id="Rechteck 6" o:spid="_x0000_s1026" style="position:absolute;margin-left:70.75pt;margin-top:68.5pt;width:30pt;height:32.25pt;z-index:251683840;visibility:visible;mso-wrap-style:square;mso-width-percent:0;mso-height-percent:0;mso-wrap-distance-left:9pt;mso-wrap-distance-top:0;mso-wrap-distance-right:9pt;mso-wrap-distance-bottom:0;mso-position-horizontal:absolute;mso-position-horizontal-relative:text;mso-position-vertical:absolute;mso-position-vertical-relative:text;mso-width-percent:0;mso-height-percent:0;mso-width-relative:margin;mso-height-relative:margin;v-text-anchor:middle" o:gfxdata="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" filled="f" strokecolor="#e00" strokeweight="3pt"/>
             </w:pict>
           </mc:Fallback>
         </mc:AlternateContent>
@@ -8077,13 +9296,13 @@
         <mc:AlternateContent>
           <mc:Choice Requires="wps">
             <w:drawing>
-              <wp:anchor distT="0" distB="0" distL="114300" distR="114300" simplePos="0" relativeHeight="251686912" behindDoc="0" locked="0" layoutInCell="1" allowOverlap="1" wp14:anchorId="642E0004" wp14:editId="054BD434">
+              <wp:anchor distT="0" distB="0" distL="114300" distR="114300" simplePos="0" relativeHeight="251686912" behindDoc="0" locked="0" layoutInCell="1" allowOverlap="1" wp14:anchorId="642E0004" wp14:editId="4C2B09D0">
                 <wp:simplePos x="0" y="0"/>
                 <wp:positionH relativeFrom="column">
-                  <wp:posOffset>1322705</wp:posOffset>
+                  <wp:posOffset>1332230</wp:posOffset>
                 </wp:positionH>
                 <wp:positionV relativeFrom="paragraph">
-                  <wp:posOffset>1004884</wp:posOffset>
+                  <wp:posOffset>880745</wp:posOffset>
                 </wp:positionV>
                 <wp:extent cx="381000" cy="409575"/>
                 <wp:effectExtent l="19050" t="19050" r="19050" b="28575"/>
@@ -8145,7 +9364,7 @@
           </mc:Choice>
           <mc:Fallback>
             <w:pict>
-              <v:rect w14:anchorId="40072768" id="Rechteck 6" o:spid="_x0000_s1026" style="position:absolute;margin-left:104.15pt;margin-top:79.1pt;width:30pt;height:32.25pt;z-index:251686912;visibility:visible;mso-wrap-style:square;mso-width-percent:0;mso-height-percent:0;mso-wrap-distance-left:9pt;mso-wrap-distance-top:0;mso-wrap-distance-right:9pt;mso-wrap-distance-bottom:0;mso-position-horizontal:absolute;mso-position-horizontal-relative:text;mso-position-vertical:absolute;mso-position-vertical-relative:text;mso-width-percent:0;mso-height-percent:0;mso-width-relative:margin;mso-height-relative:margin;v-text-anchor:middle" o:gfxdata="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" filled="f" strokecolor="#e00" strokeweight="3pt"/>
+              <v:rect w14:anchorId="07C24A9C" id="Rechteck 6" o:spid="_x0000_s1026" style="position:absolute;margin-left:104.9pt;margin-top:69.35pt;width:30pt;height:32.25pt;z-index:251686912;visibility:visible;mso-wrap-style:square;mso-width-percent:0;mso-height-percent:0;mso-wrap-distance-left:9pt;mso-wrap-distance-top:0;mso-wrap-distance-right:9pt;mso-wrap-distance-bottom:0;mso-position-horizontal:absolute;mso-position-horizontal-relative:text;mso-position-vertical:absolute;mso-position-vertical-relative:text;mso-width-percent:0;mso-height-percent:0;mso-width-relative:margin;mso-height-relative:margin;v-text-anchor:middle" o:gfxdata="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" filled="f" strokecolor="#e00" strokeweight="3pt"/>
             </w:pict>
           </mc:Fallback>
         </mc:AlternateContent>
@@ -8157,13 +9376,13 @@
         <mc:AlternateContent>
           <mc:Choice Requires="wps">
             <w:drawing>
-              <wp:anchor distT="45720" distB="45720" distL="114300" distR="114300" simplePos="0" relativeHeight="251687936" behindDoc="0" locked="0" layoutInCell="1" allowOverlap="1" wp14:anchorId="10DC5FDD" wp14:editId="491884FD">
+              <wp:anchor distT="45720" distB="45720" distL="114300" distR="114300" simplePos="0" relativeHeight="251687936" behindDoc="0" locked="0" layoutInCell="1" allowOverlap="1" wp14:anchorId="10DC5FDD" wp14:editId="325A458D">
                 <wp:simplePos x="0" y="0"/>
                 <wp:positionH relativeFrom="column">
-                  <wp:posOffset>1384300</wp:posOffset>
+                  <wp:posOffset>1393825</wp:posOffset>
                 </wp:positionH>
                 <wp:positionV relativeFrom="paragraph">
-                  <wp:posOffset>763270</wp:posOffset>
+                  <wp:posOffset>639445</wp:posOffset>
                 </wp:positionV>
                 <wp:extent cx="247650" cy="285750"/>
                 <wp:effectExtent l="0" t="0" r="0" b="0"/>
@@ -8236,7 +9455,7 @@
           </mc:Choice>
           <mc:Fallback>
             <w:pict>
-              <v:shape w14:anchorId="10DC5FDD" id="_x0000_s1034" type="#_x0000_t202" style="position:absolute;margin-left:109pt;margin-top:60.1pt;width:19.5pt;height:22.5pt;z-index:251687936;visibility:visible;mso-wrap-style:square;mso-width-percent:0;mso-height-percent:0;mso-wrap-distance-left:9pt;mso-wrap-distance-top:3.6pt;mso-wrap-distance-right:9pt;mso-wrap-distance-bottom:3.6pt;mso-position-horizontal:absolute;mso-position-horizontal-relative:text;mso-position-vertical:absolute;mso-position-vertical-relative:text;mso-width-percent:0;mso-height-percent:0;mso-width-relative:margin;mso-height-relative:margin;v-text-anchor:top" o:gfxdata="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" filled="f" stroked="f">
+              <v:shape w14:anchorId="10DC5FDD" id="_x0000_s1035" type="#_x0000_t202" style="position:absolute;margin-left:109.75pt;margin-top:50.35pt;width:19.5pt;height:22.5pt;z-index:251687936;visibility:visible;mso-wrap-style:square;mso-width-percent:0;mso-height-percent:0;mso-wrap-distance-left:9pt;mso-wrap-distance-top:3.6pt;mso-wrap-distance-right:9pt;mso-wrap-distance-bottom:3.6pt;mso-position-horizontal:absolute;mso-position-horizontal-relative:text;mso-position-vertical:absolute;mso-position-vertical-relative:text;mso-width-percent:0;mso-height-percent:0;mso-width-relative:margin;mso-height-relative:margin;v-text-anchor:top" o:gfxdata="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" filled="f" stroked="f">
                 <v:textbox>
                   <w:txbxContent>
                     <w:p>
@@ -8274,13 +9493,13 @@
         <mc:AlternateContent>
           <mc:Choice Requires="wps">
             <w:drawing>
-              <wp:anchor distT="45720" distB="45720" distL="114300" distR="114300" simplePos="0" relativeHeight="251684864" behindDoc="0" locked="0" layoutInCell="1" allowOverlap="1" wp14:anchorId="19F2EAA6" wp14:editId="32DA8C79">
+              <wp:anchor distT="45720" distB="45720" distL="114300" distR="114300" simplePos="0" relativeHeight="251684864" behindDoc="0" locked="0" layoutInCell="1" allowOverlap="1" wp14:anchorId="19F2EAA6" wp14:editId="29FB8CEE">
                 <wp:simplePos x="0" y="0"/>
                 <wp:positionH relativeFrom="column">
-                  <wp:posOffset>939800</wp:posOffset>
+                  <wp:posOffset>949325</wp:posOffset>
                 </wp:positionH>
                 <wp:positionV relativeFrom="paragraph">
-                  <wp:posOffset>769620</wp:posOffset>
+                  <wp:posOffset>645795</wp:posOffset>
                 </wp:positionV>
                 <wp:extent cx="247650" cy="285750"/>
                 <wp:effectExtent l="0" t="0" r="0" b="0"/>
@@ -8353,7 +9572,7 @@
           </mc:Choice>
           <mc:Fallback>
             <w:pict>
-              <v:shape w14:anchorId="19F2EAA6" id="_x0000_s1035" type="#_x0000_t202" style="position:absolute;margin-left:74pt;margin-top:60.6pt;width:19.5pt;height:22.5pt;z-index:251684864;visibility:visible;mso-wrap-style:square;mso-width-percent:0;mso-height-percent:0;mso-wrap-distance-left:9pt;mso-wrap-distance-top:3.6pt;mso-wrap-distance-right:9pt;mso-wrap-distance-bottom:3.6pt;mso-position-horizontal:absolute;mso-position-horizontal-relative:text;mso-position-vertical:absolute;mso-position-vertical-relative:text;mso-width-percent:0;mso-height-percent:0;mso-width-relative:margin;mso-height-relative:margin;v-text-anchor:top" o:gfxdata="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" filled="f" stroked="f">
+              <v:shape w14:anchorId="19F2EAA6" id="_x0000_s1036" type="#_x0000_t202" style="position:absolute;margin-left:74.75pt;margin-top:50.85pt;width:19.5pt;height:22.5pt;z-index:251684864;visibility:visible;mso-wrap-style:square;mso-width-percent:0;mso-height-percent:0;mso-wrap-distance-left:9pt;mso-wrap-distance-top:3.6pt;mso-wrap-distance-right:9pt;mso-wrap-distance-bottom:3.6pt;mso-position-horizontal:absolute;mso-position-horizontal-relative:text;mso-position-vertical:absolute;mso-position-vertical-relative:text;mso-width-percent:0;mso-height-percent:0;mso-width-relative:margin;mso-height-relative:margin;v-text-anchor:top" o:gfxdata="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" filled="f" stroked="f">
                 <v:textbox>
                   <w:txbxContent>
                     <w:p>
@@ -8391,13 +9610,13 @@
         <mc:AlternateContent>
           <mc:Choice Requires="wps">
             <w:drawing>
-              <wp:anchor distT="45720" distB="45720" distL="114300" distR="114300" simplePos="0" relativeHeight="251681792" behindDoc="0" locked="0" layoutInCell="1" allowOverlap="1" wp14:anchorId="18DA3BA9" wp14:editId="64D5E0CF">
+              <wp:anchor distT="45720" distB="45720" distL="114300" distR="114300" simplePos="0" relativeHeight="251681792" behindDoc="0" locked="0" layoutInCell="1" allowOverlap="1" wp14:anchorId="18DA3BA9" wp14:editId="26A1D881">
                 <wp:simplePos x="0" y="0"/>
                 <wp:positionH relativeFrom="column">
-                  <wp:posOffset>501650</wp:posOffset>
+                  <wp:posOffset>511175</wp:posOffset>
                 </wp:positionH>
                 <wp:positionV relativeFrom="paragraph">
-                  <wp:posOffset>744220</wp:posOffset>
+                  <wp:posOffset>620395</wp:posOffset>
                 </wp:positionV>
                 <wp:extent cx="247650" cy="285750"/>
                 <wp:effectExtent l="0" t="0" r="0" b="0"/>
@@ -8470,7 +9689,7 @@
           </mc:Choice>
           <mc:Fallback>
             <w:pict>
-              <v:shape w14:anchorId="18DA3BA9" id="_x0000_s1036" type="#_x0000_t202" style="position:absolute;margin-left:39.5pt;margin-top:58.6pt;width:19.5pt;height:22.5pt;z-index:251681792;visibility:visible;mso-wrap-style:square;mso-width-percent:0;mso-height-percent:0;mso-wrap-distance-left:9pt;mso-wrap-distance-top:3.6pt;mso-wrap-distance-right:9pt;mso-wrap-distance-bottom:3.6pt;mso-position-horizontal:absolute;mso-position-horizontal-relative:text;mso-position-vertical:absolute;mso-position-vertical-relative:text;mso-width-percent:0;mso-height-percent:0;mso-width-relative:margin;mso-height-relative:margin;v-text-anchor:top" o:gfxdata="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" filled="f" stroked="f">
+              <v:shape w14:anchorId="18DA3BA9" id="_x0000_s1037" type="#_x0000_t202" style="position:absolute;margin-left:40.25pt;margin-top:48.85pt;width:19.5pt;height:22.5pt;z-index:251681792;visibility:visible;mso-wrap-style:square;mso-width-percent:0;mso-height-percent:0;mso-wrap-distance-left:9pt;mso-wrap-distance-top:3.6pt;mso-wrap-distance-right:9pt;mso-wrap-distance-bottom:3.6pt;mso-position-horizontal:absolute;mso-position-horizontal-relative:text;mso-position-vertical:absolute;mso-position-vertical-relative:text;mso-width-percent:0;mso-height-percent:0;mso-width-relative:margin;mso-height-relative:margin;v-text-anchor:top" o:gfxdata="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" filled="f" stroked="f">
                 <v:textbox>
                   <w:txbxContent>
                     <w:p>
@@ -8508,13 +9727,13 @@
         <mc:AlternateContent>
           <mc:Choice Requires="wps">
             <w:drawing>
-              <wp:anchor distT="0" distB="0" distL="114300" distR="114300" simplePos="0" relativeHeight="251680768" behindDoc="0" locked="0" layoutInCell="1" allowOverlap="1" wp14:anchorId="3ED79FF9" wp14:editId="77B1389D">
+              <wp:anchor distT="0" distB="0" distL="114300" distR="114300" simplePos="0" relativeHeight="251680768" behindDoc="0" locked="0" layoutInCell="1" allowOverlap="1" wp14:anchorId="3ED79FF9" wp14:editId="5F5A4F52">
                 <wp:simplePos x="0" y="0"/>
                 <wp:positionH relativeFrom="column">
-                  <wp:posOffset>457200</wp:posOffset>
+                  <wp:posOffset>466725</wp:posOffset>
                 </wp:positionH>
                 <wp:positionV relativeFrom="paragraph">
-                  <wp:posOffset>1002665</wp:posOffset>
+                  <wp:posOffset>878840</wp:posOffset>
                 </wp:positionV>
                 <wp:extent cx="381000" cy="409575"/>
                 <wp:effectExtent l="19050" t="19050" r="19050" b="28575"/>
@@ -8576,7 +9795,7 @@
           </mc:Choice>
           <mc:Fallback>
             <w:pict>
-              <v:rect w14:anchorId="0270F705" id="Rechteck 6" o:spid="_x0000_s1026" style="position:absolute;margin-left:36pt;margin-top:78.95pt;width:30pt;height:32.25pt;z-index:251680768;visibility:visible;mso-wrap-style:square;mso-width-percent:0;mso-height-percent:0;mso-wrap-distance-left:9pt;mso-wrap-distance-top:0;mso-wrap-distance-right:9pt;mso-wrap-distance-bottom:0;mso-position-horizontal:absolute;mso-position-horizontal-relative:text;mso-position-vertical:absolute;mso-position-vertical-relative:text;mso-width-percent:0;mso-height-percent:0;mso-width-relative:margin;mso-height-relative:margin;v-text-anchor:middle" o:gfxdata="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" filled="f" strokecolor="#e00" strokeweight="3pt"/>
+              <v:rect w14:anchorId="0F456566" id="Rechteck 6" o:spid="_x0000_s1026" style="position:absolute;margin-left:36.75pt;margin-top:69.2pt;width:30pt;height:32.25pt;z-index:251680768;visibility:visible;mso-wrap-style:square;mso-width-percent:0;mso-height-percent:0;mso-wrap-distance-left:9pt;mso-wrap-distance-top:0;mso-wrap-distance-right:9pt;mso-wrap-distance-bottom:0;mso-position-horizontal:absolute;mso-position-horizontal-relative:text;mso-position-vertical:absolute;mso-position-vertical-relative:text;mso-width-percent:0;mso-height-percent:0;mso-width-relative:margin;mso-height-relative:margin;v-text-anchor:middle" o:gfxdata="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" filled="f" strokecolor="#e00" strokeweight="3pt"/>
             </w:pict>
           </mc:Fallback>
         </mc:AlternateContent>
@@ -8588,13 +9807,13 @@
         <mc:AlternateContent>
           <mc:Choice Requires="wps">
             <w:drawing>
-              <wp:anchor distT="45720" distB="45720" distL="114300" distR="114300" simplePos="0" relativeHeight="251678720" behindDoc="0" locked="0" layoutInCell="1" allowOverlap="1" wp14:anchorId="29833EE0" wp14:editId="3C53D8CE">
+              <wp:anchor distT="45720" distB="45720" distL="114300" distR="114300" simplePos="0" relativeHeight="251678720" behindDoc="0" locked="0" layoutInCell="1" allowOverlap="1" wp14:anchorId="29833EE0" wp14:editId="469BBACE">
                 <wp:simplePos x="0" y="0"/>
                 <wp:positionH relativeFrom="column">
-                  <wp:posOffset>90805</wp:posOffset>
+                  <wp:posOffset>100330</wp:posOffset>
                 </wp:positionH>
                 <wp:positionV relativeFrom="paragraph">
-                  <wp:posOffset>752475</wp:posOffset>
+                  <wp:posOffset>628650</wp:posOffset>
                 </wp:positionV>
                 <wp:extent cx="247650" cy="285750"/>
                 <wp:effectExtent l="0" t="0" r="0" b="0"/>
@@ -8667,7 +9886,7 @@
           </mc:Choice>
           <mc:Fallback>
             <w:pict>
-              <v:shape w14:anchorId="29833EE0" id="_x0000_s1037" type="#_x0000_t202" style="position:absolute;margin-left:7.15pt;margin-top:59.25pt;width:19.5pt;height:22.5pt;z-index:251678720;visibility:visible;mso-wrap-style:square;mso-width-percent:0;mso-height-percent:0;mso-wrap-distance-left:9pt;mso-wrap-distance-top:3.6pt;mso-wrap-distance-right:9pt;mso-wrap-distance-bottom:3.6pt;mso-position-horizontal:absolute;mso-position-horizontal-relative:text;mso-position-vertical:absolute;mso-position-vertical-relative:text;mso-width-percent:0;mso-height-percent:0;mso-width-relative:margin;mso-height-relative:margin;v-text-anchor:top" o:gfxdata="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" filled="f" stroked="f">
+              <v:shape w14:anchorId="29833EE0" id="_x0000_s1038" type="#_x0000_t202" style="position:absolute;margin-left:7.9pt;margin-top:49.5pt;width:19.5pt;height:22.5pt;z-index:251678720;visibility:visible;mso-wrap-style:square;mso-width-percent:0;mso-height-percent:0;mso-wrap-distance-left:9pt;mso-wrap-distance-top:3.6pt;mso-wrap-distance-right:9pt;mso-wrap-distance-bottom:3.6pt;mso-position-horizontal:absolute;mso-position-horizontal-relative:text;mso-position-vertical:absolute;mso-position-vertical-relative:text;mso-width-percent:0;mso-height-percent:0;mso-width-relative:margin;mso-height-relative:margin;v-text-anchor:top" o:gfxdata="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" filled="f" stroked="f">
                 <v:textbox>
                   <w:txbxContent>
                     <w:p>
@@ -8705,13 +9924,13 @@
         <mc:AlternateContent>
           <mc:Choice Requires="wps">
             <w:drawing>
-              <wp:anchor distT="0" distB="0" distL="114300" distR="114300" simplePos="0" relativeHeight="251676672" behindDoc="0" locked="0" layoutInCell="1" allowOverlap="1" wp14:anchorId="71CE6535" wp14:editId="575D9617">
+              <wp:anchor distT="0" distB="0" distL="114300" distR="114300" simplePos="0" relativeHeight="251676672" behindDoc="0" locked="0" layoutInCell="1" allowOverlap="1" wp14:anchorId="71CE6535" wp14:editId="31310C34">
                 <wp:simplePos x="0" y="0"/>
                 <wp:positionH relativeFrom="column">
-                  <wp:posOffset>33655</wp:posOffset>
+                  <wp:posOffset>43180</wp:posOffset>
                 </wp:positionH>
                 <wp:positionV relativeFrom="paragraph">
-                  <wp:posOffset>1002665</wp:posOffset>
+                  <wp:posOffset>878840</wp:posOffset>
                 </wp:positionV>
                 <wp:extent cx="381000" cy="409575"/>
                 <wp:effectExtent l="19050" t="19050" r="19050" b="28575"/>
@@ -8773,7 +9992,7 @@
           </mc:Choice>
           <mc:Fallback>
             <w:pict>
-              <v:rect w14:anchorId="45AE8693" id="Rechteck 6" o:spid="_x0000_s1026" style="position:absolute;margin-left:2.65pt;margin-top:78.95pt;width:30pt;height:32.25pt;z-index:251676672;visibility:visible;mso-wrap-style:square;mso-width-percent:0;mso-height-percent:0;mso-wrap-distance-left:9pt;mso-wrap-distance-top:0;mso-wrap-distance-right:9pt;mso-wrap-distance-bottom:0;mso-position-horizontal:absolute;mso-position-horizontal-relative:text;mso-position-vertical:absolute;mso-position-vertical-relative:text;mso-width-percent:0;mso-height-percent:0;mso-width-relative:margin;mso-height-relative:margin;v-text-anchor:middle" o:gfxdata="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" filled="f" strokecolor="#e00" strokeweight="3pt"/>
+              <v:rect w14:anchorId="01614AAE" id="Rechteck 6" o:spid="_x0000_s1026" style="position:absolute;margin-left:3.4pt;margin-top:69.2pt;width:30pt;height:32.25pt;z-index:251676672;visibility:visible;mso-wrap-style:square;mso-width-percent:0;mso-height-percent:0;mso-wrap-distance-left:9pt;mso-wrap-distance-top:0;mso-wrap-distance-right:9pt;mso-wrap-distance-bottom:0;mso-position-horizontal:absolute;mso-position-horizontal-relative:text;mso-position-vertical:absolute;mso-position-vertical-relative:text;mso-width-percent:0;mso-height-percent:0;mso-width-relative:margin;mso-height-relative:margin;v-text-anchor:middle" o:gfxdata="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" filled="f" strokecolor="#e00" strokeweight="3pt"/>
             </w:pict>
           </mc:Fallback>
         </mc:AlternateContent>
@@ -8783,10 +10002,10 @@
           <w:noProof/>
         </w:rPr>
         <w:drawing>
-          <wp:inline distT="0" distB="0" distL="0" distR="0" wp14:anchorId="3B7EE6F5" wp14:editId="54E2D9F7">
-            <wp:extent cx="3905795" cy="1419423"/>
-            <wp:effectExtent l="0" t="0" r="0" b="9525"/>
-            <wp:docPr id="1258109404" name="Grafik 1" descr="Ein Bild, das Text, Screenshot, Schrift enthält.&#10;&#10;KI-generierte Inhalte können fehlerhaft sein."/>
+          <wp:inline distT="0" distB="0" distL="0" distR="0" wp14:anchorId="59F7A15B" wp14:editId="763041D8">
+            <wp:extent cx="3915321" cy="1314633"/>
+            <wp:effectExtent l="0" t="0" r="9525" b="0"/>
+            <wp:docPr id="1317603397" name="Grafik 1" descr="Ein Bild, das Text, Screenshot, Schrift enthält.&#10;&#10;KI-generierte Inhalte können fehlerhaft sein."/>
             <wp:cNvGraphicFramePr>
               <a:graphicFrameLocks xmlns:a="http://schemas.openxmlformats.org/drawingml/2006/main" noChangeAspect="1"/>
             </wp:cNvGraphicFramePr>
@@ -8794,7 +10013,7 @@
               <a:graphicData uri="http://schemas.openxmlformats.org/drawingml/2006/picture">
                 <pic:pic xmlns:pic="http://schemas.openxmlformats.org/drawingml/2006/picture">
                   <pic:nvPicPr>
-                    <pic:cNvPr id="1258109404" name="Grafik 1" descr="Ein Bild, das Text, Screenshot, Schrift enthält.&#10;&#10;KI-generierte Inhalte können fehlerhaft sein."/>
+                    <pic:cNvPr id="1317603397" name="Grafik 1" descr="Ein Bild, das Text, Screenshot, Schrift enthält.&#10;&#10;KI-generierte Inhalte können fehlerhaft sein."/>
                     <pic:cNvPicPr/>
                   </pic:nvPicPr>
                   <pic:blipFill>
@@ -8806,7 +10025,7 @@
                   <pic:spPr>
                     <a:xfrm>
                       <a:off x="0" y="0"/>
-                      <a:ext cx="3905795" cy="1419423"/>
+                      <a:ext cx="3915321" cy="1314633"/>
                     </a:xfrm>
                     <a:prstGeom prst="rect">
                       <a:avLst/>
@@ -8826,12 +10045,12 @@
       <w:r>
         <w:br w:type="page"/>
       </w:r>
-      <w:bookmarkStart w:id="19" w:name="_Toc202961859"/>
+      <w:bookmarkStart w:id="20" w:name="_Toc203132831"/>
       <w:r>
         <w:lastRenderedPageBreak/>
         <w:t>Dateieinstellungen</w:t>
       </w:r>
-      <w:bookmarkEnd w:id="19"/>
+      <w:bookmarkEnd w:id="20"/>
     </w:p>
     <w:p>
       <w:r>
@@ -8850,11 +10069,11 @@
       <w:pPr>
         <w:pStyle w:val="berschrift3"/>
       </w:pPr>
-      <w:bookmarkStart w:id="20" w:name="_Toc202961860"/>
+      <w:bookmarkStart w:id="21" w:name="_Toc203132832"/>
       <w:r>
         <w:t>Werte ausblenden</w:t>
       </w:r>
-      <w:bookmarkEnd w:id="20"/>
+      <w:bookmarkEnd w:id="21"/>
     </w:p>
     <w:p>
       <w:r>
@@ -8912,7 +10131,7 @@
       <w:pPr>
         <w:pStyle w:val="berschrift3"/>
       </w:pPr>
-      <w:bookmarkStart w:id="21" w:name="_Toc202961861"/>
+      <w:bookmarkStart w:id="22" w:name="_Toc203132833"/>
       <w:r>
         <w:t xml:space="preserve">Ordner </w:t>
       </w:r>
@@ -8920,7 +10139,7 @@
       <w:r>
         <w:t>mergen</w:t>
       </w:r>
-      <w:bookmarkEnd w:id="21"/>
+      <w:bookmarkEnd w:id="22"/>
       <w:proofErr w:type="spellEnd"/>
     </w:p>
     <w:p>
@@ -9069,7 +10288,7 @@
           </mc:Choice>
           <mc:Fallback>
             <w:pict>
-              <v:shape w14:anchorId="0B26DA4C" id="_x0000_s1038" type="#_x0000_t202" style="position:absolute;margin-left:29.25pt;margin-top:50.85pt;width:19.5pt;height:22.5pt;z-index:251695104;visibility:visible;mso-wrap-style:square;mso-width-percent:0;mso-height-percent:0;mso-wrap-distance-left:9pt;mso-wrap-distance-top:3.6pt;mso-wrap-distance-right:9pt;mso-wrap-distance-bottom:3.6pt;mso-position-horizontal:absolute;mso-position-horizontal-relative:text;mso-position-vertical:absolute;mso-position-vertical-relative:text;mso-width-percent:0;mso-height-percent:0;mso-width-relative:margin;mso-height-relative:margin;v-text-anchor:top" o:gfxdata="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" filled="f" stroked="f">
+              <v:shape w14:anchorId="0B26DA4C" id="_x0000_s1039" type="#_x0000_t202" style="position:absolute;margin-left:29.25pt;margin-top:50.85pt;width:19.5pt;height:22.5pt;z-index:251695104;visibility:visible;mso-wrap-style:square;mso-width-percent:0;mso-height-percent:0;mso-wrap-distance-left:9pt;mso-wrap-distance-top:3.6pt;mso-wrap-distance-right:9pt;mso-wrap-distance-bottom:3.6pt;mso-position-horizontal:absolute;mso-position-horizontal-relative:text;mso-position-vertical:absolute;mso-position-vertical-relative:text;mso-width-percent:0;mso-height-percent:0;mso-width-relative:margin;mso-height-relative:margin;v-text-anchor:top" o:gfxdata="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" filled="f" stroked="f">
                 <v:textbox>
                   <w:txbxContent>
                     <w:p>
@@ -9266,7 +10485,7 @@
           </mc:Choice>
           <mc:Fallback>
             <w:pict>
-              <v:shape w14:anchorId="10ACA5F3" id="_x0000_s1039" type="#_x0000_t202" style="position:absolute;margin-left:28.9pt;margin-top:17.65pt;width:19.5pt;height:22.5pt;z-index:251692032;visibility:visible;mso-wrap-style:square;mso-width-percent:0;mso-height-percent:0;mso-wrap-distance-left:9pt;mso-wrap-distance-top:3.6pt;mso-wrap-distance-right:9pt;mso-wrap-distance-bottom:3.6pt;mso-position-horizontal:absolute;mso-position-horizontal-relative:text;mso-position-vertical:absolute;mso-position-vertical-relative:text;mso-width-percent:0;mso-height-percent:0;mso-width-relative:margin;mso-height-relative:margin;v-text-anchor:top" o:gfxdata="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" filled="f" stroked="f">
+              <v:shape w14:anchorId="10ACA5F3" id="_x0000_s1040" type="#_x0000_t202" style="position:absolute;margin-left:28.9pt;margin-top:17.65pt;width:19.5pt;height:22.5pt;z-index:251692032;visibility:visible;mso-wrap-style:square;mso-width-percent:0;mso-height-percent:0;mso-wrap-distance-left:9pt;mso-wrap-distance-top:3.6pt;mso-wrap-distance-right:9pt;mso-wrap-distance-bottom:3.6pt;mso-position-horizontal:absolute;mso-position-horizontal-relative:text;mso-position-vertical:absolute;mso-position-vertical-relative:text;mso-width-percent:0;mso-height-percent:0;mso-width-relative:margin;mso-height-relative:margin;v-text-anchor:top" o:gfxdata="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" filled="f" stroked="f">
                 <v:textbox>
                   <w:txbxContent>
                     <w:p>
@@ -9549,7 +10768,7 @@
           </mc:Choice>
           <mc:Fallback>
             <w:pict>
-              <v:shape w14:anchorId="0D504217" id="_x0000_s1040" type="#_x0000_t202" style="position:absolute;margin-left:70.5pt;margin-top:12.7pt;width:19.5pt;height:22.5pt;z-index:251705344;visibility:visible;mso-wrap-style:square;mso-width-percent:0;mso-height-percent:0;mso-wrap-distance-left:9pt;mso-wrap-distance-top:3.6pt;mso-wrap-distance-right:9pt;mso-wrap-distance-bottom:3.6pt;mso-position-horizontal:absolute;mso-position-horizontal-relative:text;mso-position-vertical:absolute;mso-position-vertical-relative:text;mso-width-percent:0;mso-height-percent:0;mso-width-relative:margin;mso-height-relative:margin;v-text-anchor:top" o:gfxdata="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" filled="f" stroked="f">
+              <v:shape w14:anchorId="0D504217" id="_x0000_s1041" type="#_x0000_t202" style="position:absolute;margin-left:70.5pt;margin-top:12.7pt;width:19.5pt;height:22.5pt;z-index:251705344;visibility:visible;mso-wrap-style:square;mso-width-percent:0;mso-height-percent:0;mso-wrap-distance-left:9pt;mso-wrap-distance-top:3.6pt;mso-wrap-distance-right:9pt;mso-wrap-distance-bottom:3.6pt;mso-position-horizontal:absolute;mso-position-horizontal-relative:text;mso-position-vertical:absolute;mso-position-vertical-relative:text;mso-width-percent:0;mso-height-percent:0;mso-width-relative:margin;mso-height-relative:margin;v-text-anchor:top" o:gfxdata="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" filled="f" stroked="f">
                 <v:textbox>
                   <w:txbxContent>
                     <w:p>
@@ -9679,7 +10898,7 @@
           </mc:Choice>
           <mc:Fallback>
             <w:pict>
-              <v:shape w14:anchorId="60442085" id="_x0000_s1041" type="#_x0000_t202" style="position:absolute;margin-left:0;margin-top:140.9pt;width:19.5pt;height:22.5pt;z-index:251711488;visibility:visible;mso-wrap-style:square;mso-width-percent:0;mso-height-percent:0;mso-wrap-distance-left:9pt;mso-wrap-distance-top:3.6pt;mso-wrap-distance-right:9pt;mso-wrap-distance-bottom:3.6pt;mso-position-horizontal:left;mso-position-horizontal-relative:margin;mso-position-vertical:absolute;mso-position-vertical-relative:text;mso-width-percent:0;mso-height-percent:0;mso-width-relative:margin;mso-height-relative:margin;v-text-anchor:top" o:gfxdata="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" filled="f" stroked="f">
+              <v:shape w14:anchorId="60442085" id="_x0000_s1042" type="#_x0000_t202" style="position:absolute;margin-left:0;margin-top:140.9pt;width:19.5pt;height:22.5pt;z-index:251711488;visibility:visible;mso-wrap-style:square;mso-width-percent:0;mso-height-percent:0;mso-wrap-distance-left:9pt;mso-wrap-distance-top:3.6pt;mso-wrap-distance-right:9pt;mso-wrap-distance-bottom:3.6pt;mso-position-horizontal:left;mso-position-horizontal-relative:margin;mso-position-vertical:absolute;mso-position-vertical-relative:text;mso-width-percent:0;mso-height-percent:0;mso-width-relative:margin;mso-height-relative:margin;v-text-anchor:top" o:gfxdata="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" filled="f" stroked="f">
                 <v:textbox>
                   <w:txbxContent>
                     <w:p>
@@ -9797,7 +11016,7 @@
           </mc:Choice>
           <mc:Fallback>
             <w:pict>
-              <v:shape w14:anchorId="431B5869" id="_x0000_s1042" type="#_x0000_t202" style="position:absolute;margin-left:427.15pt;margin-top:.65pt;width:19.5pt;height:22.5pt;z-index:251707392;visibility:visible;mso-wrap-style:square;mso-width-percent:0;mso-height-percent:0;mso-wrap-distance-left:9pt;mso-wrap-distance-top:3.6pt;mso-wrap-distance-right:9pt;mso-wrap-distance-bottom:3.6pt;mso-position-horizontal:absolute;mso-position-horizontal-relative:text;mso-position-vertical:absolute;mso-position-vertical-relative:text;mso-width-percent:0;mso-height-percent:0;mso-width-relative:margin;mso-height-relative:margin;v-text-anchor:top" o:gfxdata="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" filled="f" stroked="f">
+              <v:shape w14:anchorId="431B5869" id="_x0000_s1043" type="#_x0000_t202" style="position:absolute;margin-left:427.15pt;margin-top:.65pt;width:19.5pt;height:22.5pt;z-index:251707392;visibility:visible;mso-wrap-style:square;mso-width-percent:0;mso-height-percent:0;mso-wrap-distance-left:9pt;mso-wrap-distance-top:3.6pt;mso-wrap-distance-right:9pt;mso-wrap-distance-bottom:3.6pt;mso-position-horizontal:absolute;mso-position-horizontal-relative:text;mso-position-vertical:absolute;mso-position-vertical-relative:text;mso-width-percent:0;mso-height-percent:0;mso-width-relative:margin;mso-height-relative:margin;v-text-anchor:top" o:gfxdata="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" filled="f" stroked="f">
                 <v:textbox>
                   <w:txbxContent>
                     <w:p>
@@ -9914,7 +11133,7 @@
           </mc:Choice>
           <mc:Fallback>
             <w:pict>
-              <v:shape w14:anchorId="2EF5B75A" id="_x0000_s1043" type="#_x0000_t202" style="position:absolute;margin-left:340.9pt;margin-top:142.6pt;width:19.5pt;height:22.5pt;z-index:251709440;visibility:visible;mso-wrap-style:square;mso-width-percent:0;mso-height-percent:0;mso-wrap-distance-left:9pt;mso-wrap-distance-top:3.6pt;mso-wrap-distance-right:9pt;mso-wrap-distance-bottom:3.6pt;mso-position-horizontal:absolute;mso-position-horizontal-relative:text;mso-position-vertical:absolute;mso-position-vertical-relative:text;mso-width-percent:0;mso-height-percent:0;mso-width-relative:margin;mso-height-relative:margin;v-text-anchor:top" o:gfxdata="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" filled="f" stroked="f">
+              <v:shape w14:anchorId="2EF5B75A" id="_x0000_s1044" type="#_x0000_t202" style="position:absolute;margin-left:340.9pt;margin-top:142.6pt;width:19.5pt;height:22.5pt;z-index:251709440;visibility:visible;mso-wrap-style:square;mso-width-percent:0;mso-height-percent:0;mso-wrap-distance-left:9pt;mso-wrap-distance-top:3.6pt;mso-wrap-distance-right:9pt;mso-wrap-distance-bottom:3.6pt;mso-position-horizontal:absolute;mso-position-horizontal-relative:text;mso-position-vertical:absolute;mso-position-vertical-relative:text;mso-width-percent:0;mso-height-percent:0;mso-width-relative:margin;mso-height-relative:margin;v-text-anchor:top" o:gfxdata="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" filled="f" stroked="f">
                 <v:textbox>
                   <w:txbxContent>
                     <w:p>
@@ -10318,7 +11537,7 @@
       <w:pPr>
         <w:pStyle w:val="berschrift3"/>
       </w:pPr>
-      <w:bookmarkStart w:id="22" w:name="_Toc202961862"/>
+      <w:bookmarkStart w:id="23" w:name="_Toc203132834"/>
       <w:r>
         <w:t xml:space="preserve">Datei </w:t>
       </w:r>
@@ -10326,7 +11545,7 @@
       <w:r>
         <w:t>mergen</w:t>
       </w:r>
-      <w:bookmarkEnd w:id="22"/>
+      <w:bookmarkEnd w:id="23"/>
       <w:proofErr w:type="spellEnd"/>
     </w:p>
     <w:p>
@@ -10429,7 +11648,7 @@
           </mc:Choice>
           <mc:Fallback>
             <w:pict>
-              <v:shape w14:anchorId="4EE614F6" id="_x0000_s1044" type="#_x0000_t202" style="position:absolute;margin-left:31.9pt;margin-top:85.1pt;width:19.5pt;height:22.5pt;z-index:251717632;visibility:visible;mso-wrap-style:square;mso-width-percent:0;mso-height-percent:0;mso-wrap-distance-left:9pt;mso-wrap-distance-top:3.6pt;mso-wrap-distance-right:9pt;mso-wrap-distance-bottom:3.6pt;mso-position-horizontal:absolute;mso-position-horizontal-relative:text;mso-position-vertical:absolute;mso-position-vertical-relative:text;mso-width-percent:0;mso-height-percent:0;mso-width-relative:margin;mso-height-relative:margin;v-text-anchor:top" o:gfxdata="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" filled="f" stroked="f">
+              <v:shape w14:anchorId="4EE614F6" id="_x0000_s1045" type="#_x0000_t202" style="position:absolute;margin-left:31.9pt;margin-top:85.1pt;width:19.5pt;height:22.5pt;z-index:251717632;visibility:visible;mso-wrap-style:square;mso-width-percent:0;mso-height-percent:0;mso-wrap-distance-left:9pt;mso-wrap-distance-top:3.6pt;mso-wrap-distance-right:9pt;mso-wrap-distance-bottom:3.6pt;mso-position-horizontal:absolute;mso-position-horizontal-relative:text;mso-position-vertical:absolute;mso-position-vertical-relative:text;mso-width-percent:0;mso-height-percent:0;mso-width-relative:margin;mso-height-relative:margin;v-text-anchor:top" o:gfxdata="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" filled="f" stroked="f">
                 <v:textbox>
                   <w:txbxContent>
                     <w:p>
@@ -10954,9 +12173,9 @@
           </mc:Choice>
           <mc:Fallback>
             <w:pict>
-              <v:group w14:anchorId="740A9F27" id="Gruppieren 9" o:spid="_x0000_s1045" style="position:absolute;margin-left:-.35pt;margin-top:22.3pt;width:363pt;height:104.25pt;z-index:251728896" coordsize="46101,13239" o:gfxdata="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">
-                <v:rect id="Rechteck 6" o:spid="_x0000_s1046" style="position:absolute;left:190;top:381;width:8954;height:2286;visibility:visible;mso-wrap-style:square;v-text-anchor:middle" o:gfxdata="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" filled="f" strokecolor="#e00" strokeweight="3pt"/>
-                <v:shape id="_x0000_s1047" type="#_x0000_t202" style="position:absolute;left:8763;width:2476;height:2857;visibility:visible;mso-wrap-style:square;v-text-anchor:top" o:gfxdata="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" filled="f" stroked="f">
+              <v:group w14:anchorId="740A9F27" id="Gruppieren 9" o:spid="_x0000_s1046" style="position:absolute;margin-left:-.35pt;margin-top:22.3pt;width:363pt;height:104.25pt;z-index:251728896" coordsize="46101,13239" o:gfxdata="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">
+                <v:rect id="Rechteck 6" o:spid="_x0000_s1047" style="position:absolute;left:190;top:381;width:8954;height:2286;visibility:visible;mso-wrap-style:square;v-text-anchor:middle" o:gfxdata="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" filled="f" strokecolor="#e00" strokeweight="3pt"/>
+                <v:shape id="_x0000_s1048" type="#_x0000_t202" style="position:absolute;left:8763;width:2476;height:2857;visibility:visible;mso-wrap-style:square;v-text-anchor:top" o:gfxdata="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" filled="f" stroked="f">
                   <v:textbox>
                     <w:txbxContent>
                       <w:p>
@@ -10983,9 +12202,9 @@
                     </w:txbxContent>
                   </v:textbox>
                 </v:shape>
-                <v:rect id="Rechteck 6" o:spid="_x0000_s1048" style="position:absolute;left:190;top:2762;width:2572;height:10287;visibility:visible;mso-wrap-style:square;v-text-anchor:middle" o:gfxdata="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" filled="f" strokecolor="#e00" strokeweight="3pt"/>
-                <v:rect id="Rechteck 6" o:spid="_x0000_s1049" style="position:absolute;left:3048;top:2762;width:43053;height:10287;visibility:visible;mso-wrap-style:square;v-text-anchor:middle" o:gfxdata="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" filled="f" strokecolor="#e00" strokeweight="3pt"/>
-                <v:shape id="_x0000_s1050" type="#_x0000_t202" style="position:absolute;top:10382;width:2476;height:2857;visibility:visible;mso-wrap-style:square;v-text-anchor:top" o:gfxdata="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" filled="f" stroked="f">
+                <v:rect id="Rechteck 6" o:spid="_x0000_s1049" style="position:absolute;left:190;top:2762;width:2572;height:10287;visibility:visible;mso-wrap-style:square;v-text-anchor:middle" o:gfxdata="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" filled="f" strokecolor="#e00" strokeweight="3pt"/>
+                <v:rect id="Rechteck 6" o:spid="_x0000_s1050" style="position:absolute;left:3048;top:2762;width:43053;height:10287;visibility:visible;mso-wrap-style:square;v-text-anchor:middle" o:gfxdata="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" filled="f" strokecolor="#e00" strokeweight="3pt"/>
+                <v:shape id="_x0000_s1051" type="#_x0000_t202" style="position:absolute;top:10382;width:2476;height:2857;visibility:visible;mso-wrap-style:square;v-text-anchor:top" o:gfxdata="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" filled="f" stroked="f">
                   <v:textbox>
                     <w:txbxContent>
                       <w:p>
@@ -11012,7 +12231,7 @@
                     </w:txbxContent>
                   </v:textbox>
                 </v:shape>
-                <v:shape id="_x0000_s1051" type="#_x0000_t202" style="position:absolute;left:43434;top:2381;width:2476;height:2857;visibility:visible;mso-wrap-style:square;v-text-anchor:top" o:gfxdata="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" filled="f" stroked="f">
+                <v:shape id="_x0000_s1052" type="#_x0000_t202" style="position:absolute;left:43434;top:2381;width:2476;height:2857;visibility:visible;mso-wrap-style:square;v-text-anchor:top" o:gfxdata="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" filled="f" stroked="f">
                   <v:textbox>
                     <w:txbxContent>
                       <w:p>
@@ -11112,12 +12331,12 @@
       <w:pPr>
         <w:pStyle w:val="berschrift2"/>
       </w:pPr>
-      <w:bookmarkStart w:id="23" w:name="_Toc202961863"/>
+      <w:bookmarkStart w:id="24" w:name="_Toc203132835"/>
       <w:r>
         <w:lastRenderedPageBreak/>
         <w:t>Datenübersicht</w:t>
       </w:r>
-      <w:bookmarkEnd w:id="23"/>
+      <w:bookmarkEnd w:id="24"/>
     </w:p>
     <w:p>
       <w:r>
@@ -11133,11 +12352,11 @@
       <w:pPr>
         <w:pStyle w:val="berschrift3"/>
       </w:pPr>
-      <w:bookmarkStart w:id="24" w:name="_Toc202961864"/>
+      <w:bookmarkStart w:id="25" w:name="_Toc203132836"/>
       <w:r>
         <w:t>Ansicht wählen</w:t>
       </w:r>
-      <w:bookmarkEnd w:id="24"/>
+      <w:bookmarkEnd w:id="25"/>
     </w:p>
     <w:p>
       <w:r>
@@ -11390,12 +12609,12 @@
       <w:pPr>
         <w:pStyle w:val="berschrift3"/>
       </w:pPr>
-      <w:bookmarkStart w:id="25" w:name="_Toc202961865"/>
+      <w:bookmarkStart w:id="26" w:name="_Toc203132837"/>
       <w:r>
         <w:lastRenderedPageBreak/>
         <w:t>Header ausblenden</w:t>
       </w:r>
-      <w:bookmarkEnd w:id="25"/>
+      <w:bookmarkEnd w:id="26"/>
     </w:p>
     <w:p>
       <w:r>
@@ -11449,11 +12668,11 @@
       <w:pPr>
         <w:pStyle w:val="berschrift3"/>
       </w:pPr>
-      <w:bookmarkStart w:id="26" w:name="_Toc202961866"/>
+      <w:bookmarkStart w:id="27" w:name="_Toc203132838"/>
       <w:r>
         <w:t>Neuen Datensatz hinzufügen</w:t>
       </w:r>
-      <w:bookmarkEnd w:id="26"/>
+      <w:bookmarkEnd w:id="27"/>
     </w:p>
     <w:p>
       <w:r>
@@ -11507,11 +12726,11 @@
       <w:pPr>
         <w:pStyle w:val="berschrift3"/>
       </w:pPr>
-      <w:bookmarkStart w:id="27" w:name="_Toc202961867"/>
+      <w:bookmarkStart w:id="28" w:name="_Toc203132839"/>
       <w:r>
         <w:t>Datensatz löschen</w:t>
       </w:r>
-      <w:bookmarkEnd w:id="27"/>
+      <w:bookmarkEnd w:id="28"/>
     </w:p>
     <w:p>
       <w:r>
@@ -11522,11 +12741,11 @@
       <w:pPr>
         <w:pStyle w:val="berschrift2"/>
       </w:pPr>
-      <w:bookmarkStart w:id="28" w:name="_Toc202961868"/>
+      <w:bookmarkStart w:id="29" w:name="_Toc203132840"/>
       <w:r>
         <w:t>Filteroptionen</w:t>
       </w:r>
-      <w:bookmarkEnd w:id="28"/>
+      <w:bookmarkEnd w:id="29"/>
     </w:p>
     <w:p>
       <w:r>
@@ -11603,11 +12822,11 @@
       <w:pPr>
         <w:pStyle w:val="berschrift3"/>
       </w:pPr>
-      <w:bookmarkStart w:id="29" w:name="_Toc202961869"/>
+      <w:bookmarkStart w:id="30" w:name="_Toc203132841"/>
       <w:r>
         <w:t>Filtern nach Stichwort</w:t>
       </w:r>
-      <w:bookmarkEnd w:id="29"/>
+      <w:bookmarkEnd w:id="30"/>
     </w:p>
     <w:p>
       <w:r>
@@ -11686,12 +12905,12 @@
       <w:pPr>
         <w:pStyle w:val="berschrift3"/>
       </w:pPr>
-      <w:bookmarkStart w:id="30" w:name="_Toc202961870"/>
+      <w:bookmarkStart w:id="31" w:name="_Toc203132842"/>
       <w:r>
         <w:lastRenderedPageBreak/>
         <w:t>Mathematische Filteroptionen</w:t>
       </w:r>
-      <w:bookmarkEnd w:id="30"/>
+      <w:bookmarkEnd w:id="31"/>
     </w:p>
     <w:p>
       <w:r>
@@ -11896,11 +13115,11 @@
       <w:pPr>
         <w:pStyle w:val="berschrift3"/>
       </w:pPr>
-      <w:bookmarkStart w:id="31" w:name="_Toc202961871"/>
+      <w:bookmarkStart w:id="32" w:name="_Toc203132843"/>
       <w:r>
         <w:t>Gefilterte Daten exportieren</w:t>
       </w:r>
-      <w:bookmarkEnd w:id="31"/>
+      <w:bookmarkEnd w:id="32"/>
     </w:p>
     <w:p>
       <w:r>
@@ -11964,11 +13183,11 @@
       <w:pPr>
         <w:pStyle w:val="berschrift2"/>
       </w:pPr>
-      <w:bookmarkStart w:id="32" w:name="_Toc202961872"/>
+      <w:bookmarkStart w:id="33" w:name="_Toc203132844"/>
       <w:r>
         <w:t>Dateieditor</w:t>
       </w:r>
-      <w:bookmarkEnd w:id="32"/>
+      <w:bookmarkEnd w:id="33"/>
     </w:p>
     <w:p>
       <w:r>
@@ -11994,6 +13213,9 @@
     </w:p>
     <w:p>
       <w:r>
+        <w:rPr>
+          <w:noProof/>
+        </w:rPr>
         <w:drawing>
           <wp:inline distT="0" distB="0" distL="0" distR="0" wp14:anchorId="4AF39B6E" wp14:editId="7047C75D">
             <wp:extent cx="3048425" cy="1695687"/>
@@ -12069,10 +13291,12 @@
       <w:r>
         <w:t xml:space="preserve">„Edit Folder“ macht </w:t>
       </w:r>
+      <w:proofErr w:type="spellStart"/>
       <w:proofErr w:type="gramStart"/>
       <w:r>
         <w:t>das Selbe</w:t>
       </w:r>
+      <w:proofErr w:type="spellEnd"/>
       <w:proofErr w:type="gramEnd"/>
       <w:r>
         <w:t xml:space="preserve"> wie Edit Worksheet, allerdings für ALLE </w:t>
@@ -12103,12 +13327,12 @@
       <w:pPr>
         <w:pStyle w:val="berschrift1"/>
       </w:pPr>
-      <w:bookmarkStart w:id="33" w:name="_Toc202961873"/>
+      <w:bookmarkStart w:id="34" w:name="_Toc203132845"/>
       <w:r>
         <w:lastRenderedPageBreak/>
         <w:t>Lizenz</w:t>
       </w:r>
-      <w:bookmarkEnd w:id="33"/>
+      <w:bookmarkEnd w:id="34"/>
     </w:p>
     <w:p>
       <w:r>
@@ -12717,12 +13941,12 @@
       <w:pPr>
         <w:pStyle w:val="berschrift1"/>
       </w:pPr>
-      <w:bookmarkStart w:id="34" w:name="_Toc202961874"/>
+      <w:bookmarkStart w:id="35" w:name="_Toc203132846"/>
       <w:r>
         <w:lastRenderedPageBreak/>
         <w:t>Quellen</w:t>
       </w:r>
-      <w:bookmarkEnd w:id="34"/>
+      <w:bookmarkEnd w:id="35"/>
     </w:p>
     <w:p>
       <w:r>
@@ -12741,11 +13965,11 @@
       <w:pPr>
         <w:pStyle w:val="berschrift2"/>
       </w:pPr>
-      <w:bookmarkStart w:id="35" w:name="_Toc202961875"/>
+      <w:bookmarkStart w:id="36" w:name="_Toc203132847"/>
       <w:r>
         <w:t>Externe Bibliotheken</w:t>
       </w:r>
-      <w:bookmarkEnd w:id="35"/>
+      <w:bookmarkEnd w:id="36"/>
     </w:p>
     <w:p>
       <w:proofErr w:type="spellStart"/>
@@ -13021,7 +14245,7 @@
       <w:rPr>
         <w:noProof/>
       </w:rPr>
-      <w:t>09.07.2025</w:t>
+      <w:t>11.07.2025</w:t>
     </w:r>
     <w:r>
       <w:fldChar w:fldCharType="end"/>
@@ -14276,7 +15500,7 @@
   <w:abstractNum w:abstractNumId="9" w15:restartNumberingAfterBreak="0">
     <w:nsid w:val="220F5C8F"/>
     <w:multiLevelType w:val="hybridMultilevel"/>
-    <w:tmpl w:val="2D0C6904"/>
+    <w:tmpl w:val="520C1AD0"/>
     <w:lvl w:ilvl="0" w:tplc="04070001">
       <w:start w:val="1"/>
       <w:numFmt w:val="bullet"/>

</xml_diff>

<commit_message>
Updated docs to current state
</commit_message>
<xml_diff>
--- a/docs/Nimble Analyzer Guide_ger.docx
+++ b/docs/Nimble Analyzer Guide_ger.docx
@@ -2609,7 +2609,7 @@
                 <w:noProof/>
                 <w:webHidden/>
               </w:rPr>
-              <w:t>10</w:t>
+              <w:t>11</w:t>
             </w:r>
             <w:r>
               <w:rPr>
@@ -2681,7 +2681,7 @@
                 <w:noProof/>
                 <w:webHidden/>
               </w:rPr>
-              <w:t>10</w:t>
+              <w:t>11</w:t>
             </w:r>
             <w:r>
               <w:rPr>
@@ -2753,7 +2753,7 @@
                 <w:noProof/>
                 <w:webHidden/>
               </w:rPr>
-              <w:t>10</w:t>
+              <w:t>11</w:t>
             </w:r>
             <w:r>
               <w:rPr>
@@ -2825,7 +2825,7 @@
                 <w:noProof/>
                 <w:webHidden/>
               </w:rPr>
-              <w:t>11</w:t>
+              <w:t>12</w:t>
             </w:r>
             <w:r>
               <w:rPr>
@@ -2897,7 +2897,7 @@
                 <w:noProof/>
                 <w:webHidden/>
               </w:rPr>
-              <w:t>12</w:t>
+              <w:t>13</w:t>
             </w:r>
             <w:r>
               <w:rPr>
@@ -2969,7 +2969,7 @@
                 <w:noProof/>
                 <w:webHidden/>
               </w:rPr>
-              <w:t>12</w:t>
+              <w:t>13</w:t>
             </w:r>
             <w:r>
               <w:rPr>
@@ -3041,7 +3041,7 @@
                 <w:noProof/>
                 <w:webHidden/>
               </w:rPr>
-              <w:t>13</w:t>
+              <w:t>14</w:t>
             </w:r>
             <w:r>
               <w:rPr>
@@ -3113,7 +3113,7 @@
                 <w:noProof/>
                 <w:webHidden/>
               </w:rPr>
-              <w:t>13</w:t>
+              <w:t>14</w:t>
             </w:r>
             <w:r>
               <w:rPr>
@@ -3185,7 +3185,7 @@
                 <w:noProof/>
                 <w:webHidden/>
               </w:rPr>
-              <w:t>13</w:t>
+              <w:t>14</w:t>
             </w:r>
             <w:r>
               <w:rPr>
@@ -3257,7 +3257,7 @@
                 <w:noProof/>
                 <w:webHidden/>
               </w:rPr>
-              <w:t>13</w:t>
+              <w:t>14</w:t>
             </w:r>
             <w:r>
               <w:rPr>
@@ -3329,7 +3329,7 @@
                 <w:noProof/>
                 <w:webHidden/>
               </w:rPr>
-              <w:t>13</w:t>
+              <w:t>14</w:t>
             </w:r>
             <w:r>
               <w:rPr>
@@ -3401,7 +3401,7 @@
                 <w:noProof/>
                 <w:webHidden/>
               </w:rPr>
-              <w:t>14</w:t>
+              <w:t>15</w:t>
             </w:r>
             <w:r>
               <w:rPr>
@@ -3473,7 +3473,7 @@
                 <w:noProof/>
                 <w:webHidden/>
               </w:rPr>
-              <w:t>15</w:t>
+              <w:t>16</w:t>
             </w:r>
             <w:r>
               <w:rPr>
@@ -3545,7 +3545,7 @@
                 <w:noProof/>
                 <w:webHidden/>
               </w:rPr>
-              <w:t>15</w:t>
+              <w:t>17</w:t>
             </w:r>
             <w:r>
               <w:rPr>
@@ -3617,7 +3617,7 @@
                 <w:noProof/>
                 <w:webHidden/>
               </w:rPr>
-              <w:t>16</w:t>
+              <w:t>18</w:t>
             </w:r>
             <w:r>
               <w:rPr>
@@ -3689,7 +3689,7 @@
                 <w:noProof/>
                 <w:webHidden/>
               </w:rPr>
-              <w:t>17</w:t>
+              <w:t>19</w:t>
             </w:r>
             <w:r>
               <w:rPr>
@@ -3761,7 +3761,7 @@
                 <w:noProof/>
                 <w:webHidden/>
               </w:rPr>
-              <w:t>17</w:t>
+              <w:t>19</w:t>
             </w:r>
             <w:r>
               <w:rPr>
@@ -8583,6 +8583,384 @@
       <w:proofErr w:type="spellEnd"/>
     </w:p>
     <w:p>
+      <w:pPr>
+        <w:pStyle w:val="berschrift3"/>
+      </w:pPr>
+      <w:r>
+        <w:t>0.3.1</w:t>
+      </w:r>
+    </w:p>
+    <w:p>
+      <w:r>
+        <w:t>Features:</w:t>
+      </w:r>
+    </w:p>
+    <w:p>
+      <w:pPr>
+        <w:pStyle w:val="Listenabsatz"/>
+        <w:numPr>
+          <w:ilvl w:val="0"/>
+          <w:numId w:val="44"/>
+        </w:numPr>
+      </w:pPr>
+      <w:proofErr w:type="spellStart"/>
+      <w:r>
+        <w:t>m_mergefolderfile</w:t>
+      </w:r>
+      <w:proofErr w:type="spellEnd"/>
+      <w:r>
+        <w:t xml:space="preserve"> aka </w:t>
+      </w:r>
+      <w:proofErr w:type="spellStart"/>
+      <w:r>
+        <w:t>template</w:t>
+      </w:r>
+      <w:proofErr w:type="spellEnd"/>
+      <w:r>
+        <w:t xml:space="preserve"> </w:t>
+      </w:r>
+      <w:proofErr w:type="spellStart"/>
+      <w:r>
+        <w:t>file</w:t>
+      </w:r>
+      <w:proofErr w:type="spellEnd"/>
+      <w:r>
+        <w:t xml:space="preserve"> </w:t>
+      </w:r>
+      <w:proofErr w:type="spellStart"/>
+      <w:r>
+        <w:t>for</w:t>
+      </w:r>
+      <w:proofErr w:type="spellEnd"/>
+      <w:r>
+        <w:t xml:space="preserve"> </w:t>
+      </w:r>
+      <w:proofErr w:type="spellStart"/>
+      <w:r>
+        <w:t>mergefolders</w:t>
+      </w:r>
+      <w:proofErr w:type="spellEnd"/>
+      <w:r>
+        <w:t xml:space="preserve"> </w:t>
+      </w:r>
+      <w:proofErr w:type="spellStart"/>
+      <w:r>
+        <w:t>are</w:t>
+      </w:r>
+      <w:proofErr w:type="spellEnd"/>
+      <w:r>
+        <w:t xml:space="preserve"> </w:t>
+      </w:r>
+      <w:proofErr w:type="spellStart"/>
+      <w:r>
+        <w:t>now</w:t>
+      </w:r>
+      <w:proofErr w:type="spellEnd"/>
+      <w:r>
+        <w:t xml:space="preserve"> </w:t>
+      </w:r>
+      <w:proofErr w:type="spellStart"/>
+      <w:r>
+        <w:t>stored</w:t>
+      </w:r>
+      <w:proofErr w:type="spellEnd"/>
+      <w:r>
+        <w:t xml:space="preserve"> </w:t>
+      </w:r>
+      <w:proofErr w:type="spellStart"/>
+      <w:r>
+        <w:t>inside</w:t>
+      </w:r>
+      <w:proofErr w:type="spellEnd"/>
+      <w:r>
+        <w:t xml:space="preserve"> </w:t>
+      </w:r>
+      <w:proofErr w:type="spellStart"/>
+      <w:r>
+        <w:t>the</w:t>
+      </w:r>
+      <w:proofErr w:type="spellEnd"/>
+      <w:r>
+        <w:t xml:space="preserve"> </w:t>
+      </w:r>
+      <w:proofErr w:type="spellStart"/>
+      <w:r>
+        <w:t>projects</w:t>
+      </w:r>
+      <w:proofErr w:type="spellEnd"/>
+      <w:r>
+        <w:t xml:space="preserve"> </w:t>
+      </w:r>
+      <w:proofErr w:type="spellStart"/>
+      <w:r>
+        <w:t>directory</w:t>
+      </w:r>
+      <w:proofErr w:type="spellEnd"/>
+      <w:r>
+        <w:t xml:space="preserve"> after </w:t>
+      </w:r>
+      <w:proofErr w:type="spellStart"/>
+      <w:r>
+        <w:t>reloading</w:t>
+      </w:r>
+      <w:proofErr w:type="spellEnd"/>
+      <w:r>
+        <w:t xml:space="preserve"> </w:t>
+      </w:r>
+      <w:proofErr w:type="spellStart"/>
+      <w:r>
+        <w:t>the</w:t>
+      </w:r>
+      <w:proofErr w:type="spellEnd"/>
+      <w:r>
+        <w:t xml:space="preserve"> </w:t>
+      </w:r>
+      <w:proofErr w:type="spellStart"/>
+      <w:r>
+        <w:t>project</w:t>
+      </w:r>
+      <w:proofErr w:type="spellEnd"/>
+      <w:r>
+        <w:t>.</w:t>
+      </w:r>
+      <w:r>
+        <w:br/>
+        <w:t xml:space="preserve">This </w:t>
+      </w:r>
+      <w:proofErr w:type="spellStart"/>
+      <w:r>
+        <w:t>prevents</w:t>
+      </w:r>
+      <w:proofErr w:type="spellEnd"/>
+      <w:r>
+        <w:t xml:space="preserve"> </w:t>
+      </w:r>
+      <w:proofErr w:type="spellStart"/>
+      <w:r>
+        <w:t>the</w:t>
+      </w:r>
+      <w:proofErr w:type="spellEnd"/>
+      <w:r>
+        <w:t xml:space="preserve"> </w:t>
+      </w:r>
+      <w:proofErr w:type="spellStart"/>
+      <w:r>
+        <w:t>project</w:t>
+      </w:r>
+      <w:proofErr w:type="spellEnd"/>
+      <w:r>
+        <w:t xml:space="preserve"> </w:t>
+      </w:r>
+      <w:proofErr w:type="spellStart"/>
+      <w:r>
+        <w:t>from</w:t>
+      </w:r>
+      <w:proofErr w:type="spellEnd"/>
+      <w:r>
+        <w:t xml:space="preserve"> </w:t>
+      </w:r>
+      <w:proofErr w:type="spellStart"/>
+      <w:r>
+        <w:t>breaking</w:t>
+      </w:r>
+      <w:proofErr w:type="spellEnd"/>
+      <w:r>
+        <w:t xml:space="preserve"> </w:t>
+      </w:r>
+      <w:proofErr w:type="spellStart"/>
+      <w:r>
+        <w:t>if</w:t>
+      </w:r>
+      <w:proofErr w:type="spellEnd"/>
+      <w:r>
+        <w:t xml:space="preserve"> </w:t>
+      </w:r>
+      <w:proofErr w:type="spellStart"/>
+      <w:r>
+        <w:t>the</w:t>
+      </w:r>
+      <w:proofErr w:type="spellEnd"/>
+      <w:r>
+        <w:t xml:space="preserve"> original </w:t>
+      </w:r>
+      <w:proofErr w:type="spellStart"/>
+      <w:r>
+        <w:t>file</w:t>
+      </w:r>
+      <w:proofErr w:type="spellEnd"/>
+      <w:r>
+        <w:t xml:space="preserve"> was </w:t>
+      </w:r>
+      <w:proofErr w:type="spellStart"/>
+      <w:r>
+        <w:t>deleted</w:t>
+      </w:r>
+      <w:proofErr w:type="spellEnd"/>
+      <w:r>
+        <w:t>.</w:t>
+      </w:r>
+      <w:r>
+        <w:br/>
+      </w:r>
+      <w:proofErr w:type="spellStart"/>
+      <w:r>
+        <w:t>It</w:t>
+      </w:r>
+      <w:proofErr w:type="spellEnd"/>
+      <w:r>
+        <w:t xml:space="preserve"> was </w:t>
+      </w:r>
+      <w:proofErr w:type="spellStart"/>
+      <w:r>
+        <w:t>designed</w:t>
+      </w:r>
+      <w:proofErr w:type="spellEnd"/>
+      <w:r>
+        <w:t xml:space="preserve"> </w:t>
+      </w:r>
+      <w:proofErr w:type="spellStart"/>
+      <w:r>
+        <w:t>to</w:t>
+      </w:r>
+      <w:proofErr w:type="spellEnd"/>
+      <w:r>
+        <w:t xml:space="preserve"> </w:t>
+      </w:r>
+      <w:proofErr w:type="spellStart"/>
+      <w:r>
+        <w:t>only</w:t>
+      </w:r>
+      <w:proofErr w:type="spellEnd"/>
+      <w:r>
+        <w:t xml:space="preserve"> </w:t>
+      </w:r>
+      <w:proofErr w:type="spellStart"/>
+      <w:r>
+        <w:t>copy</w:t>
+      </w:r>
+      <w:proofErr w:type="spellEnd"/>
+      <w:r>
+        <w:t xml:space="preserve"> on </w:t>
+      </w:r>
+      <w:proofErr w:type="spellStart"/>
+      <w:r>
+        <w:t>reload</w:t>
+      </w:r>
+      <w:proofErr w:type="spellEnd"/>
+      <w:r>
+        <w:t xml:space="preserve"> </w:t>
+      </w:r>
+      <w:proofErr w:type="spellStart"/>
+      <w:r>
+        <w:t>settings</w:t>
+      </w:r>
+      <w:proofErr w:type="spellEnd"/>
+      <w:r>
+        <w:t xml:space="preserve"> due </w:t>
+      </w:r>
+      <w:proofErr w:type="spellStart"/>
+      <w:r>
+        <w:t>to</w:t>
+      </w:r>
+      <w:proofErr w:type="spellEnd"/>
+      <w:r>
+        <w:t xml:space="preserve"> </w:t>
+      </w:r>
+      <w:proofErr w:type="spellStart"/>
+      <w:r>
+        <w:t>old</w:t>
+      </w:r>
+      <w:proofErr w:type="spellEnd"/>
+      <w:r>
+        <w:t xml:space="preserve"> .</w:t>
+      </w:r>
+      <w:proofErr w:type="spellStart"/>
+      <w:r>
+        <w:t>ini</w:t>
+      </w:r>
+      <w:proofErr w:type="spellEnd"/>
+      <w:r>
+        <w:t xml:space="preserve"> </w:t>
+      </w:r>
+      <w:proofErr w:type="spellStart"/>
+      <w:r>
+        <w:t>files</w:t>
+      </w:r>
+      <w:proofErr w:type="spellEnd"/>
+      <w:r>
+        <w:t xml:space="preserve"> </w:t>
+      </w:r>
+      <w:proofErr w:type="spellStart"/>
+      <w:r>
+        <w:t>to</w:t>
+      </w:r>
+      <w:proofErr w:type="spellEnd"/>
+      <w:r>
+        <w:t xml:space="preserve"> </w:t>
+      </w:r>
+      <w:proofErr w:type="spellStart"/>
+      <w:r>
+        <w:t>force</w:t>
+      </w:r>
+      <w:proofErr w:type="spellEnd"/>
+      <w:r>
+        <w:t xml:space="preserve"> </w:t>
+      </w:r>
+      <w:proofErr w:type="spellStart"/>
+      <w:r>
+        <w:t>them</w:t>
+      </w:r>
+      <w:proofErr w:type="spellEnd"/>
+      <w:r>
+        <w:t xml:space="preserve"> </w:t>
+      </w:r>
+      <w:proofErr w:type="spellStart"/>
+      <w:r>
+        <w:t>to</w:t>
+      </w:r>
+      <w:proofErr w:type="spellEnd"/>
+      <w:r>
+        <w:t xml:space="preserve"> </w:t>
+      </w:r>
+      <w:proofErr w:type="spellStart"/>
+      <w:r>
+        <w:t>be</w:t>
+      </w:r>
+      <w:proofErr w:type="spellEnd"/>
+      <w:r>
+        <w:t xml:space="preserve"> </w:t>
+      </w:r>
+      <w:proofErr w:type="spellStart"/>
+      <w:r>
+        <w:t>compatible</w:t>
+      </w:r>
+      <w:proofErr w:type="spellEnd"/>
+      <w:r>
+        <w:t xml:space="preserve"> </w:t>
+      </w:r>
+      <w:proofErr w:type="spellStart"/>
+      <w:r>
+        <w:t>with</w:t>
+      </w:r>
+      <w:proofErr w:type="spellEnd"/>
+      <w:r>
+        <w:t xml:space="preserve"> </w:t>
+      </w:r>
+      <w:proofErr w:type="spellStart"/>
+      <w:r>
+        <w:t>newer</w:t>
+      </w:r>
+      <w:proofErr w:type="spellEnd"/>
+      <w:r>
+        <w:t xml:space="preserve"> </w:t>
+      </w:r>
+      <w:proofErr w:type="spellStart"/>
+      <w:r>
+        <w:t>version</w:t>
+      </w:r>
+      <w:proofErr w:type="spellEnd"/>
+    </w:p>
+    <w:p>
       <w:r>
         <w:br w:type="page"/>
       </w:r>
@@ -8864,13 +9242,211 @@
         <mc:AlternateContent>
           <mc:Choice Requires="wps">
             <w:drawing>
-              <wp:anchor distT="45720" distB="45720" distL="114300" distR="114300" simplePos="0" relativeHeight="251674624" behindDoc="0" locked="0" layoutInCell="1" allowOverlap="1" wp14:anchorId="57E5A5EB" wp14:editId="61D58509">
+              <wp:anchor distT="0" distB="0" distL="114300" distR="114300" simplePos="0" relativeHeight="251737088" behindDoc="0" locked="0" layoutInCell="1" allowOverlap="1" wp14:anchorId="053F6554" wp14:editId="292ED35A">
                 <wp:simplePos x="0" y="0"/>
                 <wp:positionH relativeFrom="column">
-                  <wp:posOffset>3376930</wp:posOffset>
+                  <wp:posOffset>3466862</wp:posOffset>
                 </wp:positionH>
                 <wp:positionV relativeFrom="paragraph">
-                  <wp:posOffset>1443355</wp:posOffset>
+                  <wp:posOffset>1797592</wp:posOffset>
+                </wp:positionV>
+                <wp:extent cx="816813" cy="209550"/>
+                <wp:effectExtent l="19050" t="19050" r="21590" b="19050"/>
+                <wp:wrapNone/>
+                <wp:docPr id="1114610798" name="Rechteck 6"/>
+                <wp:cNvGraphicFramePr/>
+                <a:graphic xmlns:a="http://schemas.openxmlformats.org/drawingml/2006/main">
+                  <a:graphicData uri="http://schemas.microsoft.com/office/word/2010/wordprocessingShape">
+                    <wps:wsp>
+                      <wps:cNvSpPr/>
+                      <wps:spPr>
+                        <a:xfrm>
+                          <a:off x="0" y="0"/>
+                          <a:ext cx="816813" cy="209550"/>
+                        </a:xfrm>
+                        <a:prstGeom prst="rect">
+                          <a:avLst/>
+                        </a:prstGeom>
+                        <a:noFill/>
+                        <a:ln w="38100">
+                          <a:solidFill>
+                            <a:srgbClr val="EE0000"/>
+                          </a:solidFill>
+                        </a:ln>
+                      </wps:spPr>
+                      <wps:style>
+                        <a:lnRef idx="2">
+                          <a:schemeClr val="accent1">
+                            <a:shade val="15000"/>
+                          </a:schemeClr>
+                        </a:lnRef>
+                        <a:fillRef idx="1">
+                          <a:schemeClr val="accent1"/>
+                        </a:fillRef>
+                        <a:effectRef idx="0">
+                          <a:schemeClr val="accent1"/>
+                        </a:effectRef>
+                        <a:fontRef idx="minor">
+                          <a:schemeClr val="lt1"/>
+                        </a:fontRef>
+                      </wps:style>
+                      <wps:bodyPr rot="0" spcFirstLastPara="0" vertOverflow="overflow" horzOverflow="overflow" vert="horz" wrap="square" lIns="91440" tIns="45720" rIns="91440" bIns="45720" numCol="1" spcCol="0" rtlCol="0" fromWordArt="0" anchor="ctr" anchorCtr="0" forceAA="0" compatLnSpc="1">
+                        <a:prstTxWarp prst="textNoShape">
+                          <a:avLst/>
+                        </a:prstTxWarp>
+                        <a:noAutofit/>
+                      </wps:bodyPr>
+                    </wps:wsp>
+                  </a:graphicData>
+                </a:graphic>
+                <wp14:sizeRelH relativeFrom="margin">
+                  <wp14:pctWidth>0</wp14:pctWidth>
+                </wp14:sizeRelH>
+                <wp14:sizeRelV relativeFrom="margin">
+                  <wp14:pctHeight>0</wp14:pctHeight>
+                </wp14:sizeRelV>
+              </wp:anchor>
+            </w:drawing>
+          </mc:Choice>
+          <mc:Fallback>
+            <w:pict>
+              <v:rect w14:anchorId="28AF7280" id="Rechteck 6" o:spid="_x0000_s1026" style="position:absolute;margin-left:273pt;margin-top:141.55pt;width:64.3pt;height:16.5pt;z-index:251737088;visibility:visible;mso-wrap-style:square;mso-width-percent:0;mso-height-percent:0;mso-wrap-distance-left:9pt;mso-wrap-distance-top:0;mso-wrap-distance-right:9pt;mso-wrap-distance-bottom:0;mso-position-horizontal:absolute;mso-position-horizontal-relative:text;mso-position-vertical:absolute;mso-position-vertical-relative:text;mso-width-percent:0;mso-height-percent:0;mso-width-relative:margin;mso-height-relative:margin;v-text-anchor:middle" o:gfxdata="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" filled="f" strokecolor="#e00" strokeweight="3pt"/>
+            </w:pict>
+          </mc:Fallback>
+        </mc:AlternateContent>
+      </w:r>
+      <w:r>
+        <w:rPr>
+          <w:noProof/>
+        </w:rPr>
+        <mc:AlternateContent>
+          <mc:Choice Requires="wps">
+            <w:drawing>
+              <wp:anchor distT="45720" distB="45720" distL="114300" distR="114300" simplePos="0" relativeHeight="251735040" behindDoc="0" locked="0" layoutInCell="1" allowOverlap="1" wp14:anchorId="406C16A6" wp14:editId="43376C43">
+                <wp:simplePos x="0" y="0"/>
+                <wp:positionH relativeFrom="column">
+                  <wp:posOffset>3706771</wp:posOffset>
+                </wp:positionH>
+                <wp:positionV relativeFrom="paragraph">
+                  <wp:posOffset>1953030</wp:posOffset>
+                </wp:positionV>
+                <wp:extent cx="247650" cy="285750"/>
+                <wp:effectExtent l="0" t="0" r="0" b="0"/>
+                <wp:wrapSquare wrapText="bothSides"/>
+                <wp:docPr id="1825274861" name="Textfeld 2"/>
+                <wp:cNvGraphicFramePr>
+                  <a:graphicFrameLocks xmlns:a="http://schemas.openxmlformats.org/drawingml/2006/main"/>
+                </wp:cNvGraphicFramePr>
+                <a:graphic xmlns:a="http://schemas.openxmlformats.org/drawingml/2006/main">
+                  <a:graphicData uri="http://schemas.microsoft.com/office/word/2010/wordprocessingShape">
+                    <wps:wsp>
+                      <wps:cNvSpPr txBox="1">
+                        <a:spLocks noChangeArrowheads="1"/>
+                      </wps:cNvSpPr>
+                      <wps:spPr bwMode="auto">
+                        <a:xfrm>
+                          <a:off x="0" y="0"/>
+                          <a:ext cx="247650" cy="285750"/>
+                        </a:xfrm>
+                        <a:prstGeom prst="rect">
+                          <a:avLst/>
+                        </a:prstGeom>
+                        <a:noFill/>
+                        <a:ln w="9525">
+                          <a:noFill/>
+                          <a:miter lim="800000"/>
+                          <a:headEnd/>
+                          <a:tailEnd/>
+                        </a:ln>
+                      </wps:spPr>
+                      <wps:txbx>
+                        <w:txbxContent>
+                          <w:p>
+                            <w:pPr>
+                              <w:rPr>
+                                <w:b/>
+                                <w:bCs/>
+                                <w:color w:val="EE0000"/>
+                                <w:sz w:val="24"/>
+                                <w:szCs w:val="24"/>
+                              </w:rPr>
+                            </w:pPr>
+                            <w:r>
+                              <w:rPr>
+                                <w:b/>
+                                <w:bCs/>
+                                <w:color w:val="EE0000"/>
+                                <w:sz w:val="24"/>
+                                <w:szCs w:val="24"/>
+                              </w:rPr>
+                              <w:t>4</w:t>
+                            </w:r>
+                          </w:p>
+                        </w:txbxContent>
+                      </wps:txbx>
+                      <wps:bodyPr rot="0" vert="horz" wrap="square" lIns="91440" tIns="45720" rIns="91440" bIns="45720" anchor="t" anchorCtr="0">
+                        <a:noAutofit/>
+                      </wps:bodyPr>
+                    </wps:wsp>
+                  </a:graphicData>
+                </a:graphic>
+                <wp14:sizeRelH relativeFrom="margin">
+                  <wp14:pctWidth>0</wp14:pctWidth>
+                </wp14:sizeRelH>
+                <wp14:sizeRelV relativeFrom="margin">
+                  <wp14:pctHeight>0</wp14:pctHeight>
+                </wp14:sizeRelV>
+              </wp:anchor>
+            </w:drawing>
+          </mc:Choice>
+          <mc:Fallback>
+            <w:pict>
+              <v:shape w14:anchorId="406C16A6" id="Textfeld 2" o:spid="_x0000_s1031" type="#_x0000_t202" style="position:absolute;margin-left:291.85pt;margin-top:153.8pt;width:19.5pt;height:22.5pt;z-index:251735040;visibility:visible;mso-wrap-style:square;mso-width-percent:0;mso-height-percent:0;mso-wrap-distance-left:9pt;mso-wrap-distance-top:3.6pt;mso-wrap-distance-right:9pt;mso-wrap-distance-bottom:3.6pt;mso-position-horizontal:absolute;mso-position-horizontal-relative:text;mso-position-vertical:absolute;mso-position-vertical-relative:text;mso-width-percent:0;mso-height-percent:0;mso-width-relative:margin;mso-height-relative:margin;v-text-anchor:top" o:gfxdata="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" filled="f" stroked="f">
+                <v:textbox>
+                  <w:txbxContent>
+                    <w:p>
+                      <w:pPr>
+                        <w:rPr>
+                          <w:b/>
+                          <w:bCs/>
+                          <w:color w:val="EE0000"/>
+                          <w:sz w:val="24"/>
+                          <w:szCs w:val="24"/>
+                        </w:rPr>
+                      </w:pPr>
+                      <w:r>
+                        <w:rPr>
+                          <w:b/>
+                          <w:bCs/>
+                          <w:color w:val="EE0000"/>
+                          <w:sz w:val="24"/>
+                          <w:szCs w:val="24"/>
+                        </w:rPr>
+                        <w:t>4</w:t>
+                      </w:r>
+                    </w:p>
+                  </w:txbxContent>
+                </v:textbox>
+                <w10:wrap type="square"/>
+              </v:shape>
+            </w:pict>
+          </mc:Fallback>
+        </mc:AlternateContent>
+      </w:r>
+      <w:r>
+        <w:rPr>
+          <w:noProof/>
+        </w:rPr>
+        <mc:AlternateContent>
+          <mc:Choice Requires="wps">
+            <w:drawing>
+              <wp:anchor distT="45720" distB="45720" distL="114300" distR="114300" simplePos="0" relativeHeight="251674624" behindDoc="0" locked="0" layoutInCell="1" allowOverlap="1" wp14:anchorId="57E5A5EB" wp14:editId="514809B1">
+                <wp:simplePos x="0" y="0"/>
+                <wp:positionH relativeFrom="column">
+                  <wp:posOffset>2994975</wp:posOffset>
+                </wp:positionH>
+                <wp:positionV relativeFrom="paragraph">
+                  <wp:posOffset>1959435</wp:posOffset>
                 </wp:positionV>
                 <wp:extent cx="247650" cy="285750"/>
                 <wp:effectExtent l="0" t="0" r="0" b="0"/>
@@ -8943,7 +9519,7 @@
           </mc:Choice>
           <mc:Fallback>
             <w:pict>
-              <v:shape w14:anchorId="57E5A5EB" id="Textfeld 2" o:spid="_x0000_s1031" type="#_x0000_t202" style="position:absolute;margin-left:265.9pt;margin-top:113.65pt;width:19.5pt;height:22.5pt;z-index:251674624;visibility:visible;mso-wrap-style:square;mso-width-percent:0;mso-height-percent:0;mso-wrap-distance-left:9pt;mso-wrap-distance-top:3.6pt;mso-wrap-distance-right:9pt;mso-wrap-distance-bottom:3.6pt;mso-position-horizontal:absolute;mso-position-horizontal-relative:text;mso-position-vertical:absolute;mso-position-vertical-relative:text;mso-width-percent:0;mso-height-percent:0;mso-width-relative:margin;mso-height-relative:margin;v-text-anchor:top" o:gfxdata="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" filled="f" stroked="f">
+              <v:shape w14:anchorId="57E5A5EB" id="_x0000_s1032" type="#_x0000_t202" style="position:absolute;margin-left:235.8pt;margin-top:154.3pt;width:19.5pt;height:22.5pt;z-index:251674624;visibility:visible;mso-wrap-style:square;mso-width-percent:0;mso-height-percent:0;mso-wrap-distance-left:9pt;mso-wrap-distance-top:3.6pt;mso-wrap-distance-right:9pt;mso-wrap-distance-bottom:3.6pt;mso-position-horizontal:absolute;mso-position-horizontal-relative:text;mso-position-vertical:absolute;mso-position-vertical-relative:text;mso-width-percent:0;mso-height-percent:0;mso-width-relative:margin;mso-height-relative:margin;v-text-anchor:top" o:gfxdata="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" filled="f" stroked="f">
                 <v:textbox>
                   <w:txbxContent>
                     <w:p>
@@ -8982,13 +9558,13 @@
         <mc:AlternateContent>
           <mc:Choice Requires="wps">
             <w:drawing>
-              <wp:anchor distT="45720" distB="45720" distL="114300" distR="114300" simplePos="0" relativeHeight="251672576" behindDoc="0" locked="0" layoutInCell="1" allowOverlap="1" wp14:anchorId="4FF009F9" wp14:editId="73CB85B6">
+              <wp:anchor distT="45720" distB="45720" distL="114300" distR="114300" simplePos="0" relativeHeight="251672576" behindDoc="0" locked="0" layoutInCell="1" allowOverlap="1" wp14:anchorId="4FF009F9" wp14:editId="6E862DF2">
                 <wp:simplePos x="0" y="0"/>
                 <wp:positionH relativeFrom="column">
-                  <wp:posOffset>5177155</wp:posOffset>
+                  <wp:posOffset>5182765</wp:posOffset>
                 </wp:positionH>
                 <wp:positionV relativeFrom="paragraph">
-                  <wp:posOffset>1405255</wp:posOffset>
+                  <wp:posOffset>1534281</wp:posOffset>
                 </wp:positionV>
                 <wp:extent cx="247650" cy="285750"/>
                 <wp:effectExtent l="0" t="0" r="0" b="0"/>
@@ -9061,7 +9637,7 @@
           </mc:Choice>
           <mc:Fallback>
             <w:pict>
-              <v:shape w14:anchorId="4FF009F9" id="_x0000_s1032" type="#_x0000_t202" style="position:absolute;margin-left:407.65pt;margin-top:110.65pt;width:19.5pt;height:22.5pt;z-index:251672576;visibility:visible;mso-wrap-style:square;mso-width-percent:0;mso-height-percent:0;mso-wrap-distance-left:9pt;mso-wrap-distance-top:3.6pt;mso-wrap-distance-right:9pt;mso-wrap-distance-bottom:3.6pt;mso-position-horizontal:absolute;mso-position-horizontal-relative:text;mso-position-vertical:absolute;mso-position-vertical-relative:text;mso-width-percent:0;mso-height-percent:0;mso-width-relative:margin;mso-height-relative:margin;v-text-anchor:top" o:gfxdata="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" filled="f" stroked="f">
+              <v:shape w14:anchorId="4FF009F9" id="_x0000_s1033" type="#_x0000_t202" style="position:absolute;margin-left:408.1pt;margin-top:120.8pt;width:19.5pt;height:22.5pt;z-index:251672576;visibility:visible;mso-wrap-style:square;mso-width-percent:0;mso-height-percent:0;mso-wrap-distance-left:9pt;mso-wrap-distance-top:3.6pt;mso-wrap-distance-right:9pt;mso-wrap-distance-bottom:3.6pt;mso-position-horizontal:absolute;mso-position-horizontal-relative:text;mso-position-vertical:absolute;mso-position-vertical-relative:text;mso-width-percent:0;mso-height-percent:0;mso-width-relative:margin;mso-height-relative:margin;v-text-anchor:top" o:gfxdata="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" filled="f" stroked="f">
                 <v:textbox>
                   <w:txbxContent>
                     <w:p>
@@ -9100,13 +9676,173 @@
         <mc:AlternateContent>
           <mc:Choice Requires="wps">
             <w:drawing>
-              <wp:anchor distT="45720" distB="45720" distL="114300" distR="114300" simplePos="0" relativeHeight="251670528" behindDoc="0" locked="0" layoutInCell="1" allowOverlap="1" wp14:anchorId="1D304C78" wp14:editId="2D9CCF5A">
+              <wp:anchor distT="0" distB="0" distL="114300" distR="114300" simplePos="0" relativeHeight="251666432" behindDoc="0" locked="0" layoutInCell="1" allowOverlap="1" wp14:anchorId="445EA30D" wp14:editId="5DB95AD9">
                 <wp:simplePos x="0" y="0"/>
                 <wp:positionH relativeFrom="column">
-                  <wp:posOffset>776605</wp:posOffset>
+                  <wp:posOffset>2804262</wp:posOffset>
                 </wp:positionH>
                 <wp:positionV relativeFrom="paragraph">
-                  <wp:posOffset>824230</wp:posOffset>
+                  <wp:posOffset>1561395</wp:posOffset>
+                </wp:positionV>
+                <wp:extent cx="2390775" cy="209550"/>
+                <wp:effectExtent l="19050" t="19050" r="28575" b="19050"/>
+                <wp:wrapNone/>
+                <wp:docPr id="2028044605" name="Rechteck 6"/>
+                <wp:cNvGraphicFramePr/>
+                <a:graphic xmlns:a="http://schemas.openxmlformats.org/drawingml/2006/main">
+                  <a:graphicData uri="http://schemas.microsoft.com/office/word/2010/wordprocessingShape">
+                    <wps:wsp>
+                      <wps:cNvSpPr/>
+                      <wps:spPr>
+                        <a:xfrm>
+                          <a:off x="0" y="0"/>
+                          <a:ext cx="2390775" cy="209550"/>
+                        </a:xfrm>
+                        <a:prstGeom prst="rect">
+                          <a:avLst/>
+                        </a:prstGeom>
+                        <a:noFill/>
+                        <a:ln w="38100">
+                          <a:solidFill>
+                            <a:srgbClr val="EE0000"/>
+                          </a:solidFill>
+                        </a:ln>
+                      </wps:spPr>
+                      <wps:style>
+                        <a:lnRef idx="2">
+                          <a:schemeClr val="accent1">
+                            <a:shade val="15000"/>
+                          </a:schemeClr>
+                        </a:lnRef>
+                        <a:fillRef idx="1">
+                          <a:schemeClr val="accent1"/>
+                        </a:fillRef>
+                        <a:effectRef idx="0">
+                          <a:schemeClr val="accent1"/>
+                        </a:effectRef>
+                        <a:fontRef idx="minor">
+                          <a:schemeClr val="lt1"/>
+                        </a:fontRef>
+                      </wps:style>
+                      <wps:bodyPr rot="0" spcFirstLastPara="0" vertOverflow="overflow" horzOverflow="overflow" vert="horz" wrap="square" lIns="91440" tIns="45720" rIns="91440" bIns="45720" numCol="1" spcCol="0" rtlCol="0" fromWordArt="0" anchor="ctr" anchorCtr="0" forceAA="0" compatLnSpc="1">
+                        <a:prstTxWarp prst="textNoShape">
+                          <a:avLst/>
+                        </a:prstTxWarp>
+                        <a:noAutofit/>
+                      </wps:bodyPr>
+                    </wps:wsp>
+                  </a:graphicData>
+                </a:graphic>
+                <wp14:sizeRelH relativeFrom="margin">
+                  <wp14:pctWidth>0</wp14:pctWidth>
+                </wp14:sizeRelH>
+                <wp14:sizeRelV relativeFrom="margin">
+                  <wp14:pctHeight>0</wp14:pctHeight>
+                </wp14:sizeRelV>
+              </wp:anchor>
+            </w:drawing>
+          </mc:Choice>
+          <mc:Fallback>
+            <w:pict>
+              <v:rect w14:anchorId="0AEA5069" id="Rechteck 6" o:spid="_x0000_s1026" style="position:absolute;margin-left:220.8pt;margin-top:122.95pt;width:188.25pt;height:16.5pt;z-index:251666432;visibility:visible;mso-wrap-style:square;mso-width-percent:0;mso-height-percent:0;mso-wrap-distance-left:9pt;mso-wrap-distance-top:0;mso-wrap-distance-right:9pt;mso-wrap-distance-bottom:0;mso-position-horizontal:absolute;mso-position-horizontal-relative:text;mso-position-vertical:absolute;mso-position-vertical-relative:text;mso-width-percent:0;mso-height-percent:0;mso-width-relative:margin;mso-height-relative:margin;v-text-anchor:middle" o:gfxdata="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" filled="f" strokecolor="#e00" strokeweight="3pt"/>
+            </w:pict>
+          </mc:Fallback>
+        </mc:AlternateContent>
+      </w:r>
+      <w:r>
+        <w:rPr>
+          <w:noProof/>
+        </w:rPr>
+        <mc:AlternateContent>
+          <mc:Choice Requires="wps">
+            <w:drawing>
+              <wp:anchor distT="0" distB="0" distL="114300" distR="114300" simplePos="0" relativeHeight="251668480" behindDoc="0" locked="0" layoutInCell="1" allowOverlap="1" wp14:anchorId="0150D41B" wp14:editId="7632DC7B">
+                <wp:simplePos x="0" y="0"/>
+                <wp:positionH relativeFrom="column">
+                  <wp:posOffset>2858665</wp:posOffset>
+                </wp:positionH>
+                <wp:positionV relativeFrom="paragraph">
+                  <wp:posOffset>1786080</wp:posOffset>
+                </wp:positionV>
+                <wp:extent cx="552450" cy="209550"/>
+                <wp:effectExtent l="19050" t="19050" r="19050" b="19050"/>
+                <wp:wrapNone/>
+                <wp:docPr id="1878129844" name="Rechteck 6"/>
+                <wp:cNvGraphicFramePr/>
+                <a:graphic xmlns:a="http://schemas.openxmlformats.org/drawingml/2006/main">
+                  <a:graphicData uri="http://schemas.microsoft.com/office/word/2010/wordprocessingShape">
+                    <wps:wsp>
+                      <wps:cNvSpPr/>
+                      <wps:spPr>
+                        <a:xfrm>
+                          <a:off x="0" y="0"/>
+                          <a:ext cx="552450" cy="209550"/>
+                        </a:xfrm>
+                        <a:prstGeom prst="rect">
+                          <a:avLst/>
+                        </a:prstGeom>
+                        <a:noFill/>
+                        <a:ln w="38100">
+                          <a:solidFill>
+                            <a:srgbClr val="EE0000"/>
+                          </a:solidFill>
+                        </a:ln>
+                      </wps:spPr>
+                      <wps:style>
+                        <a:lnRef idx="2">
+                          <a:schemeClr val="accent1">
+                            <a:shade val="15000"/>
+                          </a:schemeClr>
+                        </a:lnRef>
+                        <a:fillRef idx="1">
+                          <a:schemeClr val="accent1"/>
+                        </a:fillRef>
+                        <a:effectRef idx="0">
+                          <a:schemeClr val="accent1"/>
+                        </a:effectRef>
+                        <a:fontRef idx="minor">
+                          <a:schemeClr val="lt1"/>
+                        </a:fontRef>
+                      </wps:style>
+                      <wps:bodyPr rot="0" spcFirstLastPara="0" vertOverflow="overflow" horzOverflow="overflow" vert="horz" wrap="square" lIns="91440" tIns="45720" rIns="91440" bIns="45720" numCol="1" spcCol="0" rtlCol="0" fromWordArt="0" anchor="ctr" anchorCtr="0" forceAA="0" compatLnSpc="1">
+                        <a:prstTxWarp prst="textNoShape">
+                          <a:avLst/>
+                        </a:prstTxWarp>
+                        <a:noAutofit/>
+                      </wps:bodyPr>
+                    </wps:wsp>
+                  </a:graphicData>
+                </a:graphic>
+                <wp14:sizeRelH relativeFrom="margin">
+                  <wp14:pctWidth>0</wp14:pctWidth>
+                </wp14:sizeRelH>
+                <wp14:sizeRelV relativeFrom="margin">
+                  <wp14:pctHeight>0</wp14:pctHeight>
+                </wp14:sizeRelV>
+              </wp:anchor>
+            </w:drawing>
+          </mc:Choice>
+          <mc:Fallback>
+            <w:pict>
+              <v:rect w14:anchorId="61A148F4" id="Rechteck 6" o:spid="_x0000_s1026" style="position:absolute;margin-left:225.1pt;margin-top:140.65pt;width:43.5pt;height:16.5pt;z-index:251668480;visibility:visible;mso-wrap-style:square;mso-width-percent:0;mso-height-percent:0;mso-wrap-distance-left:9pt;mso-wrap-distance-top:0;mso-wrap-distance-right:9pt;mso-wrap-distance-bottom:0;mso-position-horizontal:absolute;mso-position-horizontal-relative:text;mso-position-vertical:absolute;mso-position-vertical-relative:text;mso-width-percent:0;mso-height-percent:0;mso-width-relative:margin;mso-height-relative:margin;v-text-anchor:middle" o:gfxdata="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" filled="f" strokecolor="#e00" strokeweight="3pt"/>
+            </w:pict>
+          </mc:Fallback>
+        </mc:AlternateContent>
+      </w:r>
+      <w:r>
+        <w:rPr>
+          <w:noProof/>
+        </w:rPr>
+        <mc:AlternateContent>
+          <mc:Choice Requires="wps">
+            <w:drawing>
+              <wp:anchor distT="45720" distB="45720" distL="114300" distR="114300" simplePos="0" relativeHeight="251670528" behindDoc="0" locked="0" layoutInCell="1" allowOverlap="1" wp14:anchorId="1D304C78" wp14:editId="34CD456F">
+                <wp:simplePos x="0" y="0"/>
+                <wp:positionH relativeFrom="column">
+                  <wp:posOffset>759775</wp:posOffset>
+                </wp:positionH>
+                <wp:positionV relativeFrom="paragraph">
+                  <wp:posOffset>1143989</wp:posOffset>
                 </wp:positionV>
                 <wp:extent cx="247650" cy="285750"/>
                 <wp:effectExtent l="0" t="0" r="0" b="0"/>
@@ -9179,7 +9915,7 @@
           </mc:Choice>
           <mc:Fallback>
             <w:pict>
-              <v:shape w14:anchorId="1D304C78" id="_x0000_s1033" type="#_x0000_t202" style="position:absolute;margin-left:61.15pt;margin-top:64.9pt;width:19.5pt;height:22.5pt;z-index:251670528;visibility:visible;mso-wrap-style:square;mso-width-percent:0;mso-height-percent:0;mso-wrap-distance-left:9pt;mso-wrap-distance-top:3.6pt;mso-wrap-distance-right:9pt;mso-wrap-distance-bottom:3.6pt;mso-position-horizontal:absolute;mso-position-horizontal-relative:text;mso-position-vertical:absolute;mso-position-vertical-relative:text;mso-width-percent:0;mso-height-percent:0;mso-width-relative:margin;mso-height-relative:margin;v-text-anchor:top" o:gfxdata="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" filled="f" stroked="f">
+              <v:shape w14:anchorId="1D304C78" id="_x0000_s1034" type="#_x0000_t202" style="position:absolute;margin-left:59.8pt;margin-top:90.1pt;width:19.5pt;height:22.5pt;z-index:251670528;visibility:visible;mso-wrap-style:square;mso-width-percent:0;mso-height-percent:0;mso-wrap-distance-left:9pt;mso-wrap-distance-top:3.6pt;mso-wrap-distance-right:9pt;mso-wrap-distance-bottom:3.6pt;mso-position-horizontal:absolute;mso-position-horizontal-relative:text;mso-position-vertical:absolute;mso-position-vertical-relative:text;mso-width-percent:0;mso-height-percent:0;mso-width-relative:margin;mso-height-relative:margin;v-text-anchor:top" o:gfxdata="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" filled="f" stroked="f">
                 <v:textbox>
                   <w:txbxContent>
                     <w:p>
@@ -9218,173 +9954,13 @@
         <mc:AlternateContent>
           <mc:Choice Requires="wps">
             <w:drawing>
-              <wp:anchor distT="0" distB="0" distL="114300" distR="114300" simplePos="0" relativeHeight="251668480" behindDoc="0" locked="0" layoutInCell="1" allowOverlap="1" wp14:anchorId="0150D41B" wp14:editId="435BA384">
+              <wp:anchor distT="0" distB="0" distL="114300" distR="114300" simplePos="0" relativeHeight="251664384" behindDoc="0" locked="0" layoutInCell="1" allowOverlap="1" wp14:anchorId="53CDDB83" wp14:editId="4B0D8CB4">
                 <wp:simplePos x="0" y="0"/>
                 <wp:positionH relativeFrom="column">
-                  <wp:posOffset>2853055</wp:posOffset>
+                  <wp:posOffset>33655</wp:posOffset>
                 </wp:positionH>
                 <wp:positionV relativeFrom="paragraph">
-                  <wp:posOffset>1471931</wp:posOffset>
-                </wp:positionV>
-                <wp:extent cx="552450" cy="209550"/>
-                <wp:effectExtent l="19050" t="19050" r="19050" b="19050"/>
-                <wp:wrapNone/>
-                <wp:docPr id="1878129844" name="Rechteck 6"/>
-                <wp:cNvGraphicFramePr/>
-                <a:graphic xmlns:a="http://schemas.openxmlformats.org/drawingml/2006/main">
-                  <a:graphicData uri="http://schemas.microsoft.com/office/word/2010/wordprocessingShape">
-                    <wps:wsp>
-                      <wps:cNvSpPr/>
-                      <wps:spPr>
-                        <a:xfrm>
-                          <a:off x="0" y="0"/>
-                          <a:ext cx="552450" cy="209550"/>
-                        </a:xfrm>
-                        <a:prstGeom prst="rect">
-                          <a:avLst/>
-                        </a:prstGeom>
-                        <a:noFill/>
-                        <a:ln w="38100">
-                          <a:solidFill>
-                            <a:srgbClr val="EE0000"/>
-                          </a:solidFill>
-                        </a:ln>
-                      </wps:spPr>
-                      <wps:style>
-                        <a:lnRef idx="2">
-                          <a:schemeClr val="accent1">
-                            <a:shade val="15000"/>
-                          </a:schemeClr>
-                        </a:lnRef>
-                        <a:fillRef idx="1">
-                          <a:schemeClr val="accent1"/>
-                        </a:fillRef>
-                        <a:effectRef idx="0">
-                          <a:schemeClr val="accent1"/>
-                        </a:effectRef>
-                        <a:fontRef idx="minor">
-                          <a:schemeClr val="lt1"/>
-                        </a:fontRef>
-                      </wps:style>
-                      <wps:bodyPr rot="0" spcFirstLastPara="0" vertOverflow="overflow" horzOverflow="overflow" vert="horz" wrap="square" lIns="91440" tIns="45720" rIns="91440" bIns="45720" numCol="1" spcCol="0" rtlCol="0" fromWordArt="0" anchor="ctr" anchorCtr="0" forceAA="0" compatLnSpc="1">
-                        <a:prstTxWarp prst="textNoShape">
-                          <a:avLst/>
-                        </a:prstTxWarp>
-                        <a:noAutofit/>
-                      </wps:bodyPr>
-                    </wps:wsp>
-                  </a:graphicData>
-                </a:graphic>
-                <wp14:sizeRelH relativeFrom="margin">
-                  <wp14:pctWidth>0</wp14:pctWidth>
-                </wp14:sizeRelH>
-                <wp14:sizeRelV relativeFrom="margin">
-                  <wp14:pctHeight>0</wp14:pctHeight>
-                </wp14:sizeRelV>
-              </wp:anchor>
-            </w:drawing>
-          </mc:Choice>
-          <mc:Fallback>
-            <w:pict>
-              <v:rect w14:anchorId="6D48C8CE" id="Rechteck 6" o:spid="_x0000_s1026" style="position:absolute;margin-left:224.65pt;margin-top:115.9pt;width:43.5pt;height:16.5pt;z-index:251668480;visibility:visible;mso-wrap-style:square;mso-width-percent:0;mso-height-percent:0;mso-wrap-distance-left:9pt;mso-wrap-distance-top:0;mso-wrap-distance-right:9pt;mso-wrap-distance-bottom:0;mso-position-horizontal:absolute;mso-position-horizontal-relative:text;mso-position-vertical:absolute;mso-position-vertical-relative:text;mso-width-percent:0;mso-height-percent:0;mso-width-relative:margin;mso-height-relative:margin;v-text-anchor:middle" o:gfxdata="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" filled="f" strokecolor="#e00" strokeweight="3pt"/>
-            </w:pict>
-          </mc:Fallback>
-        </mc:AlternateContent>
-      </w:r>
-      <w:r>
-        <w:rPr>
-          <w:noProof/>
-        </w:rPr>
-        <mc:AlternateContent>
-          <mc:Choice Requires="wps">
-            <w:drawing>
-              <wp:anchor distT="0" distB="0" distL="114300" distR="114300" simplePos="0" relativeHeight="251666432" behindDoc="0" locked="0" layoutInCell="1" allowOverlap="1" wp14:anchorId="445EA30D" wp14:editId="19C55BB3">
-                <wp:simplePos x="0" y="0"/>
-                <wp:positionH relativeFrom="column">
-                  <wp:posOffset>2843530</wp:posOffset>
-                </wp:positionH>
-                <wp:positionV relativeFrom="paragraph">
-                  <wp:posOffset>1252855</wp:posOffset>
-                </wp:positionV>
-                <wp:extent cx="2390775" cy="209550"/>
-                <wp:effectExtent l="19050" t="19050" r="28575" b="19050"/>
-                <wp:wrapNone/>
-                <wp:docPr id="2028044605" name="Rechteck 6"/>
-                <wp:cNvGraphicFramePr/>
-                <a:graphic xmlns:a="http://schemas.openxmlformats.org/drawingml/2006/main">
-                  <a:graphicData uri="http://schemas.microsoft.com/office/word/2010/wordprocessingShape">
-                    <wps:wsp>
-                      <wps:cNvSpPr/>
-                      <wps:spPr>
-                        <a:xfrm>
-                          <a:off x="0" y="0"/>
-                          <a:ext cx="2390775" cy="209550"/>
-                        </a:xfrm>
-                        <a:prstGeom prst="rect">
-                          <a:avLst/>
-                        </a:prstGeom>
-                        <a:noFill/>
-                        <a:ln w="38100">
-                          <a:solidFill>
-                            <a:srgbClr val="EE0000"/>
-                          </a:solidFill>
-                        </a:ln>
-                      </wps:spPr>
-                      <wps:style>
-                        <a:lnRef idx="2">
-                          <a:schemeClr val="accent1">
-                            <a:shade val="15000"/>
-                          </a:schemeClr>
-                        </a:lnRef>
-                        <a:fillRef idx="1">
-                          <a:schemeClr val="accent1"/>
-                        </a:fillRef>
-                        <a:effectRef idx="0">
-                          <a:schemeClr val="accent1"/>
-                        </a:effectRef>
-                        <a:fontRef idx="minor">
-                          <a:schemeClr val="lt1"/>
-                        </a:fontRef>
-                      </wps:style>
-                      <wps:bodyPr rot="0" spcFirstLastPara="0" vertOverflow="overflow" horzOverflow="overflow" vert="horz" wrap="square" lIns="91440" tIns="45720" rIns="91440" bIns="45720" numCol="1" spcCol="0" rtlCol="0" fromWordArt="0" anchor="ctr" anchorCtr="0" forceAA="0" compatLnSpc="1">
-                        <a:prstTxWarp prst="textNoShape">
-                          <a:avLst/>
-                        </a:prstTxWarp>
-                        <a:noAutofit/>
-                      </wps:bodyPr>
-                    </wps:wsp>
-                  </a:graphicData>
-                </a:graphic>
-                <wp14:sizeRelH relativeFrom="margin">
-                  <wp14:pctWidth>0</wp14:pctWidth>
-                </wp14:sizeRelH>
-                <wp14:sizeRelV relativeFrom="margin">
-                  <wp14:pctHeight>0</wp14:pctHeight>
-                </wp14:sizeRelV>
-              </wp:anchor>
-            </w:drawing>
-          </mc:Choice>
-          <mc:Fallback>
-            <w:pict>
-              <v:rect w14:anchorId="242E5A4C" id="Rechteck 6" o:spid="_x0000_s1026" style="position:absolute;margin-left:223.9pt;margin-top:98.65pt;width:188.25pt;height:16.5pt;z-index:251666432;visibility:visible;mso-wrap-style:square;mso-width-percent:0;mso-height-percent:0;mso-wrap-distance-left:9pt;mso-wrap-distance-top:0;mso-wrap-distance-right:9pt;mso-wrap-distance-bottom:0;mso-position-horizontal:absolute;mso-position-horizontal-relative:text;mso-position-vertical:absolute;mso-position-vertical-relative:text;mso-width-percent:0;mso-height-percent:0;mso-width-relative:margin;mso-height-relative:margin;v-text-anchor:middle" o:gfxdata="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" filled="f" strokecolor="#e00" strokeweight="3pt"/>
-            </w:pict>
-          </mc:Fallback>
-        </mc:AlternateContent>
-      </w:r>
-      <w:r>
-        <w:rPr>
-          <w:noProof/>
-        </w:rPr>
-        <mc:AlternateContent>
-          <mc:Choice Requires="wps">
-            <w:drawing>
-              <wp:anchor distT="0" distB="0" distL="114300" distR="114300" simplePos="0" relativeHeight="251664384" behindDoc="0" locked="0" layoutInCell="1" allowOverlap="1" wp14:anchorId="53CDDB83" wp14:editId="59A7E9E8">
-                <wp:simplePos x="0" y="0"/>
-                <wp:positionH relativeFrom="column">
-                  <wp:posOffset>33656</wp:posOffset>
-                </wp:positionH>
-                <wp:positionV relativeFrom="paragraph">
-                  <wp:posOffset>890905</wp:posOffset>
+                  <wp:posOffset>1205054</wp:posOffset>
                 </wp:positionV>
                 <wp:extent cx="781050" cy="142875"/>
                 <wp:effectExtent l="19050" t="19050" r="19050" b="28575"/>
@@ -9446,7 +10022,7 @@
           </mc:Choice>
           <mc:Fallback>
             <w:pict>
-              <v:rect w14:anchorId="0F56272A" id="Rechteck 6" o:spid="_x0000_s1026" style="position:absolute;margin-left:2.65pt;margin-top:70.15pt;width:61.5pt;height:11.25pt;z-index:251664384;visibility:visible;mso-wrap-style:square;mso-width-percent:0;mso-height-percent:0;mso-wrap-distance-left:9pt;mso-wrap-distance-top:0;mso-wrap-distance-right:9pt;mso-wrap-distance-bottom:0;mso-position-horizontal:absolute;mso-position-horizontal-relative:text;mso-position-vertical:absolute;mso-position-vertical-relative:text;mso-width-percent:0;mso-height-percent:0;mso-width-relative:margin;mso-height-relative:margin;v-text-anchor:middle" o:gfxdata="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" filled="f" strokecolor="#e00" strokeweight="3pt"/>
+              <v:rect w14:anchorId="2EF5A3CF" id="Rechteck 6" o:spid="_x0000_s1026" style="position:absolute;margin-left:2.65pt;margin-top:94.9pt;width:61.5pt;height:11.25pt;z-index:251664384;visibility:visible;mso-wrap-style:square;mso-width-percent:0;mso-height-percent:0;mso-wrap-distance-left:9pt;mso-wrap-distance-top:0;mso-wrap-distance-right:9pt;mso-wrap-distance-bottom:0;mso-position-horizontal:absolute;mso-position-horizontal-relative:text;mso-position-vertical:absolute;mso-position-vertical-relative:text;mso-width-percent:0;mso-height-percent:0;mso-width-relative:margin;mso-height-relative:margin;v-text-anchor:middle" o:gfxdata="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" filled="f" strokecolor="#e00" strokeweight="3pt"/>
             </w:pict>
           </mc:Fallback>
         </mc:AlternateContent>
@@ -9456,26 +10032,26 @@
           <w:noProof/>
         </w:rPr>
         <w:drawing>
-          <wp:anchor distT="0" distB="0" distL="114300" distR="114300" simplePos="0" relativeHeight="251663360" behindDoc="1" locked="0" layoutInCell="1" allowOverlap="1" wp14:anchorId="694B6102" wp14:editId="6FCE5536">
+          <wp:anchor distT="0" distB="0" distL="114300" distR="114300" simplePos="0" relativeHeight="251663360" behindDoc="1" locked="0" layoutInCell="1" allowOverlap="1" wp14:anchorId="694B6102" wp14:editId="5E43050C">
             <wp:simplePos x="0" y="0"/>
             <wp:positionH relativeFrom="page">
-              <wp:posOffset>3686175</wp:posOffset>
+              <wp:posOffset>3668184</wp:posOffset>
             </wp:positionH>
             <wp:positionV relativeFrom="paragraph">
-              <wp:posOffset>557530</wp:posOffset>
+              <wp:posOffset>886919</wp:posOffset>
             </wp:positionV>
-            <wp:extent cx="3324225" cy="1480185"/>
-            <wp:effectExtent l="0" t="0" r="9525" b="5715"/>
+            <wp:extent cx="3324225" cy="1303020"/>
+            <wp:effectExtent l="0" t="0" r="9525" b="0"/>
             <wp:wrapTight wrapText="bothSides">
               <wp:wrapPolygon edited="0">
                 <wp:start x="0" y="0"/>
-                <wp:lineTo x="0" y="21405"/>
-                <wp:lineTo x="21538" y="21405"/>
+                <wp:lineTo x="0" y="21158"/>
+                <wp:lineTo x="21538" y="21158"/>
                 <wp:lineTo x="21538" y="0"/>
                 <wp:lineTo x="0" y="0"/>
               </wp:wrapPolygon>
             </wp:wrapTight>
-            <wp:docPr id="1142450120" name="Grafik 1" descr="Ein Bild, das Text, Screenshot, Schrift, Zahl enthält.&#10;&#10;KI-generierte Inhalte können fehlerhaft sein."/>
+            <wp:docPr id="1142450120" name="Grafik 1"/>
             <wp:cNvGraphicFramePr>
               <a:graphicFrameLocks xmlns:a="http://schemas.openxmlformats.org/drawingml/2006/main" noChangeAspect="1"/>
             </wp:cNvGraphicFramePr>
@@ -9483,7 +10059,7 @@
               <a:graphicData uri="http://schemas.openxmlformats.org/drawingml/2006/picture">
                 <pic:pic xmlns:pic="http://schemas.openxmlformats.org/drawingml/2006/picture">
                   <pic:nvPicPr>
-                    <pic:cNvPr id="1142450120" name="Grafik 1" descr="Ein Bild, das Text, Screenshot, Schrift, Zahl enthält.&#10;&#10;KI-generierte Inhalte können fehlerhaft sein."/>
+                    <pic:cNvPr id="1142450120" name="Grafik 1"/>
                     <pic:cNvPicPr/>
                   </pic:nvPicPr>
                   <pic:blipFill>
@@ -9501,7 +10077,7 @@
                   <pic:spPr>
                     <a:xfrm>
                       <a:off x="0" y="0"/>
-                      <a:ext cx="3324225" cy="1480185"/>
+                      <a:ext cx="3324225" cy="1303020"/>
                     </a:xfrm>
                     <a:prstGeom prst="rect">
                       <a:avLst/>
@@ -9524,6 +10100,9 @@
       </w:r>
       <w:r>
         <w:t>„Anlegen“ (3) das Projekt erstellt.</w:t>
+      </w:r>
+      <w:r>
+        <w:t xml:space="preserve"> Über die Schaltfläche „Importieren“ (4) kann ein Projekt importiert werden. Dazu muss lediglich der Ordner des gewünschten Projekts ausgewählt werden</w:t>
       </w:r>
     </w:p>
     <w:p>
@@ -9722,6 +10301,7 @@
         <w:rPr>
           <w:noProof/>
         </w:rPr>
+        <w:lastRenderedPageBreak/>
         <mc:AlternateContent>
           <mc:Choice Requires="wps">
             <w:drawing>
@@ -9804,7 +10384,7 @@
           </mc:Choice>
           <mc:Fallback>
             <w:pict>
-              <v:shape w14:anchorId="371567AD" id="_x0000_s1034" type="#_x0000_t202" style="position:absolute;margin-left:166.9pt;margin-top:50.75pt;width:19.5pt;height:22.5pt;z-index:251732992;visibility:visible;mso-wrap-style:square;mso-width-percent:0;mso-height-percent:0;mso-wrap-distance-left:9pt;mso-wrap-distance-top:3.6pt;mso-wrap-distance-right:9pt;mso-wrap-distance-bottom:3.6pt;mso-position-horizontal:absolute;mso-position-horizontal-relative:text;mso-position-vertical:absolute;mso-position-vertical-relative:text;mso-width-percent:0;mso-height-percent:0;mso-width-relative:margin;mso-height-relative:margin;v-text-anchor:top" o:gfxdata="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" filled="f" stroked="f">
+              <v:shape w14:anchorId="371567AD" id="_x0000_s1035" type="#_x0000_t202" style="position:absolute;margin-left:166.9pt;margin-top:50.75pt;width:19.5pt;height:22.5pt;z-index:251732992;visibility:visible;mso-wrap-style:square;mso-width-percent:0;mso-height-percent:0;mso-wrap-distance-left:9pt;mso-wrap-distance-top:3.6pt;mso-wrap-distance-right:9pt;mso-wrap-distance-bottom:3.6pt;mso-position-horizontal:absolute;mso-position-horizontal-relative:text;mso-position-vertical:absolute;mso-position-vertical-relative:text;mso-width-percent:0;mso-height-percent:0;mso-width-relative:margin;mso-height-relative:margin;v-text-anchor:top" o:gfxdata="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" filled="f" stroked="f">
                 <v:textbox>
                   <w:txbxContent>
                     <w:p>
@@ -10161,7 +10741,7 @@
           </mc:Choice>
           <mc:Fallback>
             <w:pict>
-              <v:shape w14:anchorId="10DC5FDD" id="_x0000_s1035" type="#_x0000_t202" style="position:absolute;margin-left:109.75pt;margin-top:50.35pt;width:19.5pt;height:22.5pt;z-index:251687936;visibility:visible;mso-wrap-style:square;mso-width-percent:0;mso-height-percent:0;mso-wrap-distance-left:9pt;mso-wrap-distance-top:3.6pt;mso-wrap-distance-right:9pt;mso-wrap-distance-bottom:3.6pt;mso-position-horizontal:absolute;mso-position-horizontal-relative:text;mso-position-vertical:absolute;mso-position-vertical-relative:text;mso-width-percent:0;mso-height-percent:0;mso-width-relative:margin;mso-height-relative:margin;v-text-anchor:top" o:gfxdata="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" filled="f" stroked="f">
+              <v:shape w14:anchorId="10DC5FDD" id="_x0000_s1036" type="#_x0000_t202" style="position:absolute;margin-left:109.75pt;margin-top:50.35pt;width:19.5pt;height:22.5pt;z-index:251687936;visibility:visible;mso-wrap-style:square;mso-width-percent:0;mso-height-percent:0;mso-wrap-distance-left:9pt;mso-wrap-distance-top:3.6pt;mso-wrap-distance-right:9pt;mso-wrap-distance-bottom:3.6pt;mso-position-horizontal:absolute;mso-position-horizontal-relative:text;mso-position-vertical:absolute;mso-position-vertical-relative:text;mso-width-percent:0;mso-height-percent:0;mso-width-relative:margin;mso-height-relative:margin;v-text-anchor:top" o:gfxdata="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" filled="f" stroked="f">
                 <v:textbox>
                   <w:txbxContent>
                     <w:p>
@@ -10278,7 +10858,7 @@
           </mc:Choice>
           <mc:Fallback>
             <w:pict>
-              <v:shape w14:anchorId="19F2EAA6" id="_x0000_s1036" type="#_x0000_t202" style="position:absolute;margin-left:74.75pt;margin-top:50.85pt;width:19.5pt;height:22.5pt;z-index:251684864;visibility:visible;mso-wrap-style:square;mso-width-percent:0;mso-height-percent:0;mso-wrap-distance-left:9pt;mso-wrap-distance-top:3.6pt;mso-wrap-distance-right:9pt;mso-wrap-distance-bottom:3.6pt;mso-position-horizontal:absolute;mso-position-horizontal-relative:text;mso-position-vertical:absolute;mso-position-vertical-relative:text;mso-width-percent:0;mso-height-percent:0;mso-width-relative:margin;mso-height-relative:margin;v-text-anchor:top" o:gfxdata="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" filled="f" stroked="f">
+              <v:shape w14:anchorId="19F2EAA6" id="_x0000_s1037" type="#_x0000_t202" style="position:absolute;margin-left:74.75pt;margin-top:50.85pt;width:19.5pt;height:22.5pt;z-index:251684864;visibility:visible;mso-wrap-style:square;mso-width-percent:0;mso-height-percent:0;mso-wrap-distance-left:9pt;mso-wrap-distance-top:3.6pt;mso-wrap-distance-right:9pt;mso-wrap-distance-bottom:3.6pt;mso-position-horizontal:absolute;mso-position-horizontal-relative:text;mso-position-vertical:absolute;mso-position-vertical-relative:text;mso-width-percent:0;mso-height-percent:0;mso-width-relative:margin;mso-height-relative:margin;v-text-anchor:top" o:gfxdata="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" filled="f" stroked="f">
                 <v:textbox>
                   <w:txbxContent>
                     <w:p>
@@ -10395,7 +10975,7 @@
           </mc:Choice>
           <mc:Fallback>
             <w:pict>
-              <v:shape w14:anchorId="18DA3BA9" id="_x0000_s1037" type="#_x0000_t202" style="position:absolute;margin-left:40.25pt;margin-top:48.85pt;width:19.5pt;height:22.5pt;z-index:251681792;visibility:visible;mso-wrap-style:square;mso-width-percent:0;mso-height-percent:0;mso-wrap-distance-left:9pt;mso-wrap-distance-top:3.6pt;mso-wrap-distance-right:9pt;mso-wrap-distance-bottom:3.6pt;mso-position-horizontal:absolute;mso-position-horizontal-relative:text;mso-position-vertical:absolute;mso-position-vertical-relative:text;mso-width-percent:0;mso-height-percent:0;mso-width-relative:margin;mso-height-relative:margin;v-text-anchor:top" o:gfxdata="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" filled="f" stroked="f">
+              <v:shape w14:anchorId="18DA3BA9" id="_x0000_s1038" type="#_x0000_t202" style="position:absolute;margin-left:40.25pt;margin-top:48.85pt;width:19.5pt;height:22.5pt;z-index:251681792;visibility:visible;mso-wrap-style:square;mso-width-percent:0;mso-height-percent:0;mso-wrap-distance-left:9pt;mso-wrap-distance-top:3.6pt;mso-wrap-distance-right:9pt;mso-wrap-distance-bottom:3.6pt;mso-position-horizontal:absolute;mso-position-horizontal-relative:text;mso-position-vertical:absolute;mso-position-vertical-relative:text;mso-width-percent:0;mso-height-percent:0;mso-width-relative:margin;mso-height-relative:margin;v-text-anchor:top" o:gfxdata="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" filled="f" stroked="f">
                 <v:textbox>
                   <w:txbxContent>
                     <w:p>
@@ -10592,7 +11172,7 @@
           </mc:Choice>
           <mc:Fallback>
             <w:pict>
-              <v:shape w14:anchorId="29833EE0" id="_x0000_s1038" type="#_x0000_t202" style="position:absolute;margin-left:7.9pt;margin-top:49.5pt;width:19.5pt;height:22.5pt;z-index:251678720;visibility:visible;mso-wrap-style:square;mso-width-percent:0;mso-height-percent:0;mso-wrap-distance-left:9pt;mso-wrap-distance-top:3.6pt;mso-wrap-distance-right:9pt;mso-wrap-distance-bottom:3.6pt;mso-position-horizontal:absolute;mso-position-horizontal-relative:text;mso-position-vertical:absolute;mso-position-vertical-relative:text;mso-width-percent:0;mso-height-percent:0;mso-width-relative:margin;mso-height-relative:margin;v-text-anchor:top" o:gfxdata="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" filled="f" stroked="f">
+              <v:shape w14:anchorId="29833EE0" id="_x0000_s1039" type="#_x0000_t202" style="position:absolute;margin-left:7.9pt;margin-top:49.5pt;width:19.5pt;height:22.5pt;z-index:251678720;visibility:visible;mso-wrap-style:square;mso-width-percent:0;mso-height-percent:0;mso-wrap-distance-left:9pt;mso-wrap-distance-top:3.6pt;mso-wrap-distance-right:9pt;mso-wrap-distance-bottom:3.6pt;mso-position-horizontal:absolute;mso-position-horizontal-relative:text;mso-position-vertical:absolute;mso-position-vertical-relative:text;mso-width-percent:0;mso-height-percent:0;mso-width-relative:margin;mso-height-relative:margin;v-text-anchor:top" o:gfxdata="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" filled="f" stroked="f">
                 <v:textbox>
                   <w:txbxContent>
                     <w:p>
@@ -10994,7 +11574,7 @@
           </mc:Choice>
           <mc:Fallback>
             <w:pict>
-              <v:shape w14:anchorId="0B26DA4C" id="_x0000_s1039" type="#_x0000_t202" style="position:absolute;margin-left:29.25pt;margin-top:50.85pt;width:19.5pt;height:22.5pt;z-index:251695104;visibility:visible;mso-wrap-style:square;mso-width-percent:0;mso-height-percent:0;mso-wrap-distance-left:9pt;mso-wrap-distance-top:3.6pt;mso-wrap-distance-right:9pt;mso-wrap-distance-bottom:3.6pt;mso-position-horizontal:absolute;mso-position-horizontal-relative:text;mso-position-vertical:absolute;mso-position-vertical-relative:text;mso-width-percent:0;mso-height-percent:0;mso-width-relative:margin;mso-height-relative:margin;v-text-anchor:top" o:gfxdata="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" filled="f" stroked="f">
+              <v:shape w14:anchorId="0B26DA4C" id="_x0000_s1040" type="#_x0000_t202" style="position:absolute;margin-left:29.25pt;margin-top:50.85pt;width:19.5pt;height:22.5pt;z-index:251695104;visibility:visible;mso-wrap-style:square;mso-width-percent:0;mso-height-percent:0;mso-wrap-distance-left:9pt;mso-wrap-distance-top:3.6pt;mso-wrap-distance-right:9pt;mso-wrap-distance-bottom:3.6pt;mso-position-horizontal:absolute;mso-position-horizontal-relative:text;mso-position-vertical:absolute;mso-position-vertical-relative:text;mso-width-percent:0;mso-height-percent:0;mso-width-relative:margin;mso-height-relative:margin;v-text-anchor:top" o:gfxdata="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" filled="f" stroked="f">
                 <v:textbox>
                   <w:txbxContent>
                     <w:p>
@@ -11191,7 +11771,7 @@
           </mc:Choice>
           <mc:Fallback>
             <w:pict>
-              <v:shape w14:anchorId="10ACA5F3" id="_x0000_s1040" type="#_x0000_t202" style="position:absolute;margin-left:28.9pt;margin-top:17.65pt;width:19.5pt;height:22.5pt;z-index:251692032;visibility:visible;mso-wrap-style:square;mso-width-percent:0;mso-height-percent:0;mso-wrap-distance-left:9pt;mso-wrap-distance-top:3.6pt;mso-wrap-distance-right:9pt;mso-wrap-distance-bottom:3.6pt;mso-position-horizontal:absolute;mso-position-horizontal-relative:text;mso-position-vertical:absolute;mso-position-vertical-relative:text;mso-width-percent:0;mso-height-percent:0;mso-width-relative:margin;mso-height-relative:margin;v-text-anchor:top" o:gfxdata="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" filled="f" stroked="f">
+              <v:shape w14:anchorId="10ACA5F3" id="_x0000_s1041" type="#_x0000_t202" style="position:absolute;margin-left:28.9pt;margin-top:17.65pt;width:19.5pt;height:22.5pt;z-index:251692032;visibility:visible;mso-wrap-style:square;mso-width-percent:0;mso-height-percent:0;mso-wrap-distance-left:9pt;mso-wrap-distance-top:3.6pt;mso-wrap-distance-right:9pt;mso-wrap-distance-bottom:3.6pt;mso-position-horizontal:absolute;mso-position-horizontal-relative:text;mso-position-vertical:absolute;mso-position-vertical-relative:text;mso-width-percent:0;mso-height-percent:0;mso-width-relative:margin;mso-height-relative:margin;v-text-anchor:top" o:gfxdata="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" filled="f" stroked="f">
                 <v:textbox>
                   <w:txbxContent>
                     <w:p>
@@ -11474,7 +12054,7 @@
           </mc:Choice>
           <mc:Fallback>
             <w:pict>
-              <v:shape w14:anchorId="0D504217" id="_x0000_s1041" type="#_x0000_t202" style="position:absolute;margin-left:70.5pt;margin-top:12.7pt;width:19.5pt;height:22.5pt;z-index:251705344;visibility:visible;mso-wrap-style:square;mso-width-percent:0;mso-height-percent:0;mso-wrap-distance-left:9pt;mso-wrap-distance-top:3.6pt;mso-wrap-distance-right:9pt;mso-wrap-distance-bottom:3.6pt;mso-position-horizontal:absolute;mso-position-horizontal-relative:text;mso-position-vertical:absolute;mso-position-vertical-relative:text;mso-width-percent:0;mso-height-percent:0;mso-width-relative:margin;mso-height-relative:margin;v-text-anchor:top" o:gfxdata="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" filled="f" stroked="f">
+              <v:shape w14:anchorId="0D504217" id="_x0000_s1042" type="#_x0000_t202" style="position:absolute;margin-left:70.5pt;margin-top:12.7pt;width:19.5pt;height:22.5pt;z-index:251705344;visibility:visible;mso-wrap-style:square;mso-width-percent:0;mso-height-percent:0;mso-wrap-distance-left:9pt;mso-wrap-distance-top:3.6pt;mso-wrap-distance-right:9pt;mso-wrap-distance-bottom:3.6pt;mso-position-horizontal:absolute;mso-position-horizontal-relative:text;mso-position-vertical:absolute;mso-position-vertical-relative:text;mso-width-percent:0;mso-height-percent:0;mso-width-relative:margin;mso-height-relative:margin;v-text-anchor:top" o:gfxdata="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" filled="f" stroked="f">
                 <v:textbox>
                   <w:txbxContent>
                     <w:p>
@@ -11604,7 +12184,7 @@
           </mc:Choice>
           <mc:Fallback>
             <w:pict>
-              <v:shape w14:anchorId="60442085" id="_x0000_s1042" type="#_x0000_t202" style="position:absolute;margin-left:0;margin-top:140.9pt;width:19.5pt;height:22.5pt;z-index:251711488;visibility:visible;mso-wrap-style:square;mso-width-percent:0;mso-height-percent:0;mso-wrap-distance-left:9pt;mso-wrap-distance-top:3.6pt;mso-wrap-distance-right:9pt;mso-wrap-distance-bottom:3.6pt;mso-position-horizontal:left;mso-position-horizontal-relative:margin;mso-position-vertical:absolute;mso-position-vertical-relative:text;mso-width-percent:0;mso-height-percent:0;mso-width-relative:margin;mso-height-relative:margin;v-text-anchor:top" o:gfxdata="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" filled="f" stroked="f">
+              <v:shape w14:anchorId="60442085" id="_x0000_s1043" type="#_x0000_t202" style="position:absolute;margin-left:0;margin-top:140.9pt;width:19.5pt;height:22.5pt;z-index:251711488;visibility:visible;mso-wrap-style:square;mso-width-percent:0;mso-height-percent:0;mso-wrap-distance-left:9pt;mso-wrap-distance-top:3.6pt;mso-wrap-distance-right:9pt;mso-wrap-distance-bottom:3.6pt;mso-position-horizontal:left;mso-position-horizontal-relative:margin;mso-position-vertical:absolute;mso-position-vertical-relative:text;mso-width-percent:0;mso-height-percent:0;mso-width-relative:margin;mso-height-relative:margin;v-text-anchor:top" o:gfxdata="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" filled="f" stroked="f">
                 <v:textbox>
                   <w:txbxContent>
                     <w:p>
@@ -11722,7 +12302,7 @@
           </mc:Choice>
           <mc:Fallback>
             <w:pict>
-              <v:shape w14:anchorId="431B5869" id="_x0000_s1043" type="#_x0000_t202" style="position:absolute;margin-left:427.15pt;margin-top:.65pt;width:19.5pt;height:22.5pt;z-index:251707392;visibility:visible;mso-wrap-style:square;mso-width-percent:0;mso-height-percent:0;mso-wrap-distance-left:9pt;mso-wrap-distance-top:3.6pt;mso-wrap-distance-right:9pt;mso-wrap-distance-bottom:3.6pt;mso-position-horizontal:absolute;mso-position-horizontal-relative:text;mso-position-vertical:absolute;mso-position-vertical-relative:text;mso-width-percent:0;mso-height-percent:0;mso-width-relative:margin;mso-height-relative:margin;v-text-anchor:top" o:gfxdata="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" filled="f" stroked="f">
+              <v:shape w14:anchorId="431B5869" id="_x0000_s1044" type="#_x0000_t202" style="position:absolute;margin-left:427.15pt;margin-top:.65pt;width:19.5pt;height:22.5pt;z-index:251707392;visibility:visible;mso-wrap-style:square;mso-width-percent:0;mso-height-percent:0;mso-wrap-distance-left:9pt;mso-wrap-distance-top:3.6pt;mso-wrap-distance-right:9pt;mso-wrap-distance-bottom:3.6pt;mso-position-horizontal:absolute;mso-position-horizontal-relative:text;mso-position-vertical:absolute;mso-position-vertical-relative:text;mso-width-percent:0;mso-height-percent:0;mso-width-relative:margin;mso-height-relative:margin;v-text-anchor:top" o:gfxdata="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" filled="f" stroked="f">
                 <v:textbox>
                   <w:txbxContent>
                     <w:p>
@@ -11839,7 +12419,7 @@
           </mc:Choice>
           <mc:Fallback>
             <w:pict>
-              <v:shape w14:anchorId="2EF5B75A" id="_x0000_s1044" type="#_x0000_t202" style="position:absolute;margin-left:340.9pt;margin-top:142.6pt;width:19.5pt;height:22.5pt;z-index:251709440;visibility:visible;mso-wrap-style:square;mso-width-percent:0;mso-height-percent:0;mso-wrap-distance-left:9pt;mso-wrap-distance-top:3.6pt;mso-wrap-distance-right:9pt;mso-wrap-distance-bottom:3.6pt;mso-position-horizontal:absolute;mso-position-horizontal-relative:text;mso-position-vertical:absolute;mso-position-vertical-relative:text;mso-width-percent:0;mso-height-percent:0;mso-width-relative:margin;mso-height-relative:margin;v-text-anchor:top" o:gfxdata="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" filled="f" stroked="f">
+              <v:shape w14:anchorId="2EF5B75A" id="_x0000_s1045" type="#_x0000_t202" style="position:absolute;margin-left:340.9pt;margin-top:142.6pt;width:19.5pt;height:22.5pt;z-index:251709440;visibility:visible;mso-wrap-style:square;mso-width-percent:0;mso-height-percent:0;mso-wrap-distance-left:9pt;mso-wrap-distance-top:3.6pt;mso-wrap-distance-right:9pt;mso-wrap-distance-bottom:3.6pt;mso-position-horizontal:absolute;mso-position-horizontal-relative:text;mso-position-vertical:absolute;mso-position-vertical-relative:text;mso-width-percent:0;mso-height-percent:0;mso-width-relative:margin;mso-height-relative:margin;v-text-anchor:top" o:gfxdata="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" filled="f" stroked="f">
                 <v:textbox>
                   <w:txbxContent>
                     <w:p>
@@ -12354,7 +12934,7 @@
           </mc:Choice>
           <mc:Fallback>
             <w:pict>
-              <v:shape w14:anchorId="4EE614F6" id="_x0000_s1045" type="#_x0000_t202" style="position:absolute;margin-left:31.9pt;margin-top:85.1pt;width:19.5pt;height:22.5pt;z-index:251717632;visibility:visible;mso-wrap-style:square;mso-width-percent:0;mso-height-percent:0;mso-wrap-distance-left:9pt;mso-wrap-distance-top:3.6pt;mso-wrap-distance-right:9pt;mso-wrap-distance-bottom:3.6pt;mso-position-horizontal:absolute;mso-position-horizontal-relative:text;mso-position-vertical:absolute;mso-position-vertical-relative:text;mso-width-percent:0;mso-height-percent:0;mso-width-relative:margin;mso-height-relative:margin;v-text-anchor:top" o:gfxdata="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" filled="f" stroked="f">
+              <v:shape w14:anchorId="4EE614F6" id="_x0000_s1046" type="#_x0000_t202" style="position:absolute;margin-left:31.9pt;margin-top:85.1pt;width:19.5pt;height:22.5pt;z-index:251717632;visibility:visible;mso-wrap-style:square;mso-width-percent:0;mso-height-percent:0;mso-wrap-distance-left:9pt;mso-wrap-distance-top:3.6pt;mso-wrap-distance-right:9pt;mso-wrap-distance-bottom:3.6pt;mso-position-horizontal:absolute;mso-position-horizontal-relative:text;mso-position-vertical:absolute;mso-position-vertical-relative:text;mso-width-percent:0;mso-height-percent:0;mso-width-relative:margin;mso-height-relative:margin;v-text-anchor:top" o:gfxdata="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" filled="f" stroked="f">
                 <v:textbox>
                   <w:txbxContent>
                     <w:p>
@@ -12879,9 +13459,9 @@
           </mc:Choice>
           <mc:Fallback>
             <w:pict>
-              <v:group w14:anchorId="740A9F27" id="Gruppieren 9" o:spid="_x0000_s1046" style="position:absolute;margin-left:-.35pt;margin-top:22.3pt;width:363pt;height:104.25pt;z-index:251728896" coordsize="46101,13239" o:gfxdata="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">
-                <v:rect id="Rechteck 6" o:spid="_x0000_s1047" style="position:absolute;left:190;top:381;width:8954;height:2286;visibility:visible;mso-wrap-style:square;v-text-anchor:middle" o:gfxdata="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" filled="f" strokecolor="#e00" strokeweight="3pt"/>
-                <v:shape id="_x0000_s1048" type="#_x0000_t202" style="position:absolute;left:8763;width:2476;height:2857;visibility:visible;mso-wrap-style:square;v-text-anchor:top" o:gfxdata="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" filled="f" stroked="f">
+              <v:group w14:anchorId="740A9F27" id="Gruppieren 9" o:spid="_x0000_s1047" style="position:absolute;margin-left:-.35pt;margin-top:22.3pt;width:363pt;height:104.25pt;z-index:251728896" coordsize="46101,13239" o:gfxdata="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">
+                <v:rect id="Rechteck 6" o:spid="_x0000_s1048" style="position:absolute;left:190;top:381;width:8954;height:2286;visibility:visible;mso-wrap-style:square;v-text-anchor:middle" o:gfxdata="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" filled="f" strokecolor="#e00" strokeweight="3pt"/>
+                <v:shape id="_x0000_s1049" type="#_x0000_t202" style="position:absolute;left:8763;width:2476;height:2857;visibility:visible;mso-wrap-style:square;v-text-anchor:top" o:gfxdata="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" filled="f" stroked="f">
                   <v:textbox>
                     <w:txbxContent>
                       <w:p>
@@ -12908,9 +13488,9 @@
                     </w:txbxContent>
                   </v:textbox>
                 </v:shape>
-                <v:rect id="Rechteck 6" o:spid="_x0000_s1049" style="position:absolute;left:190;top:2762;width:2572;height:10287;visibility:visible;mso-wrap-style:square;v-text-anchor:middle" o:gfxdata="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" filled="f" strokecolor="#e00" strokeweight="3pt"/>
-                <v:rect id="Rechteck 6" o:spid="_x0000_s1050" style="position:absolute;left:3048;top:2762;width:43053;height:10287;visibility:visible;mso-wrap-style:square;v-text-anchor:middle" o:gfxdata="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" filled="f" strokecolor="#e00" strokeweight="3pt"/>
-                <v:shape id="_x0000_s1051" type="#_x0000_t202" style="position:absolute;top:10382;width:2476;height:2857;visibility:visible;mso-wrap-style:square;v-text-anchor:top" o:gfxdata="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" filled="f" stroked="f">
+                <v:rect id="Rechteck 6" o:spid="_x0000_s1050" style="position:absolute;left:190;top:2762;width:2572;height:10287;visibility:visible;mso-wrap-style:square;v-text-anchor:middle" o:gfxdata="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" filled="f" strokecolor="#e00" strokeweight="3pt"/>
+                <v:rect id="Rechteck 6" o:spid="_x0000_s1051" style="position:absolute;left:3048;top:2762;width:43053;height:10287;visibility:visible;mso-wrap-style:square;v-text-anchor:middle" o:gfxdata="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" filled="f" strokecolor="#e00" strokeweight="3pt"/>
+                <v:shape id="_x0000_s1052" type="#_x0000_t202" style="position:absolute;top:10382;width:2476;height:2857;visibility:visible;mso-wrap-style:square;v-text-anchor:top" o:gfxdata="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" filled="f" stroked="f">
                   <v:textbox>
                     <w:txbxContent>
                       <w:p>
@@ -12937,7 +13517,7 @@
                     </w:txbxContent>
                   </v:textbox>
                 </v:shape>
-                <v:shape id="_x0000_s1052" type="#_x0000_t202" style="position:absolute;left:43434;top:2381;width:2476;height:2857;visibility:visible;mso-wrap-style:square;v-text-anchor:top" o:gfxdata="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" filled="f" stroked="f">
+                <v:shape id="_x0000_s1053" type="#_x0000_t202" style="position:absolute;left:43434;top:2381;width:2476;height:2857;visibility:visible;mso-wrap-style:square;v-text-anchor:top" o:gfxdata="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" filled="f" stroked="f">
                   <v:textbox>
                     <w:txbxContent>
                       <w:p>
@@ -13334,9 +13914,9 @@
           <w:noProof/>
         </w:rPr>
         <w:drawing>
-          <wp:inline distT="0" distB="0" distL="0" distR="0" wp14:anchorId="623453F8" wp14:editId="44DC68F7">
-            <wp:extent cx="2181225" cy="1625106"/>
-            <wp:effectExtent l="0" t="0" r="0" b="0"/>
+          <wp:inline distT="0" distB="0" distL="0" distR="0" wp14:anchorId="623453F8" wp14:editId="429863A7">
+            <wp:extent cx="2181036" cy="1557647"/>
+            <wp:effectExtent l="0" t="0" r="0" b="5080"/>
             <wp:docPr id="1132185880" name="Grafik 1" descr="Ein Bild, das Text, Screenshot, Schrift, Zahl enthält.&#10;&#10;KI-generierte Inhalte können fehlerhaft sein."/>
             <wp:cNvGraphicFramePr>
               <a:graphicFrameLocks xmlns:a="http://schemas.openxmlformats.org/drawingml/2006/main" noChangeAspect="1"/>
@@ -13348,20 +13928,29 @@
                     <pic:cNvPr id="1132185880" name="Grafik 1" descr="Ein Bild, das Text, Screenshot, Schrift, Zahl enthält.&#10;&#10;KI-generierte Inhalte können fehlerhaft sein."/>
                     <pic:cNvPicPr/>
                   </pic:nvPicPr>
-                  <pic:blipFill>
+                  <pic:blipFill rotWithShape="1">
                     <a:blip r:embed="rId26"/>
+                    <a:srcRect t="4143"/>
                     <a:stretch>
                       <a:fillRect/>
                     </a:stretch>
                   </pic:blipFill>
-                  <pic:spPr>
+                  <pic:spPr bwMode="auto">
                     <a:xfrm>
                       <a:off x="0" y="0"/>
-                      <a:ext cx="2186571" cy="1629089"/>
+                      <a:ext cx="2186571" cy="1561600"/>
                     </a:xfrm>
                     <a:prstGeom prst="rect">
                       <a:avLst/>
                     </a:prstGeom>
+                    <a:ln>
+                      <a:noFill/>
+                    </a:ln>
+                    <a:extLst>
+                      <a:ext uri="{53640926-AAD7-44D8-BBD7-CCE9431645EC}">
+                        <a14:shadowObscured xmlns:a14="http://schemas.microsoft.com/office/drawing/2010/main"/>
+                      </a:ext>
+                    </a:extLst>
                   </pic:spPr>
                 </pic:pic>
               </a:graphicData>
@@ -13538,13 +14127,11 @@
       <w:r>
         <w:t>Um nach einem Stichwort zu filtern, gibt man dies einfach in das Eingabefeld mit dem Hinweis „</w:t>
       </w:r>
-      <w:proofErr w:type="spellStart"/>
-      <w:r>
-        <w:t>stichwort</w:t>
-      </w:r>
-      <w:proofErr w:type="spellEnd"/>
-      <w:r>
-        <w:t>“ ein.</w:t>
+      <w:r>
+        <w:t>S</w:t>
+      </w:r>
+      <w:r>
+        <w:t>tichwort“ ein.</w:t>
       </w:r>
     </w:p>
     <w:p>
@@ -13887,10 +14474,24 @@
     </w:p>
     <w:p>
       <w:pPr>
+        <w:rPr>
+          <w:rFonts w:eastAsiaTheme="majorEastAsia" w:cstheme="majorBidi"/>
+          <w:color w:val="0F4761" w:themeColor="accent1" w:themeShade="BF"/>
+          <w:sz w:val="32"/>
+          <w:szCs w:val="32"/>
+        </w:rPr>
+      </w:pPr>
+      <w:bookmarkStart w:id="35" w:name="_Toc211868665"/>
+      <w:r>
+        <w:br w:type="page"/>
+      </w:r>
+    </w:p>
+    <w:p>
+      <w:pPr>
         <w:pStyle w:val="berschrift2"/>
       </w:pPr>
-      <w:bookmarkStart w:id="35" w:name="_Toc211868665"/>
-      <w:r>
+      <w:r>
+        <w:lastRenderedPageBreak/>
         <w:t>Dateieditor</w:t>
       </w:r>
       <w:bookmarkEnd w:id="35"/>
@@ -13908,25 +14509,34 @@
       <w:r>
         <w:t xml:space="preserve">Excel und </w:t>
       </w:r>
-      <w:proofErr w:type="gramStart"/>
-      <w:r>
-        <w:t>CSV Dateien</w:t>
-      </w:r>
-      <w:proofErr w:type="gramEnd"/>
+      <w:r>
+        <w:t>CSV-Dateien</w:t>
+      </w:r>
+      <w:r>
+        <w:t xml:space="preserve"> zur Weiterverarbeitung im </w:t>
+      </w:r>
+      <w:proofErr w:type="spellStart"/>
+      <w:r>
+        <w:t>Nimble</w:t>
+      </w:r>
+      <w:proofErr w:type="spellEnd"/>
+      <w:r>
+        <w:t xml:space="preserve"> Analyzer</w:t>
+      </w:r>
       <w:r>
         <w:t>.</w:t>
       </w:r>
-    </w:p>
-    <w:p>
-      <w:r>
-        <w:rPr>
-          <w:noProof/>
-        </w:rPr>
+      <w:r>
+        <w:t xml:space="preserve"> </w:t>
+      </w:r>
+    </w:p>
+    <w:p>
+      <w:r>
         <w:drawing>
-          <wp:inline distT="0" distB="0" distL="0" distR="0" wp14:anchorId="4AF39B6E" wp14:editId="7047C75D">
-            <wp:extent cx="3048425" cy="1695687"/>
+          <wp:inline distT="0" distB="0" distL="0" distR="0" wp14:anchorId="238FC2B4" wp14:editId="5D2D2BA9">
+            <wp:extent cx="2991267" cy="2991267"/>
             <wp:effectExtent l="0" t="0" r="0" b="0"/>
-            <wp:docPr id="92356741" name="Grafik 1" descr="Ein Bild, das Text, Screenshot, Display, Schrift enthält.&#10;&#10;KI-generierte Inhalte können fehlerhaft sein."/>
+            <wp:docPr id="1591069930" name="Grafik 1" descr="Ein Bild, das Text, Screenshot, Schrift, Zahl enthält.&#10;&#10;KI-generierte Inhalte können fehlerhaft sein."/>
             <wp:cNvGraphicFramePr>
               <a:graphicFrameLocks xmlns:a="http://schemas.openxmlformats.org/drawingml/2006/main" noChangeAspect="1"/>
             </wp:cNvGraphicFramePr>
@@ -13934,7 +14544,7 @@
               <a:graphicData uri="http://schemas.openxmlformats.org/drawingml/2006/picture">
                 <pic:pic xmlns:pic="http://schemas.openxmlformats.org/drawingml/2006/picture">
                   <pic:nvPicPr>
-                    <pic:cNvPr id="92356741" name="Grafik 1" descr="Ein Bild, das Text, Screenshot, Display, Schrift enthält.&#10;&#10;KI-generierte Inhalte können fehlerhaft sein."/>
+                    <pic:cNvPr id="1591069930" name="Grafik 1" descr="Ein Bild, das Text, Screenshot, Schrift, Zahl enthält.&#10;&#10;KI-generierte Inhalte können fehlerhaft sein."/>
                     <pic:cNvPicPr/>
                   </pic:nvPicPr>
                   <pic:blipFill>
@@ -13946,7 +14556,7 @@
                   <pic:spPr>
                     <a:xfrm>
                       <a:off x="0" y="0"/>
-                      <a:ext cx="3048425" cy="1695687"/>
+                      <a:ext cx="2991267" cy="2991267"/>
                     </a:xfrm>
                     <a:prstGeom prst="rect">
                       <a:avLst/>
@@ -13960,8 +14570,91 @@
       </w:r>
     </w:p>
     <w:p>
+      <w:pPr>
+        <w:pStyle w:val="berschrift3"/>
+      </w:pPr>
+      <w:r>
+        <w:t>Filesplitter</w:t>
+      </w:r>
+    </w:p>
+    <w:p>
       <w:r>
         <w:t>Über die Schaltfläche „Split Worksheets“ kann eine gewählte Exceltabelle (.xlsx) welche über mehrere Tabellen bzw. Blätter verfügt in einzelne .xlsx Dateien exportiert werden. Nach Wahl der Tabelle, wählt man einen Zielordner aus!</w:t>
+      </w:r>
+    </w:p>
+    <w:p>
+      <w:r>
+        <w:t xml:space="preserve">Über „Split All Worksheets in </w:t>
+      </w:r>
+      <w:proofErr w:type="spellStart"/>
+      <w:r>
+        <w:t>folder</w:t>
+      </w:r>
+      <w:proofErr w:type="spellEnd"/>
+      <w:r>
+        <w:t xml:space="preserve">“ können alle Exceltabellen in einem gewählten Ordner in einzelne xlsx-Dateien exportiert werden. Hierbei wird als erstes der </w:t>
+      </w:r>
+      <w:proofErr w:type="spellStart"/>
+      <w:r>
+        <w:t>Sourceordner</w:t>
+      </w:r>
+      <w:proofErr w:type="spellEnd"/>
+      <w:r>
+        <w:t xml:space="preserve"> und als zweites der Zielordner ausgewählt.</w:t>
+      </w:r>
+    </w:p>
+    <w:p>
+      <w:pPr>
+        <w:pStyle w:val="berschrift3"/>
+      </w:pPr>
+      <w:r>
+        <w:t xml:space="preserve">Table </w:t>
+      </w:r>
+      <w:proofErr w:type="spellStart"/>
+      <w:r>
+        <w:t>Exporter</w:t>
+      </w:r>
+      <w:proofErr w:type="spellEnd"/>
+    </w:p>
+    <w:p>
+      <w:r>
+        <w:t xml:space="preserve">Mit dem Table </w:t>
+      </w:r>
+      <w:proofErr w:type="spellStart"/>
+      <w:r>
+        <w:t>Exporter</w:t>
+      </w:r>
+      <w:proofErr w:type="spellEnd"/>
+      <w:r>
+        <w:t xml:space="preserve"> können wie in den beiden oben genannten Funktionen „Split Worksheets“ und „Split all Worksheets in </w:t>
+      </w:r>
+      <w:proofErr w:type="spellStart"/>
+      <w:r>
+        <w:t>folder</w:t>
+      </w:r>
+      <w:proofErr w:type="spellEnd"/>
+      <w:r>
+        <w:t>“ nur Tabellen exportiert werden, die denselben Namen haben wie in den Export Strings enthalten sind.</w:t>
+      </w:r>
+      <w:r>
+        <w:br/>
+        <w:t xml:space="preserve">Über „Add Export </w:t>
+      </w:r>
+      <w:proofErr w:type="spellStart"/>
+      <w:r>
+        <w:t>string</w:t>
+      </w:r>
+      <w:proofErr w:type="spellEnd"/>
+      <w:r>
+        <w:t>“ können weitere Tabellennamen hinzugefügt werden.</w:t>
+      </w:r>
+    </w:p>
+    <w:p>
+      <w:pPr>
+        <w:pStyle w:val="berschrift3"/>
+      </w:pPr>
+      <w:r>
+        <w:t>File Editor</w:t>
       </w:r>
     </w:p>
     <w:p>
@@ -13997,11 +14690,9 @@
       <w:r>
         <w:t xml:space="preserve">„Edit Folder“ macht </w:t>
       </w:r>
-      <w:proofErr w:type="gramStart"/>
-      <w:r>
-        <w:t>das Selbe</w:t>
-      </w:r>
-      <w:proofErr w:type="gramEnd"/>
+      <w:r>
+        <w:t>dasselbe</w:t>
+      </w:r>
       <w:r>
         <w:t xml:space="preserve"> wie Edit Worksheet, allerdings für ALLE </w:t>
       </w:r>
@@ -14854,6 +15545,9 @@
       <w:proofErr w:type="spellEnd"/>
     </w:p>
     <w:p>
+      <w:r>
+        <w:t xml:space="preserve">(OLDER VERSIONS PRE 0.3.0) </w:t>
+      </w:r>
       <w:proofErr w:type="spellStart"/>
       <w:r>
         <w:t>xlnt</w:t>
@@ -14891,9 +15585,58 @@
         <w:t>)</w:t>
       </w:r>
     </w:p>
+    <w:p>
+      <w:r>
+        <w:t xml:space="preserve">(NEWER VERSIONS 0.3 and </w:t>
+      </w:r>
+      <w:proofErr w:type="spellStart"/>
+      <w:r>
+        <w:t>higher</w:t>
+      </w:r>
+      <w:proofErr w:type="spellEnd"/>
+      <w:r>
+        <w:t xml:space="preserve">) </w:t>
+      </w:r>
+      <w:proofErr w:type="spellStart"/>
+      <w:r>
+        <w:t>xlnt</w:t>
+      </w:r>
+      <w:proofErr w:type="spellEnd"/>
+      <w:r>
+        <w:t xml:space="preserve">: </w:t>
+      </w:r>
+      <w:hyperlink r:id="rId40" w:history="1">
+        <w:r>
+          <w:rPr>
+            <w:rStyle w:val="Hyperlink"/>
+          </w:rPr>
+          <w:t>https://github.com/xlnt-community/xlnt</w:t>
+        </w:r>
+      </w:hyperlink>
+    </w:p>
+    <w:p>
+      <w:pPr>
+        <w:pStyle w:val="Listenabsatz"/>
+        <w:numPr>
+          <w:ilvl w:val="0"/>
+          <w:numId w:val="8"/>
+        </w:numPr>
+      </w:pPr>
+      <w:r>
+        <w:t xml:space="preserve">Handling .xlsx (Excel </w:t>
+      </w:r>
+      <w:proofErr w:type="spellStart"/>
+      <w:r>
+        <w:t>files</w:t>
+      </w:r>
+      <w:proofErr w:type="spellEnd"/>
+      <w:r>
+        <w:t>)</w:t>
+      </w:r>
+    </w:p>
     <w:sectPr>
-      <w:headerReference w:type="default" r:id="rId40"/>
-      <w:footerReference w:type="default" r:id="rId41"/>
+      <w:headerReference w:type="default" r:id="rId41"/>
+      <w:footerReference w:type="default" r:id="rId42"/>
       <w:pgSz w:w="11906" w:h="16838"/>
       <w:pgMar w:top="1417" w:right="1417" w:bottom="1134" w:left="1417" w:header="708" w:footer="708" w:gutter="0"/>
       <w:pgNumType w:start="0"/>
@@ -14949,7 +15692,7 @@
       <w:rPr>
         <w:noProof/>
       </w:rPr>
-      <w:t>20.10.2025</w:t>
+      <w:t>22.10.2025</w:t>
     </w:r>
     <w:r>
       <w:fldChar w:fldCharType="end"/>
@@ -15180,7 +15923,7 @@
         <v:path o:extrusionok="f" gradientshapeok="t" o:connecttype="rect"/>
         <o:lock v:ext="edit" aspectratio="t"/>
       </v:shapetype>
-      <v:shape id="_x0000_i1036" type="#_x0000_t75" style="width:19.55pt;height:22.55pt;visibility:visible;mso-wrap-style:square" o:bullet="t">
+      <v:shape id="_x0000_i1039" type="#_x0000_t75" style="width:19.55pt;height:22.55pt;visibility:visible;mso-wrap-style:square" o:bullet="t">
         <v:imagedata r:id="rId1" o:title=""/>
       </v:shape>
     </w:pict>
@@ -15640,7 +16383,7 @@
   <w:abstractNum w:abstractNumId="4" w15:restartNumberingAfterBreak="0">
     <w:nsid w:val="09117E8A"/>
     <w:multiLevelType w:val="hybridMultilevel"/>
-    <w:tmpl w:val="96C204FE"/>
+    <w:tmpl w:val="C3F4F840"/>
     <w:lvl w:ilvl="0" w:tplc="04070001">
       <w:start w:val="1"/>
       <w:numFmt w:val="bullet"/>

</xml_diff>